<commit_message>
updated final report submissions
</commit_message>
<xml_diff>
--- a/Documents/Final Report/PRCO204 Project management review.docx
+++ b/Documents/Final Report/PRCO204 Project management review.docx
@@ -86,17 +86,7 @@
           <w:szCs w:val="22"/>
           <w:lang w:val="en-US"/>
         </w:rPr>
-        <w:t xml:space="preserve">Roadmap / </w:t>
-      </w:r>
-      <w:r>
-        <w:rPr>
-          <w:rFonts w:ascii="Calibri" w:hAnsi="Calibri" w:eastAsia="Calibri" w:cs="Calibri"/>
-          <w:noProof w:val="0"/>
-          <w:sz w:val="22"/>
-          <w:szCs w:val="22"/>
-          <w:lang w:val="en-US"/>
-        </w:rPr>
-        <w:t>Story map</w:t>
+        <w:t>Roadmap</w:t>
       </w:r>
     </w:p>
     <w:p>
@@ -242,6 +232,54 @@
     <w:p>
       <w:pPr>
         <w:pStyle w:val="Normal"/>
+        <w:rPr>
+          <w:rFonts w:ascii="Calibri" w:hAnsi="Calibri" w:eastAsia="Calibri" w:cs="Calibri"/>
+          <w:noProof w:val="0"/>
+          <w:color w:val="FF0000"/>
+          <w:sz w:val="22"/>
+          <w:szCs w:val="22"/>
+          <w:lang w:val="en-US"/>
+        </w:rPr>
+      </w:pPr>
+      <w:r>
+        <w:rPr>
+          <w:rFonts w:ascii="Calibri" w:hAnsi="Calibri" w:eastAsia="Calibri" w:cs="Calibri"/>
+          <w:noProof w:val="0"/>
+          <w:color w:val="FF0000"/>
+          <w:sz w:val="22"/>
+          <w:szCs w:val="22"/>
+          <w:lang w:val="en-US"/>
+        </w:rPr>
+        <w:t xml:space="preserve">Include screenshots of Trello board and </w:t>
+      </w:r>
+      <w:proofErr w:type="spellStart"/>
+      <w:r>
+        <w:rPr>
+          <w:rFonts w:ascii="Calibri" w:hAnsi="Calibri" w:eastAsia="Calibri" w:cs="Calibri"/>
+          <w:noProof w:val="0"/>
+          <w:color w:val="FF0000"/>
+          <w:sz w:val="22"/>
+          <w:szCs w:val="22"/>
+          <w:lang w:val="en-US"/>
+        </w:rPr>
+        <w:t>github</w:t>
+      </w:r>
+      <w:proofErr w:type="spellEnd"/>
+      <w:r>
+        <w:rPr>
+          <w:rFonts w:ascii="Calibri" w:hAnsi="Calibri" w:eastAsia="Calibri" w:cs="Calibri"/>
+          <w:noProof w:val="0"/>
+          <w:color w:val="FF0000"/>
+          <w:sz w:val="22"/>
+          <w:szCs w:val="22"/>
+          <w:lang w:val="en-US"/>
+        </w:rPr>
+        <w:t xml:space="preserve"> boards</w:t>
+      </w:r>
+    </w:p>
+    <w:p>
+      <w:pPr>
+        <w:pStyle w:val="Normal"/>
         <w:ind w:left="360"/>
         <w:rPr>
           <w:rFonts w:ascii="Calibri" w:hAnsi="Calibri" w:eastAsia="Calibri" w:cs="Calibri"/>
@@ -345,7 +383,7 @@
           <w:szCs w:val="22"/>
           <w:lang w:val="en-US"/>
         </w:rPr>
-        <w:t xml:space="preserve">Meetings / </w:t>
+        <w:t xml:space="preserve">Meetings </w:t>
       </w:r>
       <w:r>
         <w:rPr>
@@ -357,8 +395,730 @@
           <w:szCs w:val="22"/>
           <w:lang w:val="en-US"/>
         </w:rPr>
+        <w:t>&amp;</w:t>
+      </w:r>
+      <w:r>
+        <w:rPr>
+          <w:rFonts w:ascii="Calibri" w:hAnsi="Calibri" w:eastAsia="Calibri" w:cs="Calibri"/>
+          <w:b w:val="1"/>
+          <w:bCs w:val="1"/>
+          <w:noProof w:val="0"/>
+          <w:sz w:val="22"/>
+          <w:szCs w:val="22"/>
+          <w:lang w:val="en-US"/>
+        </w:rPr>
+        <w:t xml:space="preserve"> </w:t>
+      </w:r>
+      <w:r>
+        <w:rPr>
+          <w:rFonts w:ascii="Calibri" w:hAnsi="Calibri" w:eastAsia="Calibri" w:cs="Calibri"/>
+          <w:b w:val="1"/>
+          <w:bCs w:val="1"/>
+          <w:noProof w:val="0"/>
+          <w:sz w:val="22"/>
+          <w:szCs w:val="22"/>
+          <w:lang w:val="en-US"/>
+        </w:rPr>
         <w:t>Communication</w:t>
       </w:r>
+    </w:p>
+    <w:p>
+      <w:pPr>
+        <w:spacing w:after="160" w:line="259" w:lineRule="auto"/>
+        <w:rPr>
+          <w:rFonts w:ascii="Calibri" w:hAnsi="Calibri" w:eastAsia="Calibri" w:cs="Calibri"/>
+          <w:noProof w:val="0"/>
+          <w:sz w:val="22"/>
+          <w:szCs w:val="22"/>
+          <w:lang w:val="en-US"/>
+        </w:rPr>
+      </w:pPr>
+      <w:r>
+        <w:rPr>
+          <w:rFonts w:ascii="Calibri" w:hAnsi="Calibri" w:eastAsia="Calibri" w:cs="Calibri"/>
+          <w:noProof w:val="0"/>
+          <w:sz w:val="22"/>
+          <w:szCs w:val="22"/>
+          <w:lang w:val="en-GB"/>
+        </w:rPr>
+        <w:t>Following the agile philosophy, we held regular meetings to assess our progress and as a chance to communicate as a group face to face to resolve any issues and provide any additional support for each other. Each meeting document lists the meeting details, records the actions we achieved within the meeting, the actions to be completed before the next meeting and any additional key information.</w:t>
+      </w:r>
+    </w:p>
+    <w:p>
+      <w:pPr>
+        <w:spacing w:after="160" w:line="259" w:lineRule="auto"/>
+        <w:rPr>
+          <w:rFonts w:ascii="Calibri" w:hAnsi="Calibri" w:eastAsia="Calibri" w:cs="Calibri"/>
+          <w:noProof w:val="0"/>
+          <w:sz w:val="22"/>
+          <w:szCs w:val="22"/>
+          <w:lang w:val="en-US"/>
+        </w:rPr>
+      </w:pPr>
+      <w:r>
+        <w:rPr>
+          <w:rFonts w:ascii="Calibri" w:hAnsi="Calibri" w:eastAsia="Calibri" w:cs="Calibri"/>
+          <w:noProof w:val="0"/>
+          <w:sz w:val="22"/>
+          <w:szCs w:val="22"/>
+          <w:lang w:val="en-GB"/>
+        </w:rPr>
+        <w:t>During the meeting we would decide on our next sprint, including its duration and workload. Each sprint document entails its running duration, outline of purpose, action plan and action review. The review section was updated at the end of the sprint as a record of how achievable the action plan was and to highlight any issues we may have had.</w:t>
+      </w:r>
+    </w:p>
+    <w:p>
+      <w:pPr>
+        <w:pStyle w:val="Normal"/>
+        <w:spacing w:after="160" w:line="259" w:lineRule="auto"/>
+        <w:rPr>
+          <w:rFonts w:ascii="Calibri" w:hAnsi="Calibri" w:eastAsia="Calibri" w:cs="Calibri"/>
+          <w:noProof w:val="0"/>
+          <w:sz w:val="22"/>
+          <w:szCs w:val="22"/>
+          <w:lang w:val="en-GB"/>
+        </w:rPr>
+      </w:pPr>
+      <w:r>
+        <w:rPr>
+          <w:rFonts w:ascii="Calibri" w:hAnsi="Calibri" w:eastAsia="Calibri" w:cs="Calibri"/>
+          <w:noProof w:val="0"/>
+          <w:sz w:val="22"/>
+          <w:szCs w:val="22"/>
+          <w:lang w:val="en-GB"/>
+        </w:rPr>
+        <w:t>We decided on having two-week sprints as we deemed this an appropriate amount of time to complete the sprint actions but short enough to be able to continually review our progress alo</w:t>
+      </w:r>
+      <w:r>
+        <w:rPr>
+          <w:rFonts w:ascii="Calibri" w:hAnsi="Calibri" w:eastAsia="Calibri" w:cs="Calibri"/>
+          <w:noProof w:val="0"/>
+          <w:sz w:val="22"/>
+          <w:szCs w:val="22"/>
+          <w:lang w:val="en-GB"/>
+        </w:rPr>
+        <w:t xml:space="preserve">ng the way. </w:t>
+      </w:r>
+      <w:r>
+        <w:rPr>
+          <w:rFonts w:ascii="Calibri" w:hAnsi="Calibri" w:eastAsia="Calibri" w:cs="Calibri"/>
+          <w:noProof w:val="0"/>
+          <w:sz w:val="22"/>
+          <w:szCs w:val="22"/>
+          <w:lang w:val="en-GB"/>
+        </w:rPr>
+        <w:t>We generally stuck to this plan except for over the Easter holidays where we had a four-week sprint.</w:t>
+      </w:r>
+    </w:p>
+    <w:p>
+      <w:pPr>
+        <w:pStyle w:val="Normal"/>
+        <w:spacing w:after="160" w:line="259" w:lineRule="auto"/>
+        <w:rPr>
+          <w:rFonts w:ascii="Calibri" w:hAnsi="Calibri" w:eastAsia="Calibri" w:cs="Calibri"/>
+          <w:noProof w:val="0"/>
+          <w:sz w:val="22"/>
+          <w:szCs w:val="22"/>
+          <w:lang w:val="en-GB"/>
+        </w:rPr>
+      </w:pPr>
+      <w:r>
+        <w:rPr>
+          <w:rFonts w:ascii="Calibri" w:hAnsi="Calibri" w:eastAsia="Calibri" w:cs="Calibri"/>
+          <w:noProof w:val="0"/>
+          <w:sz w:val="22"/>
+          <w:szCs w:val="22"/>
+          <w:lang w:val="en-GB"/>
+        </w:rPr>
+        <w:t>Furthermore</w:t>
+      </w:r>
+      <w:r>
+        <w:rPr>
+          <w:rFonts w:ascii="Calibri" w:hAnsi="Calibri" w:eastAsia="Calibri" w:cs="Calibri"/>
+          <w:noProof w:val="0"/>
+          <w:sz w:val="22"/>
+          <w:szCs w:val="22"/>
+          <w:lang w:val="en-GB"/>
+        </w:rPr>
+        <w:t xml:space="preserve">, </w:t>
+      </w:r>
+      <w:r>
+        <w:rPr>
+          <w:rFonts w:ascii="Calibri" w:hAnsi="Calibri" w:eastAsia="Calibri" w:cs="Calibri"/>
+          <w:noProof w:val="0"/>
+          <w:sz w:val="22"/>
+          <w:szCs w:val="22"/>
+          <w:lang w:val="en-GB"/>
+        </w:rPr>
+        <w:t xml:space="preserve">COVID19 also </w:t>
+      </w:r>
+      <w:r>
+        <w:rPr>
+          <w:rFonts w:ascii="Calibri" w:hAnsi="Calibri" w:eastAsia="Calibri" w:cs="Calibri"/>
+          <w:noProof w:val="0"/>
+          <w:sz w:val="22"/>
+          <w:szCs w:val="22"/>
+          <w:lang w:val="en-GB"/>
+        </w:rPr>
+        <w:t>influenced</w:t>
+      </w:r>
+      <w:r>
+        <w:rPr>
+          <w:rFonts w:ascii="Calibri" w:hAnsi="Calibri" w:eastAsia="Calibri" w:cs="Calibri"/>
+          <w:noProof w:val="0"/>
+          <w:sz w:val="22"/>
+          <w:szCs w:val="22"/>
+          <w:lang w:val="en-GB"/>
+        </w:rPr>
+        <w:t xml:space="preserve"> our meetings as we were no longer able to meet up in person. However, we quickly adapted to this by holding our meetings over </w:t>
+      </w:r>
+      <w:r>
+        <w:rPr>
+          <w:rFonts w:ascii="Calibri" w:hAnsi="Calibri" w:eastAsia="Calibri" w:cs="Calibri"/>
+          <w:noProof w:val="0"/>
+          <w:sz w:val="22"/>
+          <w:szCs w:val="22"/>
+          <w:lang w:val="en-GB"/>
+        </w:rPr>
+        <w:t>Zoom and</w:t>
+      </w:r>
+      <w:r>
+        <w:rPr>
+          <w:rFonts w:ascii="Calibri" w:hAnsi="Calibri" w:eastAsia="Calibri" w:cs="Calibri"/>
+          <w:noProof w:val="0"/>
+          <w:sz w:val="22"/>
+          <w:szCs w:val="22"/>
+          <w:lang w:val="en-GB"/>
+        </w:rPr>
+        <w:t xml:space="preserve"> missed no </w:t>
+      </w:r>
+      <w:r>
+        <w:rPr>
+          <w:rFonts w:ascii="Calibri" w:hAnsi="Calibri" w:eastAsia="Calibri" w:cs="Calibri"/>
+          <w:noProof w:val="0"/>
+          <w:sz w:val="22"/>
+          <w:szCs w:val="22"/>
+          <w:lang w:val="en-GB"/>
+        </w:rPr>
+        <w:t>meetings as a result.</w:t>
+      </w:r>
+    </w:p>
+    <w:p>
+      <w:pPr>
+        <w:pStyle w:val="ListParagraph"/>
+        <w:numPr>
+          <w:ilvl w:val="0"/>
+          <w:numId w:val="8"/>
+        </w:numPr>
+        <w:spacing w:after="160" w:line="259" w:lineRule="auto"/>
+        <w:rPr>
+          <w:rFonts w:ascii="Calibri" w:hAnsi="Calibri" w:eastAsia="Calibri" w:cs="Calibri" w:asciiTheme="minorAscii" w:hAnsiTheme="minorAscii" w:eastAsiaTheme="minorAscii" w:cstheme="minorAscii"/>
+          <w:noProof w:val="0"/>
+          <w:sz w:val="22"/>
+          <w:szCs w:val="22"/>
+          <w:lang w:val="en-GB"/>
+        </w:rPr>
+      </w:pPr>
+      <w:r>
+        <w:rPr>
+          <w:rFonts w:ascii="Calibri" w:hAnsi="Calibri" w:eastAsia="Calibri" w:cs="Calibri"/>
+          <w:noProof w:val="0"/>
+          <w:sz w:val="22"/>
+          <w:szCs w:val="22"/>
+          <w:lang w:val="en-GB"/>
+        </w:rPr>
+        <w:t>Meeting example:</w:t>
+      </w:r>
+    </w:p>
+    <w:p>
+      <w:pPr>
+        <w:spacing w:after="160" w:line="259" w:lineRule="auto"/>
+        <w:rPr>
+          <w:rFonts w:ascii="Calibri" w:hAnsi="Calibri" w:eastAsia="Calibri" w:cs="Calibri"/>
+          <w:noProof w:val="0"/>
+          <w:sz w:val="22"/>
+          <w:szCs w:val="22"/>
+          <w:lang w:val="en-GB"/>
+        </w:rPr>
+      </w:pPr>
+      <w:r>
+        <w:rPr>
+          <w:rFonts w:ascii="Calibri" w:hAnsi="Calibri" w:eastAsia="Calibri" w:cs="Calibri"/>
+          <w:b w:val="1"/>
+          <w:bCs w:val="1"/>
+          <w:noProof w:val="0"/>
+          <w:sz w:val="22"/>
+          <w:szCs w:val="22"/>
+          <w:u w:val="single"/>
+          <w:lang w:val="en-GB"/>
+        </w:rPr>
+        <w:t>Meeting x</w:t>
+      </w:r>
+    </w:p>
+    <w:p>
+      <w:pPr>
+        <w:spacing w:after="160" w:line="259" w:lineRule="auto"/>
+        <w:rPr>
+          <w:rFonts w:ascii="Calibri" w:hAnsi="Calibri" w:eastAsia="Calibri" w:cs="Calibri"/>
+          <w:noProof w:val="0"/>
+          <w:sz w:val="22"/>
+          <w:szCs w:val="22"/>
+          <w:lang w:val="en-GB"/>
+        </w:rPr>
+      </w:pPr>
+      <w:r>
+        <w:rPr>
+          <w:rFonts w:ascii="Calibri" w:hAnsi="Calibri" w:eastAsia="Calibri" w:cs="Calibri"/>
+          <w:noProof w:val="0"/>
+          <w:sz w:val="22"/>
+          <w:szCs w:val="22"/>
+          <w:u w:val="single"/>
+          <w:lang w:val="en-GB"/>
+        </w:rPr>
+        <w:t>Meeting details</w:t>
+      </w:r>
+    </w:p>
+    <w:p>
+      <w:pPr>
+        <w:spacing w:after="160" w:line="259" w:lineRule="auto"/>
+        <w:rPr>
+          <w:rFonts w:ascii="Calibri" w:hAnsi="Calibri" w:eastAsia="Calibri" w:cs="Calibri"/>
+          <w:noProof w:val="0"/>
+          <w:sz w:val="22"/>
+          <w:szCs w:val="22"/>
+          <w:lang w:val="en-GB"/>
+        </w:rPr>
+      </w:pPr>
+      <w:r>
+        <w:rPr>
+          <w:rFonts w:ascii="Calibri" w:hAnsi="Calibri" w:eastAsia="Calibri" w:cs="Calibri"/>
+          <w:noProof w:val="0"/>
+          <w:sz w:val="22"/>
+          <w:szCs w:val="22"/>
+          <w:lang w:val="en-GB"/>
+        </w:rPr>
+        <w:t>Date: xx/xx/xxxx</w:t>
+      </w:r>
+    </w:p>
+    <w:p>
+      <w:pPr>
+        <w:spacing w:after="160" w:line="259" w:lineRule="auto"/>
+        <w:rPr>
+          <w:rFonts w:ascii="Calibri" w:hAnsi="Calibri" w:eastAsia="Calibri" w:cs="Calibri"/>
+          <w:noProof w:val="0"/>
+          <w:sz w:val="22"/>
+          <w:szCs w:val="22"/>
+          <w:lang w:val="en-GB"/>
+        </w:rPr>
+      </w:pPr>
+      <w:r>
+        <w:rPr>
+          <w:rFonts w:ascii="Calibri" w:hAnsi="Calibri" w:eastAsia="Calibri" w:cs="Calibri"/>
+          <w:noProof w:val="0"/>
+          <w:sz w:val="22"/>
+          <w:szCs w:val="22"/>
+          <w:lang w:val="en-GB"/>
+        </w:rPr>
+        <w:t>Time: 09:00 – 10:30</w:t>
+      </w:r>
+    </w:p>
+    <w:p>
+      <w:pPr>
+        <w:spacing w:after="160" w:line="259" w:lineRule="auto"/>
+        <w:rPr>
+          <w:rFonts w:ascii="Calibri" w:hAnsi="Calibri" w:eastAsia="Calibri" w:cs="Calibri"/>
+          <w:noProof w:val="0"/>
+          <w:sz w:val="22"/>
+          <w:szCs w:val="22"/>
+          <w:lang w:val="en-GB"/>
+        </w:rPr>
+      </w:pPr>
+      <w:r>
+        <w:rPr>
+          <w:rFonts w:ascii="Calibri" w:hAnsi="Calibri" w:eastAsia="Calibri" w:cs="Calibri"/>
+          <w:noProof w:val="0"/>
+          <w:sz w:val="22"/>
+          <w:szCs w:val="22"/>
+          <w:lang w:val="en-GB"/>
+        </w:rPr>
+        <w:t>Location: Babbage 208</w:t>
+      </w:r>
+    </w:p>
+    <w:p>
+      <w:pPr>
+        <w:spacing w:after="160" w:line="259" w:lineRule="auto"/>
+        <w:rPr>
+          <w:rFonts w:ascii="Calibri" w:hAnsi="Calibri" w:eastAsia="Calibri" w:cs="Calibri"/>
+          <w:noProof w:val="0"/>
+          <w:sz w:val="22"/>
+          <w:szCs w:val="22"/>
+          <w:lang w:val="en-GB"/>
+        </w:rPr>
+      </w:pPr>
+      <w:r>
+        <w:rPr>
+          <w:rFonts w:ascii="Calibri" w:hAnsi="Calibri" w:eastAsia="Calibri" w:cs="Calibri"/>
+          <w:noProof w:val="0"/>
+          <w:sz w:val="22"/>
+          <w:szCs w:val="22"/>
+          <w:lang w:val="en-GB"/>
+        </w:rPr>
+        <w:t>Attendees: Joseph Stephens, Marc Rasell, Amoata Eyorekon</w:t>
+      </w:r>
+    </w:p>
+    <w:p>
+      <w:pPr>
+        <w:spacing w:after="160" w:line="259" w:lineRule="auto"/>
+        <w:rPr>
+          <w:rFonts w:ascii="Calibri" w:hAnsi="Calibri" w:eastAsia="Calibri" w:cs="Calibri"/>
+          <w:noProof w:val="0"/>
+          <w:sz w:val="22"/>
+          <w:szCs w:val="22"/>
+          <w:lang w:val="en-GB"/>
+        </w:rPr>
+      </w:pPr>
+    </w:p>
+    <w:p>
+      <w:pPr>
+        <w:spacing w:after="160" w:line="259" w:lineRule="auto"/>
+        <w:rPr>
+          <w:rFonts w:ascii="Calibri" w:hAnsi="Calibri" w:eastAsia="Calibri" w:cs="Calibri"/>
+          <w:noProof w:val="0"/>
+          <w:sz w:val="22"/>
+          <w:szCs w:val="22"/>
+          <w:lang w:val="en-GB"/>
+        </w:rPr>
+      </w:pPr>
+      <w:r>
+        <w:rPr>
+          <w:rFonts w:ascii="Calibri" w:hAnsi="Calibri" w:eastAsia="Calibri" w:cs="Calibri"/>
+          <w:b w:val="1"/>
+          <w:bCs w:val="1"/>
+          <w:noProof w:val="0"/>
+          <w:sz w:val="22"/>
+          <w:szCs w:val="22"/>
+          <w:u w:val="single"/>
+          <w:lang w:val="en-GB"/>
+        </w:rPr>
+        <w:t>Roles</w:t>
+      </w:r>
+    </w:p>
+    <w:p>
+      <w:pPr>
+        <w:spacing w:after="160" w:line="259" w:lineRule="auto"/>
+        <w:rPr>
+          <w:rFonts w:ascii="Calibri" w:hAnsi="Calibri" w:eastAsia="Calibri" w:cs="Calibri"/>
+          <w:noProof w:val="0"/>
+          <w:sz w:val="22"/>
+          <w:szCs w:val="22"/>
+          <w:lang w:val="en-GB"/>
+        </w:rPr>
+      </w:pPr>
+      <w:r>
+        <w:rPr>
+          <w:rFonts w:ascii="Calibri" w:hAnsi="Calibri" w:eastAsia="Calibri" w:cs="Calibri"/>
+          <w:noProof w:val="0"/>
+          <w:sz w:val="22"/>
+          <w:szCs w:val="22"/>
+          <w:u w:val="single"/>
+          <w:lang w:val="en-GB"/>
+        </w:rPr>
+        <w:t>Product owner</w:t>
+      </w:r>
+    </w:p>
+    <w:p>
+      <w:pPr>
+        <w:spacing w:after="160" w:line="259" w:lineRule="auto"/>
+        <w:rPr>
+          <w:rFonts w:ascii="Calibri" w:hAnsi="Calibri" w:eastAsia="Calibri" w:cs="Calibri"/>
+          <w:noProof w:val="0"/>
+          <w:sz w:val="22"/>
+          <w:szCs w:val="22"/>
+          <w:lang w:val="en-GB"/>
+        </w:rPr>
+      </w:pPr>
+      <w:r>
+        <w:rPr>
+          <w:rFonts w:ascii="Calibri" w:hAnsi="Calibri" w:eastAsia="Calibri" w:cs="Calibri"/>
+          <w:noProof w:val="0"/>
+          <w:sz w:val="22"/>
+          <w:szCs w:val="22"/>
+          <w:lang w:val="en-GB"/>
+        </w:rPr>
+        <w:t>Jack Edwards</w:t>
+      </w:r>
+    </w:p>
+    <w:p>
+      <w:pPr>
+        <w:spacing w:after="160" w:line="259" w:lineRule="auto"/>
+        <w:rPr>
+          <w:rFonts w:ascii="Calibri" w:hAnsi="Calibri" w:eastAsia="Calibri" w:cs="Calibri"/>
+          <w:noProof w:val="0"/>
+          <w:sz w:val="22"/>
+          <w:szCs w:val="22"/>
+          <w:lang w:val="en-GB"/>
+        </w:rPr>
+      </w:pPr>
+      <w:r>
+        <w:rPr>
+          <w:rFonts w:ascii="Calibri" w:hAnsi="Calibri" w:eastAsia="Calibri" w:cs="Calibri"/>
+          <w:noProof w:val="0"/>
+          <w:sz w:val="22"/>
+          <w:szCs w:val="22"/>
+          <w:lang w:val="en-GB"/>
+        </w:rPr>
+        <w:t>Amoata Eyorekon</w:t>
+      </w:r>
+    </w:p>
+    <w:p>
+      <w:pPr>
+        <w:spacing w:after="160" w:line="259" w:lineRule="auto"/>
+        <w:rPr>
+          <w:rFonts w:ascii="Calibri" w:hAnsi="Calibri" w:eastAsia="Calibri" w:cs="Calibri"/>
+          <w:noProof w:val="0"/>
+          <w:sz w:val="22"/>
+          <w:szCs w:val="22"/>
+          <w:lang w:val="en-GB"/>
+        </w:rPr>
+      </w:pPr>
+      <w:r>
+        <w:rPr>
+          <w:rFonts w:ascii="Calibri" w:hAnsi="Calibri" w:eastAsia="Calibri" w:cs="Calibri"/>
+          <w:noProof w:val="0"/>
+          <w:sz w:val="22"/>
+          <w:szCs w:val="22"/>
+          <w:u w:val="single"/>
+          <w:lang w:val="en-GB"/>
+        </w:rPr>
+        <w:t>Scrum master</w:t>
+      </w:r>
+    </w:p>
+    <w:p>
+      <w:pPr>
+        <w:spacing w:after="160" w:line="259" w:lineRule="auto"/>
+        <w:rPr>
+          <w:rFonts w:ascii="Calibri" w:hAnsi="Calibri" w:eastAsia="Calibri" w:cs="Calibri"/>
+          <w:noProof w:val="0"/>
+          <w:sz w:val="22"/>
+          <w:szCs w:val="22"/>
+          <w:lang w:val="en-GB"/>
+        </w:rPr>
+      </w:pPr>
+      <w:r>
+        <w:rPr>
+          <w:rFonts w:ascii="Calibri" w:hAnsi="Calibri" w:eastAsia="Calibri" w:cs="Calibri"/>
+          <w:noProof w:val="0"/>
+          <w:sz w:val="22"/>
+          <w:szCs w:val="22"/>
+          <w:lang w:val="en-GB"/>
+        </w:rPr>
+        <w:t>Joseph Stephens</w:t>
+      </w:r>
+    </w:p>
+    <w:p>
+      <w:pPr>
+        <w:spacing w:after="160" w:line="259" w:lineRule="auto"/>
+        <w:rPr>
+          <w:rFonts w:ascii="Calibri" w:hAnsi="Calibri" w:eastAsia="Calibri" w:cs="Calibri"/>
+          <w:noProof w:val="0"/>
+          <w:sz w:val="22"/>
+          <w:szCs w:val="22"/>
+          <w:lang w:val="en-GB"/>
+        </w:rPr>
+      </w:pPr>
+      <w:r>
+        <w:rPr>
+          <w:rFonts w:ascii="Calibri" w:hAnsi="Calibri" w:eastAsia="Calibri" w:cs="Calibri"/>
+          <w:noProof w:val="0"/>
+          <w:sz w:val="22"/>
+          <w:szCs w:val="22"/>
+          <w:u w:val="single"/>
+          <w:lang w:val="en-GB"/>
+        </w:rPr>
+        <w:t>Technical lead</w:t>
+      </w:r>
+    </w:p>
+    <w:p>
+      <w:pPr>
+        <w:spacing w:after="160" w:line="259" w:lineRule="auto"/>
+        <w:rPr>
+          <w:rFonts w:ascii="Calibri" w:hAnsi="Calibri" w:eastAsia="Calibri" w:cs="Calibri"/>
+          <w:noProof w:val="0"/>
+          <w:sz w:val="22"/>
+          <w:szCs w:val="22"/>
+          <w:lang w:val="en-GB"/>
+        </w:rPr>
+      </w:pPr>
+      <w:r>
+        <w:rPr>
+          <w:rFonts w:ascii="Calibri" w:hAnsi="Calibri" w:eastAsia="Calibri" w:cs="Calibri"/>
+          <w:noProof w:val="0"/>
+          <w:sz w:val="22"/>
+          <w:szCs w:val="22"/>
+          <w:lang w:val="en-GB"/>
+        </w:rPr>
+        <w:t>Marc Rasell</w:t>
+      </w:r>
+    </w:p>
+    <w:p>
+      <w:pPr>
+        <w:spacing w:after="160" w:line="259" w:lineRule="auto"/>
+        <w:rPr>
+          <w:rFonts w:ascii="Calibri" w:hAnsi="Calibri" w:eastAsia="Calibri" w:cs="Calibri"/>
+          <w:noProof w:val="0"/>
+          <w:sz w:val="22"/>
+          <w:szCs w:val="22"/>
+          <w:lang w:val="en-GB"/>
+        </w:rPr>
+      </w:pPr>
+    </w:p>
+    <w:p>
+      <w:pPr>
+        <w:spacing w:after="160" w:line="259" w:lineRule="auto"/>
+        <w:rPr>
+          <w:rFonts w:ascii="Calibri" w:hAnsi="Calibri" w:eastAsia="Calibri" w:cs="Calibri"/>
+          <w:noProof w:val="0"/>
+          <w:sz w:val="22"/>
+          <w:szCs w:val="22"/>
+          <w:lang w:val="en-GB"/>
+        </w:rPr>
+      </w:pPr>
+      <w:r>
+        <w:rPr>
+          <w:rFonts w:ascii="Calibri" w:hAnsi="Calibri" w:eastAsia="Calibri" w:cs="Calibri"/>
+          <w:noProof w:val="0"/>
+          <w:sz w:val="22"/>
+          <w:szCs w:val="22"/>
+          <w:u w:val="single"/>
+          <w:lang w:val="en-GB"/>
+        </w:rPr>
+        <w:t>Actions</w:t>
+      </w:r>
+    </w:p>
+    <w:p>
+      <w:pPr>
+        <w:spacing w:after="160" w:line="259" w:lineRule="auto"/>
+        <w:rPr>
+          <w:rFonts w:ascii="Calibri" w:hAnsi="Calibri" w:eastAsia="Calibri" w:cs="Calibri"/>
+          <w:noProof w:val="0"/>
+          <w:sz w:val="22"/>
+          <w:szCs w:val="22"/>
+          <w:lang w:val="en-GB"/>
+        </w:rPr>
+      </w:pPr>
+      <w:r>
+        <w:rPr>
+          <w:rFonts w:ascii="Calibri" w:hAnsi="Calibri" w:eastAsia="Calibri" w:cs="Calibri"/>
+          <w:noProof w:val="0"/>
+          <w:sz w:val="22"/>
+          <w:szCs w:val="22"/>
+          <w:lang w:val="en-GB"/>
+        </w:rPr>
+        <w:t>Record actions completed during the meeting</w:t>
+      </w:r>
+    </w:p>
+    <w:p>
+      <w:pPr>
+        <w:spacing w:after="160" w:line="259" w:lineRule="auto"/>
+        <w:rPr>
+          <w:rFonts w:ascii="Calibri" w:hAnsi="Calibri" w:eastAsia="Calibri" w:cs="Calibri"/>
+          <w:noProof w:val="0"/>
+          <w:sz w:val="22"/>
+          <w:szCs w:val="22"/>
+          <w:lang w:val="en-GB"/>
+        </w:rPr>
+      </w:pPr>
+      <w:r>
+        <w:rPr>
+          <w:rFonts w:ascii="Calibri" w:hAnsi="Calibri" w:eastAsia="Calibri" w:cs="Calibri"/>
+          <w:noProof w:val="0"/>
+          <w:sz w:val="22"/>
+          <w:szCs w:val="22"/>
+          <w:u w:val="single"/>
+          <w:lang w:val="en-GB"/>
+        </w:rPr>
+        <w:t>Backlog</w:t>
+      </w:r>
+    </w:p>
+    <w:p>
+      <w:pPr>
+        <w:spacing w:after="160" w:line="259" w:lineRule="auto"/>
+        <w:rPr>
+          <w:rFonts w:ascii="Calibri" w:hAnsi="Calibri" w:eastAsia="Calibri" w:cs="Calibri"/>
+          <w:noProof w:val="0"/>
+          <w:sz w:val="22"/>
+          <w:szCs w:val="22"/>
+          <w:lang w:val="en-GB"/>
+        </w:rPr>
+      </w:pPr>
+      <w:r>
+        <w:rPr>
+          <w:rFonts w:ascii="Calibri" w:hAnsi="Calibri" w:eastAsia="Calibri" w:cs="Calibri"/>
+          <w:noProof w:val="0"/>
+          <w:sz w:val="22"/>
+          <w:szCs w:val="22"/>
+          <w:lang w:val="en-GB"/>
+        </w:rPr>
+        <w:t>Plan actions to be completed in the next sprint</w:t>
+      </w:r>
+    </w:p>
+    <w:p>
+      <w:pPr>
+        <w:spacing w:after="160" w:line="259" w:lineRule="auto"/>
+        <w:rPr>
+          <w:rFonts w:ascii="Calibri" w:hAnsi="Calibri" w:eastAsia="Calibri" w:cs="Calibri"/>
+          <w:noProof w:val="0"/>
+          <w:sz w:val="22"/>
+          <w:szCs w:val="22"/>
+          <w:lang w:val="en-GB"/>
+        </w:rPr>
+      </w:pPr>
+      <w:r>
+        <w:rPr>
+          <w:rFonts w:ascii="Calibri" w:hAnsi="Calibri" w:eastAsia="Calibri" w:cs="Calibri"/>
+          <w:noProof w:val="0"/>
+          <w:sz w:val="22"/>
+          <w:szCs w:val="22"/>
+          <w:u w:val="single"/>
+          <w:lang w:val="en-GB"/>
+        </w:rPr>
+        <w:t>Apologies</w:t>
+      </w:r>
+    </w:p>
+    <w:p>
+      <w:pPr>
+        <w:pStyle w:val="Normal"/>
+        <w:spacing w:after="160" w:line="259" w:lineRule="auto"/>
+        <w:rPr>
+          <w:rFonts w:ascii="Calibri" w:hAnsi="Calibri" w:eastAsia="Calibri" w:cs="Calibri"/>
+          <w:noProof w:val="0"/>
+          <w:sz w:val="22"/>
+          <w:szCs w:val="22"/>
+          <w:lang w:val="en-GB"/>
+        </w:rPr>
+      </w:pPr>
+      <w:r>
+        <w:rPr>
+          <w:rFonts w:ascii="Calibri" w:hAnsi="Calibri" w:eastAsia="Calibri" w:cs="Calibri"/>
+          <w:noProof w:val="0"/>
+          <w:sz w:val="22"/>
+          <w:szCs w:val="22"/>
+          <w:lang w:val="en-GB"/>
+        </w:rPr>
+        <w:t>List any apologies</w:t>
+      </w:r>
+    </w:p>
+    <w:p>
+      <w:pPr>
+        <w:pStyle w:val="Normal"/>
+        <w:spacing w:after="160" w:line="259" w:lineRule="auto"/>
+        <w:rPr>
+          <w:rFonts w:ascii="Calibri" w:hAnsi="Calibri" w:eastAsia="Calibri" w:cs="Calibri"/>
+          <w:noProof w:val="0"/>
+          <w:sz w:val="22"/>
+          <w:szCs w:val="22"/>
+          <w:lang w:val="en-GB"/>
+        </w:rPr>
+      </w:pPr>
     </w:p>
     <w:p>
       <w:pPr>
@@ -367,59 +1127,1388 @@
           <w:ilvl w:val="0"/>
           <w:numId w:val="1"/>
         </w:numPr>
+        <w:spacing w:after="160" w:line="259" w:lineRule="auto"/>
         <w:rPr>
           <w:rFonts w:ascii="Calibri" w:hAnsi="Calibri" w:eastAsia="Calibri" w:cs="Calibri" w:asciiTheme="minorAscii" w:hAnsiTheme="minorAscii" w:eastAsiaTheme="minorAscii" w:cstheme="minorAscii"/>
           <w:noProof w:val="0"/>
           <w:sz w:val="22"/>
           <w:szCs w:val="22"/>
-          <w:lang w:val="en-US"/>
-        </w:rPr>
-      </w:pPr>
-      <w:r>
-        <w:rPr>
-          <w:rFonts w:ascii="Calibri" w:hAnsi="Calibri" w:eastAsia="Calibri" w:cs="Calibri"/>
-          <w:noProof w:val="0"/>
-          <w:sz w:val="22"/>
-          <w:szCs w:val="22"/>
-          <w:lang w:val="en-US"/>
-        </w:rPr>
-        <w:t>Sprint planning</w:t>
+          <w:lang w:val="en-GB"/>
+        </w:rPr>
+      </w:pPr>
+      <w:r>
+        <w:rPr>
+          <w:rFonts w:ascii="Calibri" w:hAnsi="Calibri" w:eastAsia="Calibri" w:cs="Calibri"/>
+          <w:noProof w:val="0"/>
+          <w:sz w:val="22"/>
+          <w:szCs w:val="22"/>
+          <w:lang w:val="en-GB"/>
+        </w:rPr>
+        <w:t>Sprint example:</w:t>
+      </w:r>
+    </w:p>
+    <w:p>
+      <w:pPr>
+        <w:spacing w:after="160" w:line="259" w:lineRule="auto"/>
+        <w:rPr>
+          <w:rFonts w:ascii="Calibri" w:hAnsi="Calibri" w:eastAsia="Calibri" w:cs="Calibri"/>
+          <w:noProof w:val="0"/>
+          <w:sz w:val="22"/>
+          <w:szCs w:val="22"/>
+          <w:lang w:val="en-GB"/>
+        </w:rPr>
+      </w:pPr>
+      <w:r>
+        <w:rPr>
+          <w:rFonts w:ascii="Calibri" w:hAnsi="Calibri" w:eastAsia="Calibri" w:cs="Calibri"/>
+          <w:b w:val="1"/>
+          <w:bCs w:val="1"/>
+          <w:noProof w:val="0"/>
+          <w:sz w:val="22"/>
+          <w:szCs w:val="22"/>
+          <w:u w:val="single"/>
+          <w:lang w:val="en-GB"/>
+        </w:rPr>
+        <w:t>Sprint 1</w:t>
+      </w:r>
+    </w:p>
+    <w:p>
+      <w:pPr>
+        <w:spacing w:after="160" w:line="259" w:lineRule="auto"/>
+        <w:rPr>
+          <w:rFonts w:ascii="Calibri" w:hAnsi="Calibri" w:eastAsia="Calibri" w:cs="Calibri"/>
+          <w:noProof w:val="0"/>
+          <w:sz w:val="22"/>
+          <w:szCs w:val="22"/>
+          <w:u w:val="single"/>
+          <w:lang w:val="en-GB"/>
+        </w:rPr>
+      </w:pPr>
+      <w:r>
+        <w:rPr>
+          <w:rFonts w:ascii="Calibri" w:hAnsi="Calibri" w:eastAsia="Calibri" w:cs="Calibri"/>
+          <w:noProof w:val="0"/>
+          <w:sz w:val="22"/>
+          <w:szCs w:val="22"/>
+          <w:u w:val="single"/>
+          <w:lang w:val="en-GB"/>
+        </w:rPr>
+        <w:t>Sprint title</w:t>
+      </w:r>
+    </w:p>
+    <w:p>
+      <w:pPr>
+        <w:spacing w:after="160" w:line="259" w:lineRule="auto"/>
+        <w:rPr>
+          <w:rFonts w:ascii="Calibri" w:hAnsi="Calibri" w:eastAsia="Calibri" w:cs="Calibri"/>
+          <w:noProof w:val="0"/>
+          <w:sz w:val="22"/>
+          <w:szCs w:val="22"/>
+          <w:lang w:val="en-GB"/>
+        </w:rPr>
+      </w:pPr>
+      <w:r>
+        <w:rPr>
+          <w:rFonts w:ascii="Calibri" w:hAnsi="Calibri" w:eastAsia="Calibri" w:cs="Calibri"/>
+          <w:noProof w:val="0"/>
+          <w:sz w:val="22"/>
+          <w:szCs w:val="22"/>
+          <w:lang w:val="en-GB"/>
+        </w:rPr>
+        <w:t>Start date: xx/xx/xxxx</w:t>
+      </w:r>
+    </w:p>
+    <w:p>
+      <w:pPr>
+        <w:spacing w:after="160" w:line="259" w:lineRule="auto"/>
+        <w:rPr>
+          <w:rFonts w:ascii="Calibri" w:hAnsi="Calibri" w:eastAsia="Calibri" w:cs="Calibri"/>
+          <w:noProof w:val="0"/>
+          <w:sz w:val="22"/>
+          <w:szCs w:val="22"/>
+          <w:lang w:val="en-GB"/>
+        </w:rPr>
+      </w:pPr>
+      <w:r>
+        <w:rPr>
+          <w:rFonts w:ascii="Calibri" w:hAnsi="Calibri" w:eastAsia="Calibri" w:cs="Calibri"/>
+          <w:noProof w:val="0"/>
+          <w:sz w:val="22"/>
+          <w:szCs w:val="22"/>
+          <w:lang w:val="en-GB"/>
+        </w:rPr>
+        <w:t>End date: xx/xx/xxxx</w:t>
+      </w:r>
+    </w:p>
+    <w:p>
+      <w:pPr>
+        <w:spacing w:after="160" w:line="259" w:lineRule="auto"/>
+        <w:rPr>
+          <w:rFonts w:ascii="Calibri" w:hAnsi="Calibri" w:eastAsia="Calibri" w:cs="Calibri"/>
+          <w:noProof w:val="0"/>
+          <w:sz w:val="22"/>
+          <w:szCs w:val="22"/>
+          <w:lang w:val="en-GB"/>
+        </w:rPr>
+      </w:pPr>
+      <w:r>
+        <w:rPr>
+          <w:rFonts w:ascii="Calibri" w:hAnsi="Calibri" w:eastAsia="Calibri" w:cs="Calibri"/>
+          <w:noProof w:val="0"/>
+          <w:sz w:val="22"/>
+          <w:szCs w:val="22"/>
+          <w:u w:val="single"/>
+          <w:lang w:val="en-GB"/>
+        </w:rPr>
+        <w:t>Purpose</w:t>
+      </w:r>
+    </w:p>
+    <w:p>
+      <w:pPr>
+        <w:spacing w:after="160" w:line="259" w:lineRule="auto"/>
+        <w:rPr>
+          <w:rFonts w:ascii="Calibri" w:hAnsi="Calibri" w:eastAsia="Calibri" w:cs="Calibri"/>
+          <w:noProof w:val="0"/>
+          <w:sz w:val="22"/>
+          <w:szCs w:val="22"/>
+          <w:u w:val="none"/>
+          <w:lang w:val="en-GB"/>
+        </w:rPr>
+      </w:pPr>
+      <w:r>
+        <w:rPr>
+          <w:rFonts w:ascii="Calibri" w:hAnsi="Calibri" w:eastAsia="Calibri" w:cs="Calibri"/>
+          <w:noProof w:val="0"/>
+          <w:sz w:val="22"/>
+          <w:szCs w:val="22"/>
+          <w:u w:val="none"/>
+          <w:lang w:val="en-GB"/>
+        </w:rPr>
+        <w:t>Detail the purpose of this sprint. This includes listing the backlog and documentation to be completed.</w:t>
+      </w:r>
+    </w:p>
+    <w:p>
+      <w:pPr>
+        <w:spacing w:after="160" w:line="259" w:lineRule="auto"/>
+        <w:rPr>
+          <w:rFonts w:ascii="Calibri" w:hAnsi="Calibri" w:eastAsia="Calibri" w:cs="Calibri"/>
+          <w:noProof w:val="0"/>
+          <w:sz w:val="22"/>
+          <w:szCs w:val="22"/>
+          <w:lang w:val="en-GB"/>
+        </w:rPr>
+      </w:pPr>
+      <w:r>
+        <w:rPr>
+          <w:rFonts w:ascii="Calibri" w:hAnsi="Calibri" w:eastAsia="Calibri" w:cs="Calibri"/>
+          <w:noProof w:val="0"/>
+          <w:sz w:val="22"/>
+          <w:szCs w:val="22"/>
+          <w:u w:val="single"/>
+          <w:lang w:val="en-GB"/>
+        </w:rPr>
+        <w:t>Action plan</w:t>
       </w:r>
     </w:p>
     <w:p>
       <w:pPr>
         <w:pStyle w:val="Normal"/>
-        <w:rPr>
-          <w:rFonts w:ascii="Calibri" w:hAnsi="Calibri" w:eastAsia="Calibri" w:cs="Calibri"/>
-          <w:noProof w:val="0"/>
-          <w:color w:val="FF0000"/>
-          <w:sz w:val="22"/>
-          <w:szCs w:val="22"/>
-          <w:lang w:val="en-US"/>
-        </w:rPr>
-      </w:pPr>
-      <w:r>
-        <w:rPr>
-          <w:rFonts w:ascii="Calibri" w:hAnsi="Calibri" w:eastAsia="Calibri" w:cs="Calibri"/>
-          <w:noProof w:val="0"/>
-          <w:color w:val="FF0000"/>
-          <w:sz w:val="22"/>
-          <w:szCs w:val="22"/>
-          <w:lang w:val="en-US"/>
-        </w:rPr>
-        <w:t>To be completed by Joe</w:t>
-      </w:r>
-    </w:p>
+        <w:spacing w:after="160" w:line="259" w:lineRule="auto"/>
+        <w:rPr>
+          <w:rFonts w:ascii="Calibri" w:hAnsi="Calibri" w:eastAsia="Calibri" w:cs="Calibri"/>
+          <w:noProof w:val="0"/>
+          <w:sz w:val="22"/>
+          <w:szCs w:val="22"/>
+          <w:u w:val="none"/>
+          <w:lang w:val="en-GB"/>
+        </w:rPr>
+      </w:pPr>
+      <w:r>
+        <w:rPr>
+          <w:rFonts w:ascii="Calibri" w:hAnsi="Calibri" w:eastAsia="Calibri" w:cs="Calibri"/>
+          <w:noProof w:val="0"/>
+          <w:sz w:val="22"/>
+          <w:szCs w:val="22"/>
+          <w:u w:val="none"/>
+          <w:lang w:val="en-GB"/>
+        </w:rPr>
+        <w:t>Lis the current backlog and who is going to undertake each task.</w:t>
+      </w:r>
+    </w:p>
+    <w:tbl>
+      <w:tblPr>
+        <w:tblStyle w:val="TableGrid"/>
+        <w:tblW w:w="0" w:type="auto"/>
+        <w:tblLayout w:type="fixed"/>
+        <w:tblLook w:val="04A0" w:firstRow="1" w:lastRow="0" w:firstColumn="1" w:lastColumn="0" w:noHBand="0" w:noVBand="1"/>
+      </w:tblPr>
+      <w:tblGrid>
+        <w:gridCol w:w="1872"/>
+        <w:gridCol w:w="1872"/>
+        <w:gridCol w:w="1872"/>
+        <w:gridCol w:w="1872"/>
+        <w:gridCol w:w="1872"/>
+      </w:tblGrid>
+      <w:tr>
+        <w:tc>
+          <w:tcPr>
+            <w:tcW w:w="1872" w:type="dxa"/>
+            <w:tcMar/>
+          </w:tcPr>
+          <w:p>
+            <w:pPr>
+              <w:spacing w:after="144" w:afterLines="60" w:line="259" w:lineRule="auto"/>
+              <w:rPr>
+                <w:rFonts w:ascii="Calibri" w:hAnsi="Calibri" w:eastAsia="Calibri" w:cs="Calibri"/>
+                <w:sz w:val="22"/>
+                <w:szCs w:val="22"/>
+              </w:rPr>
+            </w:pPr>
+            <w:r>
+              <w:rPr>
+                <w:rFonts w:ascii="Calibri" w:hAnsi="Calibri" w:eastAsia="Calibri" w:cs="Calibri"/>
+                <w:sz w:val="22"/>
+                <w:szCs w:val="22"/>
+                <w:lang w:val="en-GB"/>
+              </w:rPr>
+              <w:t>Task</w:t>
+            </w:r>
+          </w:p>
+        </w:tc>
+        <w:tc>
+          <w:tcPr>
+            <w:tcW w:w="1872" w:type="dxa"/>
+            <w:tcMar/>
+          </w:tcPr>
+          <w:p>
+            <w:pPr>
+              <w:spacing w:after="144" w:afterLines="60" w:line="259" w:lineRule="auto"/>
+              <w:rPr>
+                <w:rFonts w:ascii="Calibri" w:hAnsi="Calibri" w:eastAsia="Calibri" w:cs="Calibri"/>
+                <w:sz w:val="22"/>
+                <w:szCs w:val="22"/>
+              </w:rPr>
+            </w:pPr>
+            <w:r>
+              <w:rPr>
+                <w:rFonts w:ascii="Calibri" w:hAnsi="Calibri" w:eastAsia="Calibri" w:cs="Calibri"/>
+                <w:sz w:val="22"/>
+                <w:szCs w:val="22"/>
+                <w:lang w:val="en-GB"/>
+              </w:rPr>
+              <w:t>Start date</w:t>
+            </w:r>
+          </w:p>
+        </w:tc>
+        <w:tc>
+          <w:tcPr>
+            <w:tcW w:w="1872" w:type="dxa"/>
+            <w:tcMar/>
+          </w:tcPr>
+          <w:p>
+            <w:pPr>
+              <w:spacing w:after="144" w:afterLines="60" w:line="259" w:lineRule="auto"/>
+              <w:rPr>
+                <w:rFonts w:ascii="Calibri" w:hAnsi="Calibri" w:eastAsia="Calibri" w:cs="Calibri"/>
+                <w:sz w:val="22"/>
+                <w:szCs w:val="22"/>
+              </w:rPr>
+            </w:pPr>
+            <w:r>
+              <w:rPr>
+                <w:rFonts w:ascii="Calibri" w:hAnsi="Calibri" w:eastAsia="Calibri" w:cs="Calibri"/>
+                <w:sz w:val="22"/>
+                <w:szCs w:val="22"/>
+                <w:lang w:val="en-GB"/>
+              </w:rPr>
+              <w:t xml:space="preserve">Expected completion date </w:t>
+            </w:r>
+          </w:p>
+        </w:tc>
+        <w:tc>
+          <w:tcPr>
+            <w:tcW w:w="1872" w:type="dxa"/>
+            <w:tcMar/>
+          </w:tcPr>
+          <w:p>
+            <w:pPr>
+              <w:spacing w:after="144" w:afterLines="60" w:line="259" w:lineRule="auto"/>
+              <w:rPr>
+                <w:rFonts w:ascii="Calibri" w:hAnsi="Calibri" w:eastAsia="Calibri" w:cs="Calibri"/>
+                <w:sz w:val="22"/>
+                <w:szCs w:val="22"/>
+              </w:rPr>
+            </w:pPr>
+            <w:r>
+              <w:rPr>
+                <w:rFonts w:ascii="Calibri" w:hAnsi="Calibri" w:eastAsia="Calibri" w:cs="Calibri"/>
+                <w:sz w:val="22"/>
+                <w:szCs w:val="22"/>
+                <w:lang w:val="en-GB"/>
+              </w:rPr>
+              <w:t>Expected time required</w:t>
+            </w:r>
+          </w:p>
+          <w:p>
+            <w:pPr>
+              <w:spacing w:after="144" w:afterLines="60" w:line="259" w:lineRule="auto"/>
+              <w:rPr>
+                <w:rFonts w:ascii="Calibri" w:hAnsi="Calibri" w:eastAsia="Calibri" w:cs="Calibri"/>
+                <w:sz w:val="22"/>
+                <w:szCs w:val="22"/>
+              </w:rPr>
+            </w:pPr>
+            <w:r>
+              <w:rPr>
+                <w:rFonts w:ascii="Calibri" w:hAnsi="Calibri" w:eastAsia="Calibri" w:cs="Calibri"/>
+                <w:sz w:val="22"/>
+                <w:szCs w:val="22"/>
+                <w:lang w:val="en-GB"/>
+              </w:rPr>
+              <w:t>(hours)</w:t>
+            </w:r>
+          </w:p>
+        </w:tc>
+        <w:tc>
+          <w:tcPr>
+            <w:tcW w:w="1872" w:type="dxa"/>
+            <w:tcMar/>
+          </w:tcPr>
+          <w:p>
+            <w:pPr>
+              <w:spacing w:after="144" w:afterLines="60" w:line="259" w:lineRule="auto"/>
+              <w:rPr>
+                <w:rFonts w:ascii="Calibri" w:hAnsi="Calibri" w:eastAsia="Calibri" w:cs="Calibri"/>
+                <w:sz w:val="22"/>
+                <w:szCs w:val="22"/>
+              </w:rPr>
+            </w:pPr>
+            <w:r>
+              <w:rPr>
+                <w:rFonts w:ascii="Calibri" w:hAnsi="Calibri" w:eastAsia="Calibri" w:cs="Calibri"/>
+                <w:sz w:val="22"/>
+                <w:szCs w:val="22"/>
+                <w:lang w:val="en-GB"/>
+              </w:rPr>
+              <w:t>To be completed by</w:t>
+            </w:r>
+          </w:p>
+        </w:tc>
+      </w:tr>
+      <w:tr>
+        <w:tc>
+          <w:tcPr>
+            <w:tcW w:w="1872" w:type="dxa"/>
+            <w:tcMar/>
+          </w:tcPr>
+          <w:p>
+            <w:pPr>
+              <w:spacing w:after="144" w:afterLines="60" w:line="259" w:lineRule="auto"/>
+              <w:rPr>
+                <w:rFonts w:ascii="Calibri" w:hAnsi="Calibri" w:eastAsia="Calibri" w:cs="Calibri"/>
+                <w:sz w:val="22"/>
+                <w:szCs w:val="22"/>
+                <w:lang w:val="en-GB"/>
+              </w:rPr>
+            </w:pPr>
+            <w:r>
+              <w:rPr>
+                <w:rFonts w:ascii="Calibri" w:hAnsi="Calibri" w:eastAsia="Calibri" w:cs="Calibri"/>
+                <w:sz w:val="22"/>
+                <w:szCs w:val="22"/>
+                <w:lang w:val="en-GB"/>
+              </w:rPr>
+              <w:t>Task 1</w:t>
+            </w:r>
+          </w:p>
+        </w:tc>
+        <w:tc>
+          <w:tcPr>
+            <w:tcW w:w="1872" w:type="dxa"/>
+            <w:tcMar/>
+          </w:tcPr>
+          <w:p>
+            <w:pPr>
+              <w:spacing w:after="144" w:afterLines="60" w:line="259" w:lineRule="auto"/>
+              <w:rPr>
+                <w:rFonts w:ascii="Calibri" w:hAnsi="Calibri" w:eastAsia="Calibri" w:cs="Calibri"/>
+                <w:sz w:val="22"/>
+                <w:szCs w:val="22"/>
+                <w:lang w:val="en-GB"/>
+              </w:rPr>
+            </w:pPr>
+            <w:r>
+              <w:rPr>
+                <w:rFonts w:ascii="Calibri" w:hAnsi="Calibri" w:eastAsia="Calibri" w:cs="Calibri"/>
+                <w:sz w:val="22"/>
+                <w:szCs w:val="22"/>
+                <w:lang w:val="en-GB"/>
+              </w:rPr>
+              <w:t>20/2/2020</w:t>
+            </w:r>
+          </w:p>
+        </w:tc>
+        <w:tc>
+          <w:tcPr>
+            <w:tcW w:w="1872" w:type="dxa"/>
+            <w:tcMar/>
+          </w:tcPr>
+          <w:p>
+            <w:pPr>
+              <w:spacing w:after="144" w:afterLines="60" w:line="259" w:lineRule="auto"/>
+              <w:rPr>
+                <w:rFonts w:ascii="Calibri" w:hAnsi="Calibri" w:eastAsia="Calibri" w:cs="Calibri"/>
+                <w:sz w:val="22"/>
+                <w:szCs w:val="22"/>
+                <w:lang w:val="en-GB"/>
+              </w:rPr>
+            </w:pPr>
+            <w:r>
+              <w:rPr>
+                <w:rFonts w:ascii="Calibri" w:hAnsi="Calibri" w:eastAsia="Calibri" w:cs="Calibri"/>
+                <w:sz w:val="22"/>
+                <w:szCs w:val="22"/>
+                <w:lang w:val="en-GB"/>
+              </w:rPr>
+              <w:t>27/2/2020</w:t>
+            </w:r>
+          </w:p>
+        </w:tc>
+        <w:tc>
+          <w:tcPr>
+            <w:tcW w:w="1872" w:type="dxa"/>
+            <w:tcMar/>
+          </w:tcPr>
+          <w:p>
+            <w:pPr>
+              <w:spacing w:after="144" w:afterLines="60" w:line="259" w:lineRule="auto"/>
+              <w:rPr>
+                <w:rFonts w:ascii="Calibri" w:hAnsi="Calibri" w:eastAsia="Calibri" w:cs="Calibri"/>
+                <w:sz w:val="22"/>
+                <w:szCs w:val="22"/>
+                <w:lang w:val="en-GB"/>
+              </w:rPr>
+            </w:pPr>
+            <w:r>
+              <w:rPr>
+                <w:rFonts w:ascii="Calibri" w:hAnsi="Calibri" w:eastAsia="Calibri" w:cs="Calibri"/>
+                <w:sz w:val="22"/>
+                <w:szCs w:val="22"/>
+                <w:lang w:val="en-GB"/>
+              </w:rPr>
+              <w:t>2</w:t>
+            </w:r>
+          </w:p>
+        </w:tc>
+        <w:tc>
+          <w:tcPr>
+            <w:tcW w:w="1872" w:type="dxa"/>
+            <w:tcMar/>
+          </w:tcPr>
+          <w:p>
+            <w:pPr>
+              <w:spacing w:after="144" w:afterLines="60" w:line="259" w:lineRule="auto"/>
+              <w:rPr>
+                <w:rFonts w:ascii="Calibri" w:hAnsi="Calibri" w:eastAsia="Calibri" w:cs="Calibri"/>
+                <w:sz w:val="22"/>
+                <w:szCs w:val="22"/>
+                <w:lang w:val="en-GB"/>
+              </w:rPr>
+            </w:pPr>
+            <w:r>
+              <w:rPr>
+                <w:rFonts w:ascii="Calibri" w:hAnsi="Calibri" w:eastAsia="Calibri" w:cs="Calibri"/>
+                <w:sz w:val="22"/>
+                <w:szCs w:val="22"/>
+                <w:lang w:val="en-GB"/>
+              </w:rPr>
+              <w:t>Group member</w:t>
+            </w:r>
+          </w:p>
+        </w:tc>
+      </w:tr>
+      <w:tr>
+        <w:tc>
+          <w:tcPr>
+            <w:tcW w:w="1872" w:type="dxa"/>
+            <w:tcMar/>
+          </w:tcPr>
+          <w:p>
+            <w:pPr>
+              <w:spacing w:after="144" w:afterLines="60" w:line="259" w:lineRule="auto"/>
+              <w:rPr>
+                <w:rFonts w:ascii="Calibri" w:hAnsi="Calibri" w:eastAsia="Calibri" w:cs="Calibri"/>
+                <w:sz w:val="22"/>
+                <w:szCs w:val="22"/>
+                <w:lang w:val="en-GB"/>
+              </w:rPr>
+            </w:pPr>
+          </w:p>
+        </w:tc>
+        <w:tc>
+          <w:tcPr>
+            <w:tcW w:w="1872" w:type="dxa"/>
+            <w:tcMar/>
+          </w:tcPr>
+          <w:p>
+            <w:pPr>
+              <w:spacing w:after="144" w:afterLines="60" w:line="259" w:lineRule="auto"/>
+              <w:rPr>
+                <w:rFonts w:ascii="Calibri" w:hAnsi="Calibri" w:eastAsia="Calibri" w:cs="Calibri"/>
+                <w:sz w:val="22"/>
+                <w:szCs w:val="22"/>
+                <w:lang w:val="en-GB"/>
+              </w:rPr>
+            </w:pPr>
+          </w:p>
+        </w:tc>
+        <w:tc>
+          <w:tcPr>
+            <w:tcW w:w="1872" w:type="dxa"/>
+            <w:tcMar/>
+          </w:tcPr>
+          <w:p>
+            <w:pPr>
+              <w:spacing w:after="144" w:afterLines="60" w:line="259" w:lineRule="auto"/>
+              <w:rPr>
+                <w:rFonts w:ascii="Calibri" w:hAnsi="Calibri" w:eastAsia="Calibri" w:cs="Calibri"/>
+                <w:sz w:val="22"/>
+                <w:szCs w:val="22"/>
+                <w:lang w:val="en-GB"/>
+              </w:rPr>
+            </w:pPr>
+          </w:p>
+        </w:tc>
+        <w:tc>
+          <w:tcPr>
+            <w:tcW w:w="1872" w:type="dxa"/>
+            <w:tcMar/>
+          </w:tcPr>
+          <w:p>
+            <w:pPr>
+              <w:spacing w:after="144" w:afterLines="60" w:line="259" w:lineRule="auto"/>
+              <w:rPr>
+                <w:rFonts w:ascii="Calibri" w:hAnsi="Calibri" w:eastAsia="Calibri" w:cs="Calibri"/>
+                <w:sz w:val="22"/>
+                <w:szCs w:val="22"/>
+                <w:lang w:val="en-GB"/>
+              </w:rPr>
+            </w:pPr>
+          </w:p>
+        </w:tc>
+        <w:tc>
+          <w:tcPr>
+            <w:tcW w:w="1872" w:type="dxa"/>
+            <w:tcMar/>
+          </w:tcPr>
+          <w:p>
+            <w:pPr>
+              <w:spacing w:after="144" w:afterLines="60" w:line="259" w:lineRule="auto"/>
+              <w:rPr>
+                <w:rFonts w:ascii="Calibri" w:hAnsi="Calibri" w:eastAsia="Calibri" w:cs="Calibri"/>
+                <w:sz w:val="22"/>
+                <w:szCs w:val="22"/>
+                <w:lang w:val="en-GB"/>
+              </w:rPr>
+            </w:pPr>
+          </w:p>
+        </w:tc>
+      </w:tr>
+    </w:tbl>
     <w:p>
       <w:pPr>
         <w:pStyle w:val="Normal"/>
-        <w:ind w:left="360"/>
-        <w:rPr>
-          <w:rFonts w:ascii="Calibri" w:hAnsi="Calibri" w:eastAsia="Calibri" w:cs="Calibri"/>
-          <w:noProof w:val="0"/>
-          <w:sz w:val="22"/>
-          <w:szCs w:val="22"/>
-          <w:lang w:val="en-US"/>
+        <w:spacing w:after="160" w:line="259" w:lineRule="auto"/>
+        <w:rPr>
+          <w:rFonts w:ascii="Calibri" w:hAnsi="Calibri" w:eastAsia="Calibri" w:cs="Calibri"/>
+          <w:noProof w:val="0"/>
+          <w:sz w:val="22"/>
+          <w:szCs w:val="22"/>
+          <w:lang w:val="en-GB"/>
+        </w:rPr>
+      </w:pPr>
+    </w:p>
+    <w:p>
+      <w:pPr>
+        <w:spacing w:after="160" w:line="259" w:lineRule="auto"/>
+        <w:rPr>
+          <w:rFonts w:ascii="Calibri" w:hAnsi="Calibri" w:eastAsia="Calibri" w:cs="Calibri"/>
+          <w:noProof w:val="0"/>
+          <w:sz w:val="22"/>
+          <w:szCs w:val="22"/>
+          <w:lang w:val="en-GB"/>
+        </w:rPr>
+      </w:pPr>
+      <w:r>
+        <w:rPr>
+          <w:rFonts w:ascii="Calibri" w:hAnsi="Calibri" w:eastAsia="Calibri" w:cs="Calibri"/>
+          <w:noProof w:val="0"/>
+          <w:sz w:val="22"/>
+          <w:szCs w:val="22"/>
+          <w:u w:val="single"/>
+          <w:lang w:val="en-GB"/>
+        </w:rPr>
+        <w:t>Sprint review</w:t>
+      </w:r>
+    </w:p>
+    <w:p>
+      <w:pPr>
+        <w:pStyle w:val="Normal"/>
+        <w:spacing w:after="160" w:line="259" w:lineRule="auto"/>
+        <w:rPr>
+          <w:rFonts w:ascii="Calibri" w:hAnsi="Calibri" w:eastAsia="Calibri" w:cs="Calibri"/>
+          <w:noProof w:val="0"/>
+          <w:sz w:val="22"/>
+          <w:szCs w:val="22"/>
+          <w:u w:val="none"/>
+          <w:lang w:val="en-GB"/>
+        </w:rPr>
+      </w:pPr>
+      <w:r>
+        <w:rPr>
+          <w:rFonts w:ascii="Calibri" w:hAnsi="Calibri" w:eastAsia="Calibri" w:cs="Calibri"/>
+          <w:noProof w:val="0"/>
+          <w:sz w:val="22"/>
+          <w:szCs w:val="22"/>
+          <w:u w:val="none"/>
+          <w:lang w:val="en-GB"/>
+        </w:rPr>
+        <w:t>Completed at the end of each sprint to monitor and document progress.</w:t>
+      </w:r>
+    </w:p>
+    <w:tbl>
+      <w:tblPr>
+        <w:tblStyle w:val="TableGrid"/>
+        <w:tblW w:w="0" w:type="auto"/>
+        <w:tblLayout w:type="fixed"/>
+        <w:tblLook w:val="04A0" w:firstRow="1" w:lastRow="0" w:firstColumn="1" w:lastColumn="0" w:noHBand="0" w:noVBand="1"/>
+      </w:tblPr>
+      <w:tblGrid>
+        <w:gridCol w:w="1872"/>
+        <w:gridCol w:w="1872"/>
+        <w:gridCol w:w="1872"/>
+        <w:gridCol w:w="1872"/>
+        <w:gridCol w:w="1872"/>
+      </w:tblGrid>
+      <w:tr>
+        <w:tc>
+          <w:tcPr>
+            <w:tcW w:w="1872" w:type="dxa"/>
+            <w:tcMar/>
+          </w:tcPr>
+          <w:p>
+            <w:pPr>
+              <w:spacing w:after="144" w:afterLines="60" w:line="259" w:lineRule="auto"/>
+              <w:rPr>
+                <w:rFonts w:ascii="Calibri" w:hAnsi="Calibri" w:eastAsia="Calibri" w:cs="Calibri"/>
+                <w:sz w:val="22"/>
+                <w:szCs w:val="22"/>
+              </w:rPr>
+            </w:pPr>
+            <w:r>
+              <w:rPr>
+                <w:rFonts w:ascii="Calibri" w:hAnsi="Calibri" w:eastAsia="Calibri" w:cs="Calibri"/>
+                <w:sz w:val="22"/>
+                <w:szCs w:val="22"/>
+                <w:lang w:val="en-GB"/>
+              </w:rPr>
+              <w:t>Task</w:t>
+            </w:r>
+          </w:p>
+        </w:tc>
+        <w:tc>
+          <w:tcPr>
+            <w:tcW w:w="1872" w:type="dxa"/>
+            <w:tcMar/>
+          </w:tcPr>
+          <w:p>
+            <w:pPr>
+              <w:spacing w:after="144" w:afterLines="60" w:line="259" w:lineRule="auto"/>
+              <w:rPr>
+                <w:rFonts w:ascii="Calibri" w:hAnsi="Calibri" w:eastAsia="Calibri" w:cs="Calibri"/>
+                <w:sz w:val="22"/>
+                <w:szCs w:val="22"/>
+              </w:rPr>
+            </w:pPr>
+            <w:r>
+              <w:rPr>
+                <w:rFonts w:ascii="Calibri" w:hAnsi="Calibri" w:eastAsia="Calibri" w:cs="Calibri"/>
+                <w:sz w:val="22"/>
+                <w:szCs w:val="22"/>
+                <w:lang w:val="en-GB"/>
+              </w:rPr>
+              <w:t>Time required</w:t>
+            </w:r>
+          </w:p>
+        </w:tc>
+        <w:tc>
+          <w:tcPr>
+            <w:tcW w:w="1872" w:type="dxa"/>
+            <w:tcMar/>
+          </w:tcPr>
+          <w:p>
+            <w:pPr>
+              <w:spacing w:after="144" w:afterLines="60" w:line="259" w:lineRule="auto"/>
+              <w:rPr>
+                <w:rFonts w:ascii="Calibri" w:hAnsi="Calibri" w:eastAsia="Calibri" w:cs="Calibri"/>
+                <w:sz w:val="22"/>
+                <w:szCs w:val="22"/>
+              </w:rPr>
+            </w:pPr>
+            <w:r>
+              <w:rPr>
+                <w:rFonts w:ascii="Calibri" w:hAnsi="Calibri" w:eastAsia="Calibri" w:cs="Calibri"/>
+                <w:sz w:val="22"/>
+                <w:szCs w:val="22"/>
+                <w:lang w:val="en-GB"/>
+              </w:rPr>
+              <w:t>Status</w:t>
+            </w:r>
+          </w:p>
+        </w:tc>
+        <w:tc>
+          <w:tcPr>
+            <w:tcW w:w="1872" w:type="dxa"/>
+            <w:tcMar/>
+          </w:tcPr>
+          <w:p>
+            <w:pPr>
+              <w:spacing w:after="144" w:afterLines="60" w:line="259" w:lineRule="auto"/>
+              <w:rPr>
+                <w:rFonts w:ascii="Calibri" w:hAnsi="Calibri" w:eastAsia="Calibri" w:cs="Calibri"/>
+                <w:sz w:val="22"/>
+                <w:szCs w:val="22"/>
+              </w:rPr>
+            </w:pPr>
+            <w:r>
+              <w:rPr>
+                <w:rFonts w:ascii="Calibri" w:hAnsi="Calibri" w:eastAsia="Calibri" w:cs="Calibri"/>
+                <w:sz w:val="22"/>
+                <w:szCs w:val="22"/>
+                <w:lang w:val="en-GB"/>
+              </w:rPr>
+              <w:t>Expected time required to finish (hours)</w:t>
+            </w:r>
+          </w:p>
+        </w:tc>
+        <w:tc>
+          <w:tcPr>
+            <w:tcW w:w="1872" w:type="dxa"/>
+            <w:tcMar/>
+          </w:tcPr>
+          <w:p>
+            <w:pPr>
+              <w:spacing w:after="144" w:afterLines="60" w:line="259" w:lineRule="auto"/>
+              <w:rPr>
+                <w:rFonts w:ascii="Calibri" w:hAnsi="Calibri" w:eastAsia="Calibri" w:cs="Calibri"/>
+                <w:sz w:val="22"/>
+                <w:szCs w:val="22"/>
+              </w:rPr>
+            </w:pPr>
+            <w:r>
+              <w:rPr>
+                <w:rFonts w:ascii="Calibri" w:hAnsi="Calibri" w:eastAsia="Calibri" w:cs="Calibri"/>
+                <w:sz w:val="22"/>
+                <w:szCs w:val="22"/>
+                <w:lang w:val="en-GB"/>
+              </w:rPr>
+              <w:t>Notes</w:t>
+            </w:r>
+          </w:p>
+        </w:tc>
+      </w:tr>
+      <w:tr>
+        <w:tc>
+          <w:tcPr>
+            <w:tcW w:w="1872" w:type="dxa"/>
+            <w:tcMar/>
+          </w:tcPr>
+          <w:p>
+            <w:pPr>
+              <w:spacing w:after="144" w:afterLines="60" w:line="259" w:lineRule="auto"/>
+              <w:rPr>
+                <w:rFonts w:ascii="Calibri" w:hAnsi="Calibri" w:eastAsia="Calibri" w:cs="Calibri"/>
+                <w:sz w:val="22"/>
+                <w:szCs w:val="22"/>
+                <w:lang w:val="en-GB"/>
+              </w:rPr>
+            </w:pPr>
+            <w:r>
+              <w:rPr>
+                <w:rFonts w:ascii="Calibri" w:hAnsi="Calibri" w:eastAsia="Calibri" w:cs="Calibri"/>
+                <w:sz w:val="22"/>
+                <w:szCs w:val="22"/>
+                <w:lang w:val="en-GB"/>
+              </w:rPr>
+              <w:t>Task 1</w:t>
+            </w:r>
+          </w:p>
+        </w:tc>
+        <w:tc>
+          <w:tcPr>
+            <w:tcW w:w="1872" w:type="dxa"/>
+            <w:tcMar/>
+          </w:tcPr>
+          <w:p>
+            <w:pPr>
+              <w:spacing w:after="144" w:afterLines="60" w:line="259" w:lineRule="auto"/>
+              <w:rPr>
+                <w:rFonts w:ascii="Calibri" w:hAnsi="Calibri" w:eastAsia="Calibri" w:cs="Calibri"/>
+                <w:sz w:val="22"/>
+                <w:szCs w:val="22"/>
+                <w:lang w:val="en-GB"/>
+              </w:rPr>
+            </w:pPr>
+            <w:r>
+              <w:rPr>
+                <w:rFonts w:ascii="Calibri" w:hAnsi="Calibri" w:eastAsia="Calibri" w:cs="Calibri"/>
+                <w:sz w:val="22"/>
+                <w:szCs w:val="22"/>
+                <w:lang w:val="en-GB"/>
+              </w:rPr>
+              <w:t>2 hours</w:t>
+            </w:r>
+          </w:p>
+        </w:tc>
+        <w:tc>
+          <w:tcPr>
+            <w:tcW w:w="1872" w:type="dxa"/>
+            <w:tcMar/>
+          </w:tcPr>
+          <w:p>
+            <w:pPr>
+              <w:spacing w:after="144" w:afterLines="60" w:line="259" w:lineRule="auto"/>
+              <w:rPr>
+                <w:rFonts w:ascii="Calibri" w:hAnsi="Calibri" w:eastAsia="Calibri" w:cs="Calibri"/>
+                <w:sz w:val="22"/>
+                <w:szCs w:val="22"/>
+                <w:highlight w:val="green"/>
+                <w:lang w:val="en-GB"/>
+              </w:rPr>
+            </w:pPr>
+            <w:r>
+              <w:rPr>
+                <w:rFonts w:ascii="Calibri" w:hAnsi="Calibri" w:eastAsia="Calibri" w:cs="Calibri"/>
+                <w:sz w:val="22"/>
+                <w:szCs w:val="22"/>
+                <w:highlight w:val="green"/>
+                <w:lang w:val="en-GB"/>
+              </w:rPr>
+              <w:t>Completed</w:t>
+            </w:r>
+          </w:p>
+        </w:tc>
+        <w:tc>
+          <w:tcPr>
+            <w:tcW w:w="1872" w:type="dxa"/>
+            <w:tcMar/>
+          </w:tcPr>
+          <w:p>
+            <w:pPr>
+              <w:spacing w:after="144" w:afterLines="60" w:line="259" w:lineRule="auto"/>
+              <w:rPr>
+                <w:rFonts w:ascii="Calibri" w:hAnsi="Calibri" w:eastAsia="Calibri" w:cs="Calibri"/>
+                <w:sz w:val="22"/>
+                <w:szCs w:val="22"/>
+                <w:lang w:val="en-GB"/>
+              </w:rPr>
+            </w:pPr>
+            <w:r>
+              <w:rPr>
+                <w:rFonts w:ascii="Calibri" w:hAnsi="Calibri" w:eastAsia="Calibri" w:cs="Calibri"/>
+                <w:sz w:val="22"/>
+                <w:szCs w:val="22"/>
+                <w:lang w:val="en-GB"/>
+              </w:rPr>
+              <w:t>0</w:t>
+            </w:r>
+          </w:p>
+        </w:tc>
+        <w:tc>
+          <w:tcPr>
+            <w:tcW w:w="1872" w:type="dxa"/>
+            <w:tcMar/>
+          </w:tcPr>
+          <w:p>
+            <w:pPr>
+              <w:spacing w:after="144" w:afterLines="60" w:line="259" w:lineRule="auto"/>
+              <w:rPr>
+                <w:rFonts w:ascii="Calibri" w:hAnsi="Calibri" w:eastAsia="Calibri" w:cs="Calibri"/>
+                <w:sz w:val="22"/>
+                <w:szCs w:val="22"/>
+                <w:lang w:val="en-GB"/>
+              </w:rPr>
+            </w:pPr>
+            <w:r>
+              <w:rPr>
+                <w:rFonts w:ascii="Calibri" w:hAnsi="Calibri" w:eastAsia="Calibri" w:cs="Calibri"/>
+                <w:sz w:val="22"/>
+                <w:szCs w:val="22"/>
+                <w:lang w:val="en-GB"/>
+              </w:rPr>
+              <w:t>Successfully completed with no setbacks.</w:t>
+            </w:r>
+          </w:p>
+        </w:tc>
+      </w:tr>
+      <w:tr>
+        <w:tc>
+          <w:tcPr>
+            <w:tcW w:w="1872" w:type="dxa"/>
+            <w:tcMar/>
+          </w:tcPr>
+          <w:p>
+            <w:pPr>
+              <w:spacing w:after="144" w:afterLines="60" w:line="259" w:lineRule="auto"/>
+              <w:rPr>
+                <w:rFonts w:ascii="Calibri" w:hAnsi="Calibri" w:eastAsia="Calibri" w:cs="Calibri"/>
+                <w:sz w:val="22"/>
+                <w:szCs w:val="22"/>
+                <w:lang w:val="en-GB"/>
+              </w:rPr>
+            </w:pPr>
+          </w:p>
+        </w:tc>
+        <w:tc>
+          <w:tcPr>
+            <w:tcW w:w="1872" w:type="dxa"/>
+            <w:tcMar/>
+          </w:tcPr>
+          <w:p>
+            <w:pPr>
+              <w:spacing w:after="144" w:afterLines="60" w:line="259" w:lineRule="auto"/>
+              <w:rPr>
+                <w:rFonts w:ascii="Calibri" w:hAnsi="Calibri" w:eastAsia="Calibri" w:cs="Calibri"/>
+                <w:sz w:val="22"/>
+                <w:szCs w:val="22"/>
+                <w:lang w:val="en-GB"/>
+              </w:rPr>
+            </w:pPr>
+          </w:p>
+        </w:tc>
+        <w:tc>
+          <w:tcPr>
+            <w:tcW w:w="1872" w:type="dxa"/>
+            <w:tcMar/>
+          </w:tcPr>
+          <w:p>
+            <w:pPr>
+              <w:spacing w:after="144" w:afterLines="60" w:line="259" w:lineRule="auto"/>
+              <w:rPr>
+                <w:rFonts w:ascii="Calibri" w:hAnsi="Calibri" w:eastAsia="Calibri" w:cs="Calibri"/>
+                <w:sz w:val="22"/>
+                <w:szCs w:val="22"/>
+                <w:highlight w:val="green"/>
+                <w:lang w:val="en-GB"/>
+              </w:rPr>
+            </w:pPr>
+          </w:p>
+        </w:tc>
+        <w:tc>
+          <w:tcPr>
+            <w:tcW w:w="1872" w:type="dxa"/>
+            <w:tcMar/>
+          </w:tcPr>
+          <w:p>
+            <w:pPr>
+              <w:spacing w:after="144" w:afterLines="60" w:line="259" w:lineRule="auto"/>
+              <w:rPr>
+                <w:rFonts w:ascii="Calibri" w:hAnsi="Calibri" w:eastAsia="Calibri" w:cs="Calibri"/>
+                <w:sz w:val="22"/>
+                <w:szCs w:val="22"/>
+                <w:lang w:val="en-GB"/>
+              </w:rPr>
+            </w:pPr>
+          </w:p>
+        </w:tc>
+        <w:tc>
+          <w:tcPr>
+            <w:tcW w:w="1872" w:type="dxa"/>
+            <w:tcMar/>
+          </w:tcPr>
+          <w:p>
+            <w:pPr>
+              <w:spacing w:after="144" w:afterLines="60" w:line="259" w:lineRule="auto"/>
+              <w:rPr>
+                <w:rFonts w:ascii="Calibri" w:hAnsi="Calibri" w:eastAsia="Calibri" w:cs="Calibri"/>
+                <w:sz w:val="22"/>
+                <w:szCs w:val="22"/>
+                <w:lang w:val="en-GB"/>
+              </w:rPr>
+            </w:pPr>
+          </w:p>
+        </w:tc>
+      </w:tr>
+    </w:tbl>
+    <w:p>
+      <w:pPr>
+        <w:pStyle w:val="Normal"/>
+        <w:spacing w:after="160" w:line="259" w:lineRule="auto"/>
+        <w:rPr>
+          <w:rFonts w:ascii="Calibri" w:hAnsi="Calibri" w:eastAsia="Calibri" w:cs="Calibri"/>
+          <w:noProof w:val="0"/>
+          <w:sz w:val="22"/>
+          <w:szCs w:val="22"/>
+          <w:lang w:val="en-GB"/>
+        </w:rPr>
+      </w:pPr>
+    </w:p>
+    <w:p>
+      <w:pPr>
+        <w:pStyle w:val="ListParagraph"/>
+        <w:numPr>
+          <w:ilvl w:val="0"/>
+          <w:numId w:val="9"/>
+        </w:numPr>
+        <w:spacing w:after="160" w:line="259" w:lineRule="auto"/>
+        <w:rPr>
+          <w:rFonts w:ascii="Calibri" w:hAnsi="Calibri" w:eastAsia="Calibri" w:cs="Calibri" w:asciiTheme="minorAscii" w:hAnsiTheme="minorAscii" w:eastAsiaTheme="minorAscii" w:cstheme="minorAscii"/>
+          <w:noProof w:val="0"/>
+          <w:sz w:val="22"/>
+          <w:szCs w:val="22"/>
+          <w:lang w:val="en-GB"/>
+        </w:rPr>
+      </w:pPr>
+      <w:r>
+        <w:rPr>
+          <w:rFonts w:ascii="Calibri" w:hAnsi="Calibri" w:eastAsia="Calibri" w:cs="Calibri"/>
+          <w:noProof w:val="0"/>
+          <w:sz w:val="22"/>
+          <w:szCs w:val="22"/>
+          <w:lang w:val="en-GB"/>
+        </w:rPr>
+        <w:t>Presentation feedback</w:t>
+      </w:r>
+    </w:p>
+    <w:p>
+      <w:pPr>
+        <w:pStyle w:val="Normal"/>
+        <w:spacing w:after="160" w:line="259" w:lineRule="auto"/>
+        <w:rPr>
+          <w:rFonts w:ascii="Calibri" w:hAnsi="Calibri" w:eastAsia="Calibri" w:cs="Calibri"/>
+          <w:noProof w:val="0"/>
+          <w:sz w:val="22"/>
+          <w:szCs w:val="22"/>
+          <w:lang w:val="en-GB"/>
+        </w:rPr>
+      </w:pPr>
+      <w:r>
+        <w:rPr>
+          <w:rFonts w:ascii="Calibri" w:hAnsi="Calibri" w:eastAsia="Calibri" w:cs="Calibri"/>
+          <w:noProof w:val="0"/>
+          <w:sz w:val="22"/>
+          <w:szCs w:val="22"/>
+          <w:lang w:val="en-GB"/>
+        </w:rPr>
+        <w:t>After each interim presentation, we would collate the feedback received so we could implement it going forward. Here is an example of our presentation feedback document:</w:t>
+      </w:r>
+    </w:p>
+    <w:tbl>
+      <w:tblPr>
+        <w:tblStyle w:val="TableGrid"/>
+        <w:tblW w:w="0" w:type="auto"/>
+        <w:tblLayout w:type="fixed"/>
+        <w:tblLook w:val="06A0" w:firstRow="1" w:lastRow="0" w:firstColumn="1" w:lastColumn="0" w:noHBand="1" w:noVBand="1"/>
+      </w:tblPr>
+      <w:tblGrid>
+        <w:gridCol w:w="4680"/>
+        <w:gridCol w:w="4680"/>
+      </w:tblGrid>
+      <w:tr>
+        <w:tc>
+          <w:tcPr>
+            <w:tcW w:w="4680" w:type="dxa"/>
+            <w:tcMar/>
+          </w:tcPr>
+          <w:p>
+            <w:pPr>
+              <w:pStyle w:val="Normal"/>
+              <w:spacing w:line="300" w:lineRule="exact"/>
+              <w:rPr>
+                <w:b w:val="1"/>
+                <w:bCs w:val="1"/>
+                <w:color w:val="24292E"/>
+                <w:sz w:val="22"/>
+                <w:szCs w:val="22"/>
+              </w:rPr>
+            </w:pPr>
+            <w:r>
+              <w:rPr>
+                <w:b w:val="1"/>
+                <w:bCs w:val="1"/>
+                <w:color w:val="24292E"/>
+                <w:sz w:val="22"/>
+                <w:szCs w:val="22"/>
+              </w:rPr>
+              <w:t>Feedback</w:t>
+            </w:r>
+          </w:p>
+        </w:tc>
+        <w:tc>
+          <w:tcPr>
+            <w:tcW w:w="4680" w:type="dxa"/>
+            <w:tcMar/>
+          </w:tcPr>
+          <w:p>
+            <w:pPr>
+              <w:pStyle w:val="Normal"/>
+              <w:rPr>
+                <w:b w:val="1"/>
+                <w:bCs w:val="1"/>
+                <w:sz w:val="22"/>
+                <w:szCs w:val="22"/>
+              </w:rPr>
+            </w:pPr>
+            <w:r>
+              <w:rPr>
+                <w:b w:val="1"/>
+                <w:bCs w:val="1"/>
+                <w:sz w:val="22"/>
+                <w:szCs w:val="22"/>
+              </w:rPr>
+              <w:t>Response</w:t>
+            </w:r>
+          </w:p>
+        </w:tc>
+      </w:tr>
+      <w:tr>
+        <w:tc>
+          <w:tcPr>
+            <w:tcW w:w="4680" w:type="dxa"/>
+            <w:tcMar/>
+          </w:tcPr>
+          <w:p>
+            <w:pPr>
+              <w:spacing w:line="300" w:lineRule="exact"/>
+              <w:rPr>
+                <w:color w:val="24292E"/>
+                <w:sz w:val="22"/>
+                <w:szCs w:val="22"/>
+              </w:rPr>
+            </w:pPr>
+            <w:r>
+              <w:rPr>
+                <w:color w:val="24292E"/>
+                <w:sz w:val="22"/>
+                <w:szCs w:val="22"/>
+              </w:rPr>
+              <w:t>Market Research to justify</w:t>
+            </w:r>
+            <w:r>
+              <w:rPr>
+                <w:color w:val="24292E"/>
+                <w:sz w:val="22"/>
+                <w:szCs w:val="22"/>
+              </w:rPr>
+              <w:t xml:space="preserve"> need for our </w:t>
+            </w:r>
+            <w:r>
+              <w:rPr>
+                <w:color w:val="24292E"/>
+                <w:sz w:val="22"/>
+                <w:szCs w:val="22"/>
+              </w:rPr>
+              <w:t>application</w:t>
+            </w:r>
+          </w:p>
+        </w:tc>
+        <w:tc>
+          <w:tcPr>
+            <w:tcW w:w="4680" w:type="dxa"/>
+            <w:tcMar/>
+          </w:tcPr>
+          <w:p>
+            <w:pPr>
+              <w:rPr>
+                <w:sz w:val="22"/>
+                <w:szCs w:val="22"/>
+              </w:rPr>
+            </w:pPr>
+            <w:r>
+              <w:rPr>
+                <w:sz w:val="22"/>
+                <w:szCs w:val="22"/>
+              </w:rPr>
+              <w:t xml:space="preserve">Conduct market research to </w:t>
+            </w:r>
+            <w:r>
+              <w:rPr>
+                <w:sz w:val="22"/>
+                <w:szCs w:val="22"/>
+              </w:rPr>
+              <w:t>understand</w:t>
+            </w:r>
+            <w:r>
+              <w:rPr>
+                <w:sz w:val="22"/>
+                <w:szCs w:val="22"/>
+              </w:rPr>
+              <w:t xml:space="preserve"> our target market and the potential market volume.</w:t>
+            </w:r>
+          </w:p>
+        </w:tc>
+      </w:tr>
+      <w:tr>
+        <w:tc>
+          <w:tcPr>
+            <w:tcW w:w="4680" w:type="dxa"/>
+            <w:tcMar/>
+          </w:tcPr>
+          <w:p>
+            <w:pPr>
+              <w:spacing w:line="300" w:lineRule="exact"/>
+              <w:rPr>
+                <w:color w:val="24292E"/>
+                <w:sz w:val="22"/>
+                <w:szCs w:val="22"/>
+              </w:rPr>
+            </w:pPr>
+            <w:r>
+              <w:rPr>
+                <w:color w:val="24292E"/>
+                <w:sz w:val="22"/>
+                <w:szCs w:val="22"/>
+              </w:rPr>
+              <w:t>keep mockups</w:t>
+            </w:r>
+          </w:p>
+        </w:tc>
+        <w:tc>
+          <w:tcPr>
+            <w:tcW w:w="4680" w:type="dxa"/>
+            <w:tcMar/>
+          </w:tcPr>
+          <w:p>
+            <w:pPr>
+              <w:spacing w:line="300" w:lineRule="exact"/>
+              <w:rPr>
+                <w:color w:val="24292E"/>
+                <w:sz w:val="22"/>
+                <w:szCs w:val="22"/>
+              </w:rPr>
+            </w:pPr>
+            <w:r>
+              <w:rPr>
+                <w:color w:val="24292E"/>
+                <w:sz w:val="22"/>
+                <w:szCs w:val="22"/>
+              </w:rPr>
+              <w:t>Remember to document everything we do and keep all rough work and prototypes.</w:t>
+            </w:r>
+          </w:p>
+        </w:tc>
+      </w:tr>
+      <w:tr>
+        <w:tc>
+          <w:tcPr>
+            <w:tcW w:w="4680" w:type="dxa"/>
+            <w:tcMar/>
+          </w:tcPr>
+          <w:p>
+            <w:pPr>
+              <w:spacing w:line="300" w:lineRule="exact"/>
+              <w:rPr>
+                <w:color w:val="24292E"/>
+                <w:sz w:val="22"/>
+                <w:szCs w:val="22"/>
+              </w:rPr>
+            </w:pPr>
+            <w:r>
+              <w:rPr>
+                <w:color w:val="24292E"/>
+                <w:sz w:val="22"/>
+                <w:szCs w:val="22"/>
+              </w:rPr>
+              <w:t>External Dependencies Risk</w:t>
+            </w:r>
+          </w:p>
+        </w:tc>
+        <w:tc>
+          <w:tcPr>
+            <w:tcW w:w="4680" w:type="dxa"/>
+            <w:tcMar/>
+          </w:tcPr>
+          <w:p>
+            <w:pPr>
+              <w:spacing w:line="300" w:lineRule="exact"/>
+              <w:rPr>
+                <w:color w:val="24292E"/>
+                <w:sz w:val="22"/>
+                <w:szCs w:val="22"/>
+              </w:rPr>
+            </w:pPr>
+            <w:r>
+              <w:rPr>
+                <w:color w:val="24292E"/>
+                <w:sz w:val="22"/>
+                <w:szCs w:val="22"/>
+              </w:rPr>
+              <w:t>Carry out another risk assessment on external dependencies.</w:t>
+            </w:r>
+          </w:p>
+        </w:tc>
+      </w:tr>
+      <w:tr>
+        <w:tc>
+          <w:tcPr>
+            <w:tcW w:w="4680" w:type="dxa"/>
+            <w:tcMar/>
+          </w:tcPr>
+          <w:p>
+            <w:pPr>
+              <w:spacing w:line="300" w:lineRule="exact"/>
+              <w:rPr>
+                <w:color w:val="24292E"/>
+                <w:sz w:val="22"/>
+                <w:szCs w:val="22"/>
+              </w:rPr>
+            </w:pPr>
+            <w:r>
+              <w:rPr>
+                <w:color w:val="24292E"/>
+                <w:sz w:val="22"/>
+                <w:szCs w:val="22"/>
+              </w:rPr>
+              <w:t>HCI process?</w:t>
+            </w:r>
+          </w:p>
+        </w:tc>
+        <w:tc>
+          <w:tcPr>
+            <w:tcW w:w="4680" w:type="dxa"/>
+            <w:tcMar/>
+          </w:tcPr>
+          <w:p>
+            <w:pPr>
+              <w:spacing w:line="300" w:lineRule="exact"/>
+              <w:rPr>
+                <w:color w:val="24292E"/>
+                <w:sz w:val="22"/>
+                <w:szCs w:val="22"/>
+              </w:rPr>
+            </w:pPr>
+            <w:r>
+              <w:rPr>
+                <w:color w:val="24292E"/>
+                <w:sz w:val="22"/>
+                <w:szCs w:val="22"/>
+              </w:rPr>
+              <w:t>Plan how we are going to conduct our usability testing.</w:t>
+            </w:r>
+          </w:p>
+        </w:tc>
+      </w:tr>
+    </w:tbl>
+    <w:p>
+      <w:pPr>
+        <w:pStyle w:val="Normal"/>
+        <w:spacing w:after="160" w:line="259" w:lineRule="auto"/>
+        <w:rPr>
+          <w:rFonts w:ascii="Calibri" w:hAnsi="Calibri" w:eastAsia="Calibri" w:cs="Calibri"/>
+          <w:noProof w:val="0"/>
+          <w:sz w:val="22"/>
+          <w:szCs w:val="22"/>
+          <w:lang w:val="en-GB"/>
         </w:rPr>
       </w:pPr>
     </w:p>
@@ -445,147 +2534,90 @@
           <w:szCs w:val="22"/>
           <w:lang w:val="en-US"/>
         </w:rPr>
-        <w:t>Weekly meetings and communication</w:t>
+        <w:t>HCI assessment</w:t>
+      </w:r>
+      <w:r>
+        <w:rPr>
+          <w:rFonts w:ascii="Calibri" w:hAnsi="Calibri" w:eastAsia="Calibri" w:cs="Calibri"/>
+          <w:noProof w:val="0"/>
+          <w:sz w:val="22"/>
+          <w:szCs w:val="22"/>
+          <w:lang w:val="en-US"/>
+        </w:rPr>
+        <w:t xml:space="preserve"> feedback and response</w:t>
       </w:r>
     </w:p>
     <w:p>
       <w:pPr>
         <w:pStyle w:val="Normal"/>
-        <w:rPr>
-          <w:rFonts w:ascii="Calibri" w:hAnsi="Calibri" w:eastAsia="Calibri" w:cs="Calibri"/>
-          <w:noProof w:val="0"/>
-          <w:color w:val="FF0000"/>
-          <w:sz w:val="22"/>
-          <w:szCs w:val="22"/>
-          <w:lang w:val="en-US"/>
-        </w:rPr>
-      </w:pPr>
-      <w:r>
-        <w:rPr>
-          <w:rFonts w:ascii="Calibri" w:hAnsi="Calibri" w:eastAsia="Calibri" w:cs="Calibri"/>
-          <w:noProof w:val="0"/>
-          <w:color w:val="FF0000"/>
-          <w:sz w:val="22"/>
-          <w:szCs w:val="22"/>
-          <w:lang w:val="en-US"/>
-        </w:rPr>
-        <w:t xml:space="preserve">To be completed by </w:t>
-      </w:r>
-      <w:r>
-        <w:rPr>
-          <w:rFonts w:ascii="Calibri" w:hAnsi="Calibri" w:eastAsia="Calibri" w:cs="Calibri"/>
-          <w:noProof w:val="0"/>
-          <w:color w:val="FF0000"/>
-          <w:sz w:val="22"/>
-          <w:szCs w:val="22"/>
-          <w:lang w:val="en-US"/>
-        </w:rPr>
-        <w:t>J</w:t>
-      </w:r>
-      <w:r>
-        <w:rPr>
-          <w:rFonts w:ascii="Calibri" w:hAnsi="Calibri" w:eastAsia="Calibri" w:cs="Calibri"/>
-          <w:noProof w:val="0"/>
-          <w:color w:val="FF0000"/>
-          <w:sz w:val="22"/>
-          <w:szCs w:val="22"/>
-          <w:lang w:val="en-US"/>
-        </w:rPr>
-        <w:t>oe</w:t>
-      </w:r>
-    </w:p>
-    <w:p>
-      <w:pPr>
-        <w:pStyle w:val="Normal"/>
-        <w:ind w:left="0"/>
-        <w:rPr>
-          <w:rFonts w:ascii="Calibri" w:hAnsi="Calibri" w:eastAsia="Calibri" w:cs="Calibri"/>
-          <w:noProof w:val="0"/>
-          <w:sz w:val="22"/>
-          <w:szCs w:val="22"/>
-          <w:lang w:val="en-US"/>
-        </w:rPr>
-      </w:pPr>
-    </w:p>
-    <w:p>
-      <w:pPr>
-        <w:pStyle w:val="ListParagraph"/>
-        <w:numPr>
-          <w:ilvl w:val="0"/>
-          <w:numId w:val="1"/>
-        </w:numPr>
-        <w:rPr>
-          <w:noProof w:val="0"/>
-          <w:sz w:val="22"/>
-          <w:szCs w:val="22"/>
-          <w:lang w:val="en-US"/>
-        </w:rPr>
-      </w:pPr>
-      <w:r>
-        <w:rPr>
-          <w:rFonts w:ascii="Calibri" w:hAnsi="Calibri" w:eastAsia="Calibri" w:cs="Calibri"/>
-          <w:noProof w:val="0"/>
-          <w:sz w:val="22"/>
-          <w:szCs w:val="22"/>
-          <w:lang w:val="en-US"/>
-        </w:rPr>
-        <w:t>HCI assessment</w:t>
-      </w:r>
-      <w:r>
-        <w:rPr>
-          <w:rFonts w:ascii="Calibri" w:hAnsi="Calibri" w:eastAsia="Calibri" w:cs="Calibri"/>
-          <w:noProof w:val="0"/>
-          <w:sz w:val="22"/>
-          <w:szCs w:val="22"/>
-          <w:lang w:val="en-US"/>
-        </w:rPr>
-        <w:t xml:space="preserve"> feedback and response</w:t>
-      </w:r>
-    </w:p>
-    <w:p>
-      <w:pPr>
-        <w:pStyle w:val="Normal"/>
-        <w:rPr>
-          <w:rFonts w:ascii="Calibri" w:hAnsi="Calibri" w:eastAsia="Calibri" w:cs="Calibri"/>
-          <w:noProof w:val="0"/>
-          <w:color w:val="FF0000"/>
-          <w:sz w:val="22"/>
-          <w:szCs w:val="22"/>
-          <w:lang w:val="en-US"/>
-        </w:rPr>
-      </w:pPr>
-      <w:r>
-        <w:rPr>
-          <w:rFonts w:ascii="Calibri" w:hAnsi="Calibri" w:eastAsia="Calibri" w:cs="Calibri"/>
-          <w:noProof w:val="0"/>
-          <w:color w:val="FF0000"/>
-          <w:sz w:val="22"/>
-          <w:szCs w:val="22"/>
-          <w:lang w:val="en-US"/>
-        </w:rPr>
-        <w:t xml:space="preserve">To be completed by </w:t>
-      </w:r>
-      <w:r>
-        <w:rPr>
-          <w:rFonts w:ascii="Calibri" w:hAnsi="Calibri" w:eastAsia="Calibri" w:cs="Calibri"/>
-          <w:noProof w:val="0"/>
-          <w:color w:val="FF0000"/>
-          <w:sz w:val="22"/>
-          <w:szCs w:val="22"/>
-          <w:lang w:val="en-US"/>
-        </w:rPr>
-        <w:t>J</w:t>
-      </w:r>
-      <w:r>
-        <w:rPr>
-          <w:rFonts w:ascii="Calibri" w:hAnsi="Calibri" w:eastAsia="Calibri" w:cs="Calibri"/>
-          <w:noProof w:val="0"/>
-          <w:color w:val="FF0000"/>
-          <w:sz w:val="22"/>
-          <w:szCs w:val="22"/>
-          <w:lang w:val="en-US"/>
-        </w:rPr>
-        <w:t>oe</w:t>
+        <w:spacing w:after="160" w:line="259" w:lineRule="auto"/>
+        <w:rPr>
+          <w:rFonts w:ascii="Calibri" w:hAnsi="Calibri" w:eastAsia="Calibri" w:cs="Calibri"/>
+          <w:noProof w:val="0"/>
+          <w:sz w:val="22"/>
+          <w:szCs w:val="22"/>
+          <w:lang w:val="en-GB"/>
+        </w:rPr>
+      </w:pPr>
+      <w:r>
+        <w:rPr>
+          <w:rFonts w:ascii="Calibri" w:hAnsi="Calibri" w:eastAsia="Calibri" w:cs="Calibri"/>
+          <w:noProof w:val="0"/>
+          <w:sz w:val="22"/>
+          <w:szCs w:val="22"/>
+          <w:lang w:val="en-US"/>
+        </w:rPr>
+        <w:t>Firstly, because we didn’t have a client for our product, HCI testing was vital for gaining feedback and suggested improvements.</w:t>
+      </w:r>
+      <w:r>
+        <w:rPr>
+          <w:rFonts w:ascii="Calibri" w:hAnsi="Calibri" w:eastAsia="Calibri" w:cs="Calibri"/>
+          <w:noProof w:val="0"/>
+          <w:sz w:val="22"/>
+          <w:szCs w:val="22"/>
+          <w:lang w:val="en-US"/>
+        </w:rPr>
+        <w:t xml:space="preserve"> </w:t>
+      </w:r>
+      <w:r>
+        <w:rPr>
+          <w:rFonts w:ascii="Calibri" w:hAnsi="Calibri" w:eastAsia="Calibri" w:cs="Calibri"/>
+          <w:noProof w:val="0"/>
+          <w:sz w:val="22"/>
+          <w:szCs w:val="22"/>
+          <w:lang w:val="en-GB"/>
+        </w:rPr>
+        <w:t xml:space="preserve">For our usability testing, we prepared 30 scenarios that test our user stories. We split the 30 scenarios into three different tests of 10 scenarios each. Each user was asked to record their test and email us the completed feedback form and voiceover. In total, we had four completed tests which we then reviewed and implemented any notable suggested </w:t>
+      </w:r>
+      <w:r>
+        <w:rPr>
+          <w:rFonts w:ascii="Calibri" w:hAnsi="Calibri" w:eastAsia="Calibri" w:cs="Calibri"/>
+          <w:noProof w:val="0"/>
+          <w:sz w:val="22"/>
+          <w:szCs w:val="22"/>
+          <w:lang w:val="en-GB"/>
+        </w:rPr>
+        <w:t xml:space="preserve">improvements. Moreover, it was a good opportunity </w:t>
+      </w:r>
+      <w:r>
+        <w:rPr>
+          <w:rFonts w:ascii="Calibri" w:hAnsi="Calibri" w:eastAsia="Calibri" w:cs="Calibri"/>
+          <w:noProof w:val="0"/>
+          <w:sz w:val="22"/>
+          <w:szCs w:val="22"/>
+          <w:lang w:val="en-GB"/>
+        </w:rPr>
+        <w:t>to reveal any bugs which we may have missed during development.</w:t>
+      </w:r>
+      <w:r>
+        <w:rPr>
+          <w:rFonts w:ascii="Calibri" w:hAnsi="Calibri" w:eastAsia="Calibri" w:cs="Calibri"/>
+          <w:noProof w:val="0"/>
+          <w:sz w:val="22"/>
+          <w:szCs w:val="22"/>
+          <w:lang w:val="en-GB"/>
+        </w:rPr>
+        <w:t xml:space="preserve"> Consequently, there were minor bugs that were common across all testing feedback that we quickly resolved.</w:t>
       </w:r>
     </w:p>
     <w:p>
@@ -775,6 +2807,1508 @@
     </w:p>
     <w:p>
       <w:pPr>
+        <w:pStyle w:val="ListParagraph"/>
+        <w:numPr>
+          <w:ilvl w:val="0"/>
+          <w:numId w:val="5"/>
+        </w:numPr>
+        <w:rPr>
+          <w:rFonts w:ascii="Calibri" w:hAnsi="Calibri" w:eastAsia="Calibri" w:cs="Calibri" w:asciiTheme="minorAscii" w:hAnsiTheme="minorAscii" w:eastAsiaTheme="minorAscii" w:cstheme="minorAscii"/>
+          <w:b w:val="0"/>
+          <w:bCs w:val="0"/>
+          <w:noProof w:val="0"/>
+          <w:sz w:val="22"/>
+          <w:szCs w:val="22"/>
+          <w:lang w:val="en-US"/>
+        </w:rPr>
+      </w:pPr>
+      <w:r>
+        <w:rPr>
+          <w:rFonts w:ascii="Calibri" w:hAnsi="Calibri" w:eastAsia="Calibri" w:cs="Calibri"/>
+          <w:b w:val="0"/>
+          <w:bCs w:val="0"/>
+          <w:noProof w:val="0"/>
+          <w:sz w:val="22"/>
+          <w:szCs w:val="22"/>
+          <w:lang w:val="en-US"/>
+        </w:rPr>
+        <w:t>Software bugs</w:t>
+      </w:r>
+    </w:p>
+    <w:p>
+      <w:pPr>
+        <w:pStyle w:val="Normal"/>
+        <w:rPr>
+          <w:rFonts w:ascii="Calibri" w:hAnsi="Calibri" w:eastAsia="Calibri" w:cs="Calibri"/>
+          <w:b w:val="0"/>
+          <w:bCs w:val="0"/>
+          <w:noProof w:val="0"/>
+          <w:sz w:val="22"/>
+          <w:szCs w:val="22"/>
+          <w:lang w:val="en-US"/>
+        </w:rPr>
+      </w:pPr>
+      <w:r>
+        <w:rPr>
+          <w:rFonts w:ascii="Calibri" w:hAnsi="Calibri" w:eastAsia="Calibri" w:cs="Calibri"/>
+          <w:b w:val="0"/>
+          <w:bCs w:val="0"/>
+          <w:noProof w:val="0"/>
+          <w:sz w:val="22"/>
+          <w:szCs w:val="22"/>
+          <w:lang w:val="en-US"/>
+        </w:rPr>
+        <w:t>Here are the bugs that were found during our usability testing</w:t>
+      </w:r>
+      <w:r>
+        <w:rPr>
+          <w:rFonts w:ascii="Calibri" w:hAnsi="Calibri" w:eastAsia="Calibri" w:cs="Calibri"/>
+          <w:b w:val="0"/>
+          <w:bCs w:val="0"/>
+          <w:noProof w:val="0"/>
+          <w:sz w:val="22"/>
+          <w:szCs w:val="22"/>
+          <w:lang w:val="en-US"/>
+        </w:rPr>
+        <w:t>;</w:t>
+      </w:r>
+      <w:r>
+        <w:rPr>
+          <w:rFonts w:ascii="Calibri" w:hAnsi="Calibri" w:eastAsia="Calibri" w:cs="Calibri"/>
+          <w:b w:val="0"/>
+          <w:bCs w:val="0"/>
+          <w:noProof w:val="0"/>
+          <w:sz w:val="22"/>
+          <w:szCs w:val="22"/>
+          <w:lang w:val="en-US"/>
+        </w:rPr>
+        <w:t xml:space="preserve"> the list show,</w:t>
+      </w:r>
+      <w:r>
+        <w:rPr>
+          <w:rFonts w:ascii="Calibri" w:hAnsi="Calibri" w:eastAsia="Calibri" w:cs="Calibri"/>
+          <w:b w:val="0"/>
+          <w:bCs w:val="0"/>
+          <w:noProof w:val="0"/>
+          <w:sz w:val="22"/>
+          <w:szCs w:val="22"/>
+          <w:lang w:val="en-US"/>
+        </w:rPr>
+        <w:t xml:space="preserve"> </w:t>
+      </w:r>
+      <w:r>
+        <w:rPr>
+          <w:rFonts w:ascii="Calibri" w:hAnsi="Calibri" w:eastAsia="Calibri" w:cs="Calibri"/>
+          <w:b w:val="0"/>
+          <w:bCs w:val="0"/>
+          <w:noProof w:val="0"/>
+          <w:sz w:val="22"/>
+          <w:szCs w:val="22"/>
+          <w:lang w:val="en-US"/>
+        </w:rPr>
+        <w:t>a rank</w:t>
+      </w:r>
+      <w:r>
+        <w:rPr>
+          <w:rFonts w:ascii="Calibri" w:hAnsi="Calibri" w:eastAsia="Calibri" w:cs="Calibri"/>
+          <w:b w:val="0"/>
+          <w:bCs w:val="0"/>
+          <w:noProof w:val="0"/>
+          <w:sz w:val="22"/>
+          <w:szCs w:val="22"/>
+          <w:lang w:val="en-US"/>
+        </w:rPr>
+        <w:t xml:space="preserve"> in order of importance, </w:t>
+      </w:r>
+      <w:r>
+        <w:rPr>
+          <w:rFonts w:ascii="Calibri" w:hAnsi="Calibri" w:eastAsia="Calibri" w:cs="Calibri"/>
+          <w:b w:val="0"/>
+          <w:bCs w:val="0"/>
+          <w:noProof w:val="0"/>
+          <w:sz w:val="22"/>
+          <w:szCs w:val="22"/>
+          <w:lang w:val="en-US"/>
+        </w:rPr>
+        <w:t xml:space="preserve">what the user </w:t>
+      </w:r>
+      <w:r>
+        <w:rPr>
+          <w:rFonts w:ascii="Calibri" w:hAnsi="Calibri" w:eastAsia="Calibri" w:cs="Calibri"/>
+          <w:b w:val="0"/>
+          <w:bCs w:val="0"/>
+          <w:noProof w:val="0"/>
+          <w:sz w:val="22"/>
+          <w:szCs w:val="22"/>
+          <w:lang w:val="en-US"/>
+        </w:rPr>
+        <w:t>said</w:t>
+      </w:r>
+      <w:r>
+        <w:rPr>
+          <w:rFonts w:ascii="Calibri" w:hAnsi="Calibri" w:eastAsia="Calibri" w:cs="Calibri"/>
+          <w:b w:val="0"/>
+          <w:bCs w:val="0"/>
+          <w:noProof w:val="0"/>
+          <w:sz w:val="22"/>
+          <w:szCs w:val="22"/>
+          <w:lang w:val="en-US"/>
+        </w:rPr>
+        <w:t>, where they were found and how we resolved them.</w:t>
+      </w:r>
+    </w:p>
+    <w:tbl>
+      <w:tblPr>
+        <w:tblStyle w:val="TableGrid"/>
+        <w:tblW w:w="0" w:type="auto"/>
+        <w:tblLayout w:type="fixed"/>
+        <w:tblLook w:val="04A0" w:firstRow="1" w:lastRow="0" w:firstColumn="1" w:lastColumn="0" w:noHBand="0" w:noVBand="1"/>
+      </w:tblPr>
+      <w:tblGrid>
+        <w:gridCol w:w="1200"/>
+        <w:gridCol w:w="1272"/>
+        <w:gridCol w:w="2595"/>
+        <w:gridCol w:w="1545"/>
+        <w:gridCol w:w="2748"/>
+      </w:tblGrid>
+      <w:tr>
+        <w:tc>
+          <w:tcPr>
+            <w:tcW w:w="1200" w:type="dxa"/>
+            <w:tcMar/>
+          </w:tcPr>
+          <w:p>
+            <w:pPr>
+              <w:pStyle w:val="Normal"/>
+              <w:rPr>
+                <w:rFonts w:ascii="Calibri" w:hAnsi="Calibri" w:eastAsia="Calibri" w:cs="Calibri"/>
+                <w:sz w:val="20"/>
+                <w:szCs w:val="20"/>
+              </w:rPr>
+            </w:pPr>
+            <w:r>
+              <w:rPr>
+                <w:sz w:val="20"/>
+                <w:szCs w:val="20"/>
+                <w:lang w:val="en-GB"/>
+              </w:rPr>
+              <w:t>Order of importance</w:t>
+            </w:r>
+          </w:p>
+        </w:tc>
+        <w:tc>
+          <w:tcPr>
+            <w:tcW w:w="1272" w:type="dxa"/>
+            <w:tcMar/>
+          </w:tcPr>
+          <w:p>
+            <w:pPr>
+              <w:pStyle w:val="Normal"/>
+              <w:rPr>
+                <w:rFonts w:ascii="Calibri" w:hAnsi="Calibri" w:eastAsia="Calibri" w:cs="Calibri"/>
+                <w:sz w:val="20"/>
+                <w:szCs w:val="20"/>
+              </w:rPr>
+            </w:pPr>
+            <w:r>
+              <w:rPr>
+                <w:sz w:val="20"/>
+                <w:szCs w:val="20"/>
+                <w:lang w:val="en-GB"/>
+              </w:rPr>
+              <w:t>Test no.</w:t>
+            </w:r>
+          </w:p>
+        </w:tc>
+        <w:tc>
+          <w:tcPr>
+            <w:tcW w:w="2595" w:type="dxa"/>
+            <w:tcMar/>
+          </w:tcPr>
+          <w:p>
+            <w:pPr>
+              <w:pStyle w:val="Normal"/>
+              <w:rPr>
+                <w:rFonts w:ascii="Calibri" w:hAnsi="Calibri" w:eastAsia="Calibri" w:cs="Calibri"/>
+                <w:sz w:val="20"/>
+                <w:szCs w:val="20"/>
+              </w:rPr>
+            </w:pPr>
+            <w:r>
+              <w:rPr>
+                <w:sz w:val="20"/>
+                <w:szCs w:val="20"/>
+                <w:lang w:val="en-GB"/>
+              </w:rPr>
+              <w:t>Feedback</w:t>
+            </w:r>
+          </w:p>
+        </w:tc>
+        <w:tc>
+          <w:tcPr>
+            <w:tcW w:w="1545" w:type="dxa"/>
+            <w:tcMar/>
+          </w:tcPr>
+          <w:p>
+            <w:pPr>
+              <w:pStyle w:val="Normal"/>
+              <w:rPr>
+                <w:rFonts w:ascii="Calibri" w:hAnsi="Calibri" w:eastAsia="Calibri" w:cs="Calibri"/>
+                <w:sz w:val="20"/>
+                <w:szCs w:val="20"/>
+              </w:rPr>
+            </w:pPr>
+            <w:r>
+              <w:rPr>
+                <w:sz w:val="20"/>
+                <w:szCs w:val="20"/>
+                <w:lang w:val="en-GB"/>
+              </w:rPr>
+              <w:t>Application page</w:t>
+            </w:r>
+          </w:p>
+        </w:tc>
+        <w:tc>
+          <w:tcPr>
+            <w:tcW w:w="2748" w:type="dxa"/>
+            <w:tcMar/>
+          </w:tcPr>
+          <w:p>
+            <w:pPr>
+              <w:pStyle w:val="Normal"/>
+              <w:rPr>
+                <w:rFonts w:ascii="Calibri" w:hAnsi="Calibri" w:eastAsia="Calibri" w:cs="Calibri"/>
+                <w:sz w:val="20"/>
+                <w:szCs w:val="20"/>
+              </w:rPr>
+            </w:pPr>
+            <w:r>
+              <w:rPr>
+                <w:sz w:val="20"/>
+                <w:szCs w:val="20"/>
+                <w:lang w:val="en-GB"/>
+              </w:rPr>
+              <w:t>Fix implemented</w:t>
+            </w:r>
+          </w:p>
+        </w:tc>
+      </w:tr>
+      <w:tr>
+        <w:tc>
+          <w:tcPr>
+            <w:tcW w:w="1200" w:type="dxa"/>
+            <w:tcMar/>
+          </w:tcPr>
+          <w:p>
+            <w:pPr>
+              <w:pStyle w:val="Normal"/>
+              <w:rPr>
+                <w:rFonts w:ascii="Calibri" w:hAnsi="Calibri" w:eastAsia="Calibri" w:cs="Calibri"/>
+                <w:sz w:val="20"/>
+                <w:szCs w:val="20"/>
+              </w:rPr>
+            </w:pPr>
+            <w:r>
+              <w:rPr>
+                <w:sz w:val="20"/>
+                <w:szCs w:val="20"/>
+                <w:lang w:val="en-GB"/>
+              </w:rPr>
+              <w:t>1</w:t>
+            </w:r>
+          </w:p>
+        </w:tc>
+        <w:tc>
+          <w:tcPr>
+            <w:tcW w:w="1272" w:type="dxa"/>
+            <w:tcMar/>
+          </w:tcPr>
+          <w:p>
+            <w:pPr>
+              <w:pStyle w:val="Normal"/>
+              <w:rPr>
+                <w:rFonts w:ascii="Calibri" w:hAnsi="Calibri" w:eastAsia="Calibri" w:cs="Calibri"/>
+                <w:sz w:val="20"/>
+                <w:szCs w:val="20"/>
+              </w:rPr>
+            </w:pPr>
+            <w:r>
+              <w:rPr>
+                <w:sz w:val="20"/>
+                <w:szCs w:val="20"/>
+                <w:lang w:val="en-GB"/>
+              </w:rPr>
+              <w:t>1,3,4</w:t>
+            </w:r>
+          </w:p>
+        </w:tc>
+        <w:tc>
+          <w:tcPr>
+            <w:tcW w:w="2595" w:type="dxa"/>
+            <w:tcMar/>
+          </w:tcPr>
+          <w:p>
+            <w:pPr>
+              <w:pStyle w:val="Normal"/>
+              <w:rPr>
+                <w:rFonts w:ascii="Calibri" w:hAnsi="Calibri" w:eastAsia="Calibri" w:cs="Calibri"/>
+                <w:sz w:val="20"/>
+                <w:szCs w:val="20"/>
+              </w:rPr>
+            </w:pPr>
+            <w:r>
+              <w:rPr>
+                <w:sz w:val="20"/>
+                <w:szCs w:val="20"/>
+                <w:lang w:val="en-GB"/>
+              </w:rPr>
+              <w:t>There were two London’s and two Zurich's which was confusing</w:t>
+            </w:r>
+          </w:p>
+        </w:tc>
+        <w:tc>
+          <w:tcPr>
+            <w:tcW w:w="1545" w:type="dxa"/>
+            <w:tcMar/>
+          </w:tcPr>
+          <w:p>
+            <w:pPr>
+              <w:pStyle w:val="Normal"/>
+              <w:rPr>
+                <w:rFonts w:ascii="Calibri" w:hAnsi="Calibri" w:eastAsia="Calibri" w:cs="Calibri"/>
+                <w:sz w:val="20"/>
+                <w:szCs w:val="20"/>
+              </w:rPr>
+            </w:pPr>
+            <w:r>
+              <w:rPr>
+                <w:sz w:val="20"/>
+                <w:szCs w:val="20"/>
+                <w:lang w:val="en-GB"/>
+              </w:rPr>
+              <w:t>Search flight page</w:t>
+            </w:r>
+          </w:p>
+        </w:tc>
+        <w:tc>
+          <w:tcPr>
+            <w:tcW w:w="2748" w:type="dxa"/>
+            <w:tcMar/>
+          </w:tcPr>
+          <w:p>
+            <w:pPr>
+              <w:pStyle w:val="Normal"/>
+              <w:rPr>
+                <w:rFonts w:ascii="Calibri" w:hAnsi="Calibri" w:eastAsia="Calibri" w:cs="Calibri"/>
+                <w:sz w:val="20"/>
+                <w:szCs w:val="20"/>
+              </w:rPr>
+            </w:pPr>
+            <w:r>
+              <w:rPr>
+                <w:sz w:val="20"/>
+                <w:szCs w:val="20"/>
+                <w:lang w:val="en-GB"/>
+              </w:rPr>
+              <w:t xml:space="preserve">Corrected </w:t>
+            </w:r>
+            <w:proofErr w:type="spellStart"/>
+            <w:r>
+              <w:rPr>
+                <w:sz w:val="20"/>
+                <w:szCs w:val="20"/>
+                <w:lang w:val="en-GB"/>
+              </w:rPr>
+              <w:t>search.php</w:t>
+            </w:r>
+            <w:proofErr w:type="spellEnd"/>
+            <w:r>
+              <w:rPr>
+                <w:sz w:val="20"/>
+                <w:szCs w:val="20"/>
+                <w:lang w:val="en-GB"/>
+              </w:rPr>
+              <w:t xml:space="preserve"> page to use </w:t>
+            </w:r>
+            <w:proofErr w:type="spellStart"/>
+            <w:r>
+              <w:rPr>
+                <w:sz w:val="20"/>
+                <w:szCs w:val="20"/>
+                <w:lang w:val="en-GB"/>
+              </w:rPr>
+              <w:t>vw_AirportCodes</w:t>
+            </w:r>
+            <w:proofErr w:type="spellEnd"/>
+            <w:r>
+              <w:rPr>
+                <w:sz w:val="20"/>
+                <w:szCs w:val="20"/>
+                <w:lang w:val="en-GB"/>
+              </w:rPr>
+              <w:t xml:space="preserve"> rather than sourcing from the </w:t>
+            </w:r>
+            <w:proofErr w:type="spellStart"/>
+            <w:r>
+              <w:rPr>
+                <w:sz w:val="20"/>
+                <w:szCs w:val="20"/>
+                <w:lang w:val="en-GB"/>
+              </w:rPr>
+              <w:t>FlightPlanCodes</w:t>
+            </w:r>
+            <w:proofErr w:type="spellEnd"/>
+          </w:p>
+        </w:tc>
+      </w:tr>
+      <w:tr>
+        <w:tc>
+          <w:tcPr>
+            <w:tcW w:w="1200" w:type="dxa"/>
+            <w:tcMar/>
+          </w:tcPr>
+          <w:p>
+            <w:pPr>
+              <w:pStyle w:val="Normal"/>
+              <w:rPr>
+                <w:rFonts w:ascii="Calibri" w:hAnsi="Calibri" w:eastAsia="Calibri" w:cs="Calibri"/>
+                <w:sz w:val="20"/>
+                <w:szCs w:val="20"/>
+              </w:rPr>
+            </w:pPr>
+            <w:r>
+              <w:rPr>
+                <w:sz w:val="20"/>
+                <w:szCs w:val="20"/>
+                <w:lang w:val="en-GB"/>
+              </w:rPr>
+              <w:t>2</w:t>
+            </w:r>
+          </w:p>
+        </w:tc>
+        <w:tc>
+          <w:tcPr>
+            <w:tcW w:w="1272" w:type="dxa"/>
+            <w:tcMar/>
+          </w:tcPr>
+          <w:p>
+            <w:pPr>
+              <w:pStyle w:val="Normal"/>
+              <w:rPr>
+                <w:rFonts w:ascii="Calibri" w:hAnsi="Calibri" w:eastAsia="Calibri" w:cs="Calibri"/>
+                <w:sz w:val="20"/>
+                <w:szCs w:val="20"/>
+              </w:rPr>
+            </w:pPr>
+            <w:r>
+              <w:rPr>
+                <w:sz w:val="20"/>
+                <w:szCs w:val="20"/>
+                <w:lang w:val="en-GB"/>
+              </w:rPr>
+              <w:t>1</w:t>
+            </w:r>
+          </w:p>
+        </w:tc>
+        <w:tc>
+          <w:tcPr>
+            <w:tcW w:w="2595" w:type="dxa"/>
+            <w:tcMar/>
+          </w:tcPr>
+          <w:p>
+            <w:pPr>
+              <w:pStyle w:val="Normal"/>
+              <w:rPr>
+                <w:rFonts w:ascii="Calibri" w:hAnsi="Calibri" w:eastAsia="Calibri" w:cs="Calibri"/>
+                <w:sz w:val="20"/>
+                <w:szCs w:val="20"/>
+              </w:rPr>
+            </w:pPr>
+            <w:r>
+              <w:rPr>
+                <w:sz w:val="20"/>
+                <w:szCs w:val="20"/>
+                <w:lang w:val="en-GB"/>
+              </w:rPr>
+              <w:t>Consistency with the button style across the website</w:t>
+            </w:r>
+          </w:p>
+        </w:tc>
+        <w:tc>
+          <w:tcPr>
+            <w:tcW w:w="1545" w:type="dxa"/>
+            <w:tcMar/>
+          </w:tcPr>
+          <w:p>
+            <w:pPr>
+              <w:pStyle w:val="Normal"/>
+              <w:rPr>
+                <w:rFonts w:ascii="Calibri" w:hAnsi="Calibri" w:eastAsia="Calibri" w:cs="Calibri"/>
+                <w:sz w:val="20"/>
+                <w:szCs w:val="20"/>
+              </w:rPr>
+            </w:pPr>
+            <w:r>
+              <w:rPr>
+                <w:sz w:val="20"/>
+                <w:szCs w:val="20"/>
+                <w:lang w:val="en-GB"/>
+              </w:rPr>
+              <w:t>Contact page</w:t>
+            </w:r>
+          </w:p>
+        </w:tc>
+        <w:tc>
+          <w:tcPr>
+            <w:tcW w:w="2748" w:type="dxa"/>
+            <w:tcMar/>
+          </w:tcPr>
+          <w:p>
+            <w:pPr>
+              <w:pStyle w:val="Normal"/>
+              <w:rPr>
+                <w:rFonts w:ascii="Calibri" w:hAnsi="Calibri" w:eastAsia="Calibri" w:cs="Calibri"/>
+                <w:sz w:val="20"/>
+                <w:szCs w:val="20"/>
+              </w:rPr>
+            </w:pPr>
+            <w:r>
+              <w:rPr>
+                <w:sz w:val="20"/>
+                <w:szCs w:val="20"/>
+                <w:lang w:val="en-GB"/>
+              </w:rPr>
+              <w:t>Changed all buttons to the same style.</w:t>
+            </w:r>
+          </w:p>
+        </w:tc>
+      </w:tr>
+      <w:tr>
+        <w:tc>
+          <w:tcPr>
+            <w:tcW w:w="1200" w:type="dxa"/>
+            <w:tcMar/>
+          </w:tcPr>
+          <w:p>
+            <w:pPr>
+              <w:pStyle w:val="Normal"/>
+              <w:rPr>
+                <w:rFonts w:ascii="Calibri" w:hAnsi="Calibri" w:eastAsia="Calibri" w:cs="Calibri"/>
+                <w:sz w:val="20"/>
+                <w:szCs w:val="20"/>
+              </w:rPr>
+            </w:pPr>
+            <w:r>
+              <w:rPr>
+                <w:sz w:val="20"/>
+                <w:szCs w:val="20"/>
+                <w:lang w:val="en-GB"/>
+              </w:rPr>
+              <w:t>3</w:t>
+            </w:r>
+          </w:p>
+        </w:tc>
+        <w:tc>
+          <w:tcPr>
+            <w:tcW w:w="1272" w:type="dxa"/>
+            <w:tcMar/>
+          </w:tcPr>
+          <w:p>
+            <w:pPr>
+              <w:pStyle w:val="Normal"/>
+              <w:rPr>
+                <w:rFonts w:ascii="Calibri" w:hAnsi="Calibri" w:eastAsia="Calibri" w:cs="Calibri"/>
+                <w:sz w:val="20"/>
+                <w:szCs w:val="20"/>
+              </w:rPr>
+            </w:pPr>
+            <w:r>
+              <w:rPr>
+                <w:sz w:val="20"/>
+                <w:szCs w:val="20"/>
+                <w:lang w:val="en-GB"/>
+              </w:rPr>
+              <w:t>4</w:t>
+            </w:r>
+          </w:p>
+        </w:tc>
+        <w:tc>
+          <w:tcPr>
+            <w:tcW w:w="2595" w:type="dxa"/>
+            <w:tcMar/>
+          </w:tcPr>
+          <w:p>
+            <w:pPr>
+              <w:pStyle w:val="Normal"/>
+              <w:rPr>
+                <w:rFonts w:ascii="Calibri" w:hAnsi="Calibri" w:eastAsia="Calibri" w:cs="Calibri"/>
+                <w:sz w:val="20"/>
+                <w:szCs w:val="20"/>
+              </w:rPr>
+            </w:pPr>
+            <w:r>
+              <w:rPr>
+                <w:sz w:val="20"/>
+                <w:szCs w:val="20"/>
+                <w:lang w:val="en-GB"/>
+              </w:rPr>
+              <w:t>cleaning the layout of the “you are now registered page” so that the login link isn’t directly next to the text as seen in the video.</w:t>
+            </w:r>
+          </w:p>
+        </w:tc>
+        <w:tc>
+          <w:tcPr>
+            <w:tcW w:w="1545" w:type="dxa"/>
+            <w:tcMar/>
+          </w:tcPr>
+          <w:p>
+            <w:pPr>
+              <w:pStyle w:val="Normal"/>
+              <w:rPr>
+                <w:rFonts w:ascii="Calibri" w:hAnsi="Calibri" w:eastAsia="Calibri" w:cs="Calibri"/>
+                <w:sz w:val="20"/>
+                <w:szCs w:val="20"/>
+              </w:rPr>
+            </w:pPr>
+            <w:r>
+              <w:rPr>
+                <w:sz w:val="20"/>
+                <w:szCs w:val="20"/>
+                <w:lang w:val="en-GB"/>
+              </w:rPr>
+              <w:t>Customer login</w:t>
+            </w:r>
+          </w:p>
+        </w:tc>
+        <w:tc>
+          <w:tcPr>
+            <w:tcW w:w="2748" w:type="dxa"/>
+            <w:tcMar/>
+          </w:tcPr>
+          <w:p>
+            <w:pPr>
+              <w:pStyle w:val="Normal"/>
+              <w:rPr>
+                <w:rFonts w:ascii="Calibri" w:hAnsi="Calibri" w:eastAsia="Calibri" w:cs="Calibri"/>
+                <w:sz w:val="20"/>
+                <w:szCs w:val="20"/>
+              </w:rPr>
+            </w:pPr>
+            <w:r>
+              <w:rPr>
+                <w:sz w:val="20"/>
+                <w:szCs w:val="20"/>
+                <w:lang w:val="en-GB"/>
+              </w:rPr>
+              <w:t>Moved the login link to below the confirmation message.</w:t>
+            </w:r>
+          </w:p>
+        </w:tc>
+      </w:tr>
+      <w:tr>
+        <w:tc>
+          <w:tcPr>
+            <w:tcW w:w="1200" w:type="dxa"/>
+            <w:tcMar/>
+          </w:tcPr>
+          <w:p>
+            <w:pPr>
+              <w:pStyle w:val="Normal"/>
+              <w:rPr>
+                <w:rFonts w:ascii="Calibri" w:hAnsi="Calibri" w:eastAsia="Calibri" w:cs="Calibri"/>
+                <w:sz w:val="20"/>
+                <w:szCs w:val="20"/>
+              </w:rPr>
+            </w:pPr>
+            <w:r>
+              <w:rPr>
+                <w:sz w:val="20"/>
+                <w:szCs w:val="20"/>
+                <w:lang w:val="en-GB"/>
+              </w:rPr>
+              <w:t>4</w:t>
+            </w:r>
+          </w:p>
+        </w:tc>
+        <w:tc>
+          <w:tcPr>
+            <w:tcW w:w="1272" w:type="dxa"/>
+            <w:tcMar/>
+          </w:tcPr>
+          <w:p>
+            <w:pPr>
+              <w:pStyle w:val="Normal"/>
+              <w:rPr>
+                <w:rFonts w:ascii="Calibri" w:hAnsi="Calibri" w:eastAsia="Calibri" w:cs="Calibri"/>
+                <w:sz w:val="20"/>
+                <w:szCs w:val="20"/>
+              </w:rPr>
+            </w:pPr>
+            <w:r>
+              <w:rPr>
+                <w:sz w:val="20"/>
+                <w:szCs w:val="20"/>
+                <w:lang w:val="en-GB"/>
+              </w:rPr>
+              <w:t>2</w:t>
+            </w:r>
+          </w:p>
+        </w:tc>
+        <w:tc>
+          <w:tcPr>
+            <w:tcW w:w="2595" w:type="dxa"/>
+            <w:tcMar/>
+          </w:tcPr>
+          <w:p>
+            <w:pPr>
+              <w:pStyle w:val="Normal"/>
+              <w:rPr>
+                <w:rFonts w:ascii="Calibri" w:hAnsi="Calibri" w:eastAsia="Calibri" w:cs="Calibri"/>
+                <w:sz w:val="20"/>
+                <w:szCs w:val="20"/>
+              </w:rPr>
+            </w:pPr>
+            <w:r>
+              <w:rPr>
+                <w:sz w:val="20"/>
+                <w:szCs w:val="20"/>
+                <w:lang w:val="en-GB"/>
+              </w:rPr>
+              <w:t xml:space="preserve">The exact </w:t>
+            </w:r>
+            <w:proofErr w:type="spellStart"/>
+            <w:r>
+              <w:rPr>
+                <w:sz w:val="20"/>
+                <w:szCs w:val="20"/>
+                <w:lang w:val="en-GB"/>
+              </w:rPr>
+              <w:t>lat</w:t>
+            </w:r>
+            <w:proofErr w:type="spellEnd"/>
+            <w:r>
+              <w:rPr>
+                <w:sz w:val="20"/>
+                <w:szCs w:val="20"/>
+                <w:lang w:val="en-GB"/>
+              </w:rPr>
+              <w:t xml:space="preserve"> and long couldn’t be entered due to a length limit</w:t>
+            </w:r>
+          </w:p>
+        </w:tc>
+        <w:tc>
+          <w:tcPr>
+            <w:tcW w:w="1545" w:type="dxa"/>
+            <w:tcMar/>
+          </w:tcPr>
+          <w:p>
+            <w:pPr>
+              <w:pStyle w:val="Normal"/>
+              <w:rPr>
+                <w:rFonts w:ascii="Calibri" w:hAnsi="Calibri" w:eastAsia="Calibri" w:cs="Calibri"/>
+                <w:sz w:val="20"/>
+                <w:szCs w:val="20"/>
+              </w:rPr>
+            </w:pPr>
+            <w:r>
+              <w:rPr>
+                <w:sz w:val="20"/>
+                <w:szCs w:val="20"/>
+                <w:lang w:val="en-GB"/>
+              </w:rPr>
+              <w:t>Add airport page (admin)</w:t>
+            </w:r>
+          </w:p>
+        </w:tc>
+        <w:tc>
+          <w:tcPr>
+            <w:tcW w:w="2748" w:type="dxa"/>
+            <w:tcMar/>
+          </w:tcPr>
+          <w:p>
+            <w:pPr>
+              <w:pStyle w:val="Normal"/>
+              <w:rPr>
+                <w:rFonts w:ascii="Calibri" w:hAnsi="Calibri" w:eastAsia="Calibri" w:cs="Calibri"/>
+                <w:sz w:val="20"/>
+                <w:szCs w:val="20"/>
+              </w:rPr>
+            </w:pPr>
+            <w:r>
+              <w:rPr>
+                <w:sz w:val="20"/>
+                <w:szCs w:val="20"/>
+                <w:lang w:val="en-GB"/>
+              </w:rPr>
+              <w:t xml:space="preserve">We set a four decimal place limit which is </w:t>
+            </w:r>
+            <w:r>
+              <w:rPr>
+                <w:sz w:val="20"/>
+                <w:szCs w:val="20"/>
+                <w:lang w:val="en-GB"/>
+              </w:rPr>
+              <w:t>standard</w:t>
+            </w:r>
+            <w:r>
+              <w:rPr>
+                <w:sz w:val="20"/>
+                <w:szCs w:val="20"/>
+                <w:lang w:val="en-GB"/>
+              </w:rPr>
+              <w:t xml:space="preserve"> as further precision is not necessary.</w:t>
+            </w:r>
+          </w:p>
+        </w:tc>
+      </w:tr>
+      <w:tr>
+        <w:tc>
+          <w:tcPr>
+            <w:tcW w:w="1200" w:type="dxa"/>
+            <w:tcMar/>
+          </w:tcPr>
+          <w:p>
+            <w:pPr>
+              <w:pStyle w:val="Normal"/>
+              <w:rPr>
+                <w:rFonts w:ascii="Calibri" w:hAnsi="Calibri" w:eastAsia="Calibri" w:cs="Calibri"/>
+                <w:sz w:val="20"/>
+                <w:szCs w:val="20"/>
+              </w:rPr>
+            </w:pPr>
+            <w:r>
+              <w:rPr>
+                <w:sz w:val="20"/>
+                <w:szCs w:val="20"/>
+                <w:lang w:val="en-GB"/>
+              </w:rPr>
+              <w:t>5</w:t>
+            </w:r>
+          </w:p>
+        </w:tc>
+        <w:tc>
+          <w:tcPr>
+            <w:tcW w:w="1272" w:type="dxa"/>
+            <w:tcMar/>
+          </w:tcPr>
+          <w:p>
+            <w:pPr>
+              <w:pStyle w:val="Normal"/>
+              <w:rPr>
+                <w:rFonts w:ascii="Calibri" w:hAnsi="Calibri" w:eastAsia="Calibri" w:cs="Calibri"/>
+                <w:sz w:val="20"/>
+                <w:szCs w:val="20"/>
+              </w:rPr>
+            </w:pPr>
+            <w:r>
+              <w:rPr>
+                <w:sz w:val="20"/>
+                <w:szCs w:val="20"/>
+                <w:lang w:val="en-GB"/>
+              </w:rPr>
+              <w:t>1</w:t>
+            </w:r>
+          </w:p>
+        </w:tc>
+        <w:tc>
+          <w:tcPr>
+            <w:tcW w:w="2595" w:type="dxa"/>
+            <w:tcMar/>
+          </w:tcPr>
+          <w:p>
+            <w:pPr>
+              <w:pStyle w:val="Normal"/>
+              <w:rPr>
+                <w:rFonts w:ascii="Calibri" w:hAnsi="Calibri" w:eastAsia="Calibri" w:cs="Calibri"/>
+                <w:sz w:val="20"/>
+                <w:szCs w:val="20"/>
+              </w:rPr>
+            </w:pPr>
+            <w:r>
+              <w:rPr>
+                <w:sz w:val="20"/>
+                <w:szCs w:val="20"/>
+                <w:lang w:val="en-GB"/>
+              </w:rPr>
+              <w:t>The task and the flights didn’t match properly</w:t>
+            </w:r>
+          </w:p>
+        </w:tc>
+        <w:tc>
+          <w:tcPr>
+            <w:tcW w:w="1545" w:type="dxa"/>
+            <w:tcMar/>
+          </w:tcPr>
+          <w:p>
+            <w:pPr>
+              <w:pStyle w:val="Normal"/>
+              <w:rPr>
+                <w:rFonts w:ascii="Calibri" w:hAnsi="Calibri" w:eastAsia="Calibri" w:cs="Calibri"/>
+                <w:sz w:val="20"/>
+                <w:szCs w:val="20"/>
+              </w:rPr>
+            </w:pPr>
+            <w:r>
+              <w:rPr>
+                <w:sz w:val="20"/>
+                <w:szCs w:val="20"/>
+                <w:lang w:val="en-GB"/>
+              </w:rPr>
+              <w:t>Bookings page</w:t>
+            </w:r>
+          </w:p>
+        </w:tc>
+        <w:tc>
+          <w:tcPr>
+            <w:tcW w:w="2748" w:type="dxa"/>
+            <w:tcMar/>
+          </w:tcPr>
+          <w:p>
+            <w:pPr>
+              <w:pStyle w:val="Normal"/>
+              <w:rPr>
+                <w:rFonts w:ascii="Calibri" w:hAnsi="Calibri" w:eastAsia="Calibri" w:cs="Calibri"/>
+                <w:sz w:val="20"/>
+                <w:szCs w:val="20"/>
+              </w:rPr>
+            </w:pPr>
+            <w:r>
+              <w:rPr>
+                <w:sz w:val="20"/>
+                <w:szCs w:val="20"/>
+                <w:lang w:val="en-GB"/>
+              </w:rPr>
+              <w:t>This error was not repeatable, most likely due to user connection problems.</w:t>
+            </w:r>
+          </w:p>
+          <w:p>
+            <w:pPr>
+              <w:pStyle w:val="Normal"/>
+              <w:rPr>
+                <w:rFonts w:ascii="Calibri" w:hAnsi="Calibri" w:eastAsia="Calibri" w:cs="Calibri"/>
+                <w:sz w:val="20"/>
+                <w:szCs w:val="20"/>
+                <w:lang w:val="en-US"/>
+              </w:rPr>
+            </w:pPr>
+          </w:p>
+        </w:tc>
+      </w:tr>
+      <w:tr>
+        <w:tc>
+          <w:tcPr>
+            <w:tcW w:w="1200" w:type="dxa"/>
+            <w:tcMar/>
+          </w:tcPr>
+          <w:p>
+            <w:pPr>
+              <w:pStyle w:val="Normal"/>
+              <w:rPr>
+                <w:rFonts w:ascii="Calibri" w:hAnsi="Calibri" w:eastAsia="Calibri" w:cs="Calibri"/>
+                <w:sz w:val="20"/>
+                <w:szCs w:val="20"/>
+              </w:rPr>
+            </w:pPr>
+            <w:r>
+              <w:rPr>
+                <w:sz w:val="20"/>
+                <w:szCs w:val="20"/>
+                <w:lang w:val="en-GB"/>
+              </w:rPr>
+              <w:t>6</w:t>
+            </w:r>
+          </w:p>
+        </w:tc>
+        <w:tc>
+          <w:tcPr>
+            <w:tcW w:w="1272" w:type="dxa"/>
+            <w:tcMar/>
+          </w:tcPr>
+          <w:p>
+            <w:pPr>
+              <w:pStyle w:val="Normal"/>
+              <w:rPr>
+                <w:rFonts w:ascii="Calibri" w:hAnsi="Calibri" w:eastAsia="Calibri" w:cs="Calibri"/>
+                <w:sz w:val="20"/>
+                <w:szCs w:val="20"/>
+              </w:rPr>
+            </w:pPr>
+            <w:r>
+              <w:rPr>
+                <w:sz w:val="20"/>
+                <w:szCs w:val="20"/>
+                <w:lang w:val="en-GB"/>
+              </w:rPr>
+              <w:t>2</w:t>
+            </w:r>
+          </w:p>
+        </w:tc>
+        <w:tc>
+          <w:tcPr>
+            <w:tcW w:w="2595" w:type="dxa"/>
+            <w:tcMar/>
+          </w:tcPr>
+          <w:p>
+            <w:pPr>
+              <w:pStyle w:val="Normal"/>
+              <w:rPr>
+                <w:rFonts w:ascii="Calibri" w:hAnsi="Calibri" w:eastAsia="Calibri" w:cs="Calibri"/>
+                <w:sz w:val="20"/>
+                <w:szCs w:val="20"/>
+              </w:rPr>
+            </w:pPr>
+            <w:r>
+              <w:rPr>
+                <w:sz w:val="20"/>
+                <w:szCs w:val="20"/>
+                <w:lang w:val="en-GB"/>
+              </w:rPr>
+              <w:t>Went I tried to return to the page later it stopped working then started working again later</w:t>
+            </w:r>
+          </w:p>
+        </w:tc>
+        <w:tc>
+          <w:tcPr>
+            <w:tcW w:w="1545" w:type="dxa"/>
+            <w:tcMar/>
+          </w:tcPr>
+          <w:p>
+            <w:pPr>
+              <w:pStyle w:val="Normal"/>
+              <w:rPr>
+                <w:rFonts w:ascii="Calibri" w:hAnsi="Calibri" w:eastAsia="Calibri" w:cs="Calibri"/>
+                <w:sz w:val="20"/>
+                <w:szCs w:val="20"/>
+              </w:rPr>
+            </w:pPr>
+            <w:r>
+              <w:rPr>
+                <w:sz w:val="20"/>
+                <w:szCs w:val="20"/>
+                <w:lang w:val="en-GB"/>
+              </w:rPr>
+              <w:t>Add flight page (admin)</w:t>
+            </w:r>
+          </w:p>
+        </w:tc>
+        <w:tc>
+          <w:tcPr>
+            <w:tcW w:w="2748" w:type="dxa"/>
+            <w:tcMar/>
+          </w:tcPr>
+          <w:p>
+            <w:pPr>
+              <w:pStyle w:val="Normal"/>
+              <w:rPr>
+                <w:rFonts w:ascii="Calibri" w:hAnsi="Calibri" w:eastAsia="Calibri" w:cs="Calibri"/>
+                <w:sz w:val="20"/>
+                <w:szCs w:val="20"/>
+              </w:rPr>
+            </w:pPr>
+            <w:r>
+              <w:rPr>
+                <w:sz w:val="20"/>
+                <w:szCs w:val="20"/>
+                <w:lang w:val="en-GB"/>
+              </w:rPr>
+              <w:t>This error was not repeatable, most likely due to user connection problems.</w:t>
+            </w:r>
+          </w:p>
+        </w:tc>
+      </w:tr>
+      <w:tr>
+        <w:tc>
+          <w:tcPr>
+            <w:tcW w:w="1200" w:type="dxa"/>
+            <w:tcMar/>
+          </w:tcPr>
+          <w:p>
+            <w:pPr>
+              <w:pStyle w:val="Normal"/>
+              <w:rPr>
+                <w:rFonts w:ascii="Calibri" w:hAnsi="Calibri" w:eastAsia="Calibri" w:cs="Calibri"/>
+                <w:sz w:val="20"/>
+                <w:szCs w:val="20"/>
+              </w:rPr>
+            </w:pPr>
+            <w:r>
+              <w:rPr>
+                <w:sz w:val="20"/>
+                <w:szCs w:val="20"/>
+                <w:lang w:val="en-GB"/>
+              </w:rPr>
+              <w:t>7</w:t>
+            </w:r>
+          </w:p>
+        </w:tc>
+        <w:tc>
+          <w:tcPr>
+            <w:tcW w:w="1272" w:type="dxa"/>
+            <w:tcMar/>
+          </w:tcPr>
+          <w:p>
+            <w:pPr>
+              <w:pStyle w:val="Normal"/>
+              <w:rPr>
+                <w:rFonts w:ascii="Calibri" w:hAnsi="Calibri" w:eastAsia="Calibri" w:cs="Calibri"/>
+                <w:sz w:val="20"/>
+                <w:szCs w:val="20"/>
+              </w:rPr>
+            </w:pPr>
+            <w:r>
+              <w:rPr>
+                <w:sz w:val="20"/>
+                <w:szCs w:val="20"/>
+                <w:lang w:val="en-GB"/>
+              </w:rPr>
+              <w:t>2</w:t>
+            </w:r>
+          </w:p>
+        </w:tc>
+        <w:tc>
+          <w:tcPr>
+            <w:tcW w:w="2595" w:type="dxa"/>
+            <w:tcMar/>
+          </w:tcPr>
+          <w:p>
+            <w:pPr>
+              <w:pStyle w:val="Normal"/>
+              <w:rPr>
+                <w:rFonts w:ascii="Calibri" w:hAnsi="Calibri" w:eastAsia="Calibri" w:cs="Calibri"/>
+                <w:sz w:val="20"/>
+                <w:szCs w:val="20"/>
+              </w:rPr>
+            </w:pPr>
+            <w:r>
+              <w:rPr>
+                <w:sz w:val="20"/>
+                <w:szCs w:val="20"/>
+                <w:lang w:val="en-GB"/>
+              </w:rPr>
+              <w:t>When I went to add a journey, nothing but the header loaded</w:t>
+            </w:r>
+          </w:p>
+        </w:tc>
+        <w:tc>
+          <w:tcPr>
+            <w:tcW w:w="1545" w:type="dxa"/>
+            <w:tcMar/>
+          </w:tcPr>
+          <w:p>
+            <w:pPr>
+              <w:pStyle w:val="Normal"/>
+              <w:rPr>
+                <w:rFonts w:ascii="Calibri" w:hAnsi="Calibri" w:eastAsia="Calibri" w:cs="Calibri"/>
+                <w:sz w:val="20"/>
+                <w:szCs w:val="20"/>
+              </w:rPr>
+            </w:pPr>
+            <w:r>
+              <w:rPr>
+                <w:sz w:val="20"/>
+                <w:szCs w:val="20"/>
+                <w:lang w:val="en-GB"/>
+              </w:rPr>
+              <w:t>Add journey page (admin)</w:t>
+            </w:r>
+          </w:p>
+        </w:tc>
+        <w:tc>
+          <w:tcPr>
+            <w:tcW w:w="2748" w:type="dxa"/>
+            <w:tcMar/>
+          </w:tcPr>
+          <w:p>
+            <w:pPr>
+              <w:pStyle w:val="Normal"/>
+              <w:rPr>
+                <w:rFonts w:ascii="Calibri" w:hAnsi="Calibri" w:eastAsia="Calibri" w:cs="Calibri"/>
+                <w:sz w:val="20"/>
+                <w:szCs w:val="20"/>
+              </w:rPr>
+            </w:pPr>
+            <w:r>
+              <w:rPr>
+                <w:sz w:val="20"/>
+                <w:szCs w:val="20"/>
+                <w:lang w:val="en-GB"/>
+              </w:rPr>
+              <w:t>This error was not repeatable, most likely due to user connection problems.</w:t>
+            </w:r>
+          </w:p>
+        </w:tc>
+      </w:tr>
+      <w:tr>
+        <w:tc>
+          <w:tcPr>
+            <w:tcW w:w="1200" w:type="dxa"/>
+            <w:tcMar/>
+          </w:tcPr>
+          <w:p>
+            <w:pPr>
+              <w:pStyle w:val="Normal"/>
+              <w:rPr>
+                <w:rFonts w:ascii="Calibri" w:hAnsi="Calibri" w:eastAsia="Calibri" w:cs="Calibri"/>
+                <w:sz w:val="20"/>
+                <w:szCs w:val="20"/>
+              </w:rPr>
+            </w:pPr>
+            <w:r>
+              <w:rPr>
+                <w:sz w:val="20"/>
+                <w:szCs w:val="20"/>
+                <w:lang w:val="en-GB"/>
+              </w:rPr>
+              <w:t>8</w:t>
+            </w:r>
+          </w:p>
+        </w:tc>
+        <w:tc>
+          <w:tcPr>
+            <w:tcW w:w="1272" w:type="dxa"/>
+            <w:tcMar/>
+          </w:tcPr>
+          <w:p>
+            <w:pPr>
+              <w:pStyle w:val="Normal"/>
+              <w:rPr>
+                <w:rFonts w:ascii="Calibri" w:hAnsi="Calibri" w:eastAsia="Calibri" w:cs="Calibri"/>
+                <w:sz w:val="20"/>
+                <w:szCs w:val="20"/>
+              </w:rPr>
+            </w:pPr>
+            <w:r>
+              <w:rPr>
+                <w:sz w:val="20"/>
+                <w:szCs w:val="20"/>
+                <w:lang w:val="en-GB"/>
+              </w:rPr>
+              <w:t>2</w:t>
+            </w:r>
+          </w:p>
+        </w:tc>
+        <w:tc>
+          <w:tcPr>
+            <w:tcW w:w="2595" w:type="dxa"/>
+            <w:tcMar/>
+          </w:tcPr>
+          <w:p>
+            <w:pPr>
+              <w:pStyle w:val="Normal"/>
+              <w:rPr>
+                <w:rFonts w:ascii="Calibri" w:hAnsi="Calibri" w:eastAsia="Calibri" w:cs="Calibri"/>
+                <w:sz w:val="20"/>
+                <w:szCs w:val="20"/>
+              </w:rPr>
+            </w:pPr>
+            <w:r>
+              <w:rPr>
+                <w:sz w:val="20"/>
+                <w:szCs w:val="20"/>
+                <w:lang w:val="en-GB"/>
+              </w:rPr>
+              <w:t>The page loaded nothing at all</w:t>
+            </w:r>
+          </w:p>
+          <w:p>
+            <w:pPr>
+              <w:pStyle w:val="Normal"/>
+              <w:rPr>
+                <w:rFonts w:ascii="Calibri" w:hAnsi="Calibri" w:eastAsia="Calibri" w:cs="Calibri"/>
+                <w:sz w:val="20"/>
+                <w:szCs w:val="20"/>
+              </w:rPr>
+            </w:pPr>
+          </w:p>
+        </w:tc>
+        <w:tc>
+          <w:tcPr>
+            <w:tcW w:w="1545" w:type="dxa"/>
+            <w:tcMar/>
+          </w:tcPr>
+          <w:p>
+            <w:pPr>
+              <w:pStyle w:val="Normal"/>
+              <w:rPr>
+                <w:rFonts w:ascii="Calibri" w:hAnsi="Calibri" w:eastAsia="Calibri" w:cs="Calibri"/>
+                <w:sz w:val="20"/>
+                <w:szCs w:val="20"/>
+              </w:rPr>
+            </w:pPr>
+            <w:r>
+              <w:rPr>
+                <w:sz w:val="20"/>
+                <w:szCs w:val="20"/>
+                <w:lang w:val="en-GB"/>
+              </w:rPr>
+              <w:t>View audit log page (admin)</w:t>
+            </w:r>
+          </w:p>
+        </w:tc>
+        <w:tc>
+          <w:tcPr>
+            <w:tcW w:w="2748" w:type="dxa"/>
+            <w:tcMar/>
+          </w:tcPr>
+          <w:p>
+            <w:pPr>
+              <w:pStyle w:val="Normal"/>
+              <w:rPr>
+                <w:rFonts w:ascii="Calibri" w:hAnsi="Calibri" w:eastAsia="Calibri" w:cs="Calibri"/>
+                <w:sz w:val="20"/>
+                <w:szCs w:val="20"/>
+              </w:rPr>
+            </w:pPr>
+            <w:r>
+              <w:rPr>
+                <w:sz w:val="20"/>
+                <w:szCs w:val="20"/>
+                <w:lang w:val="en-GB"/>
+              </w:rPr>
+              <w:t>This error was not repeatable, most likely due to user connection problems.</w:t>
+            </w:r>
+          </w:p>
+        </w:tc>
+      </w:tr>
+      <w:tr>
+        <w:tc>
+          <w:tcPr>
+            <w:tcW w:w="1200" w:type="dxa"/>
+            <w:tcMar/>
+          </w:tcPr>
+          <w:p>
+            <w:pPr>
+              <w:pStyle w:val="Normal"/>
+              <w:rPr>
+                <w:rFonts w:ascii="Calibri" w:hAnsi="Calibri" w:eastAsia="Calibri" w:cs="Calibri"/>
+                <w:sz w:val="20"/>
+                <w:szCs w:val="20"/>
+              </w:rPr>
+            </w:pPr>
+            <w:r>
+              <w:rPr>
+                <w:sz w:val="20"/>
+                <w:szCs w:val="20"/>
+                <w:lang w:val="en-GB"/>
+              </w:rPr>
+              <w:t xml:space="preserve">9 </w:t>
+            </w:r>
+          </w:p>
+        </w:tc>
+        <w:tc>
+          <w:tcPr>
+            <w:tcW w:w="1272" w:type="dxa"/>
+            <w:tcMar/>
+          </w:tcPr>
+          <w:p>
+            <w:pPr>
+              <w:pStyle w:val="Normal"/>
+              <w:rPr>
+                <w:rFonts w:ascii="Calibri" w:hAnsi="Calibri" w:eastAsia="Calibri" w:cs="Calibri"/>
+                <w:sz w:val="20"/>
+                <w:szCs w:val="20"/>
+              </w:rPr>
+            </w:pPr>
+            <w:r>
+              <w:rPr>
+                <w:sz w:val="20"/>
+                <w:szCs w:val="20"/>
+                <w:lang w:val="en-GB"/>
+              </w:rPr>
+              <w:t>2</w:t>
+            </w:r>
+          </w:p>
+        </w:tc>
+        <w:tc>
+          <w:tcPr>
+            <w:tcW w:w="2595" w:type="dxa"/>
+            <w:tcMar/>
+          </w:tcPr>
+          <w:p>
+            <w:pPr>
+              <w:pStyle w:val="Normal"/>
+              <w:rPr>
+                <w:rFonts w:ascii="Calibri" w:hAnsi="Calibri" w:eastAsia="Calibri" w:cs="Calibri"/>
+                <w:sz w:val="20"/>
+                <w:szCs w:val="20"/>
+              </w:rPr>
+            </w:pPr>
+            <w:r>
+              <w:rPr>
+                <w:sz w:val="20"/>
+                <w:szCs w:val="20"/>
+                <w:lang w:val="en-GB"/>
+              </w:rPr>
+              <w:t>Not all pages would load properly</w:t>
+            </w:r>
+          </w:p>
+        </w:tc>
+        <w:tc>
+          <w:tcPr>
+            <w:tcW w:w="1545" w:type="dxa"/>
+            <w:tcMar/>
+          </w:tcPr>
+          <w:p>
+            <w:pPr>
+              <w:pStyle w:val="Normal"/>
+              <w:rPr>
+                <w:rFonts w:ascii="Calibri" w:hAnsi="Calibri" w:eastAsia="Calibri" w:cs="Calibri"/>
+                <w:sz w:val="20"/>
+                <w:szCs w:val="20"/>
+              </w:rPr>
+            </w:pPr>
+            <w:r>
+              <w:rPr>
+                <w:sz w:val="20"/>
+                <w:szCs w:val="20"/>
+                <w:lang w:val="en-GB"/>
+              </w:rPr>
+              <w:t>mix</w:t>
+            </w:r>
+          </w:p>
+        </w:tc>
+        <w:tc>
+          <w:tcPr>
+            <w:tcW w:w="2748" w:type="dxa"/>
+            <w:tcMar/>
+          </w:tcPr>
+          <w:p>
+            <w:pPr>
+              <w:pStyle w:val="Normal"/>
+              <w:rPr>
+                <w:rFonts w:ascii="Calibri" w:hAnsi="Calibri" w:eastAsia="Calibri" w:cs="Calibri"/>
+                <w:sz w:val="20"/>
+                <w:szCs w:val="20"/>
+              </w:rPr>
+            </w:pPr>
+            <w:r>
+              <w:rPr>
+                <w:sz w:val="20"/>
+                <w:szCs w:val="20"/>
+                <w:lang w:val="en-GB"/>
+              </w:rPr>
+              <w:t>This error was not repeatable, most likely due to user connection problems.</w:t>
+            </w:r>
+          </w:p>
+        </w:tc>
+      </w:tr>
+    </w:tbl>
+    <w:p>
+      <w:pPr>
+        <w:pStyle w:val="Normal"/>
+        <w:rPr>
+          <w:rFonts w:ascii="Calibri" w:hAnsi="Calibri" w:eastAsia="Calibri" w:cs="Calibri"/>
+          <w:b w:val="0"/>
+          <w:bCs w:val="0"/>
+          <w:noProof w:val="0"/>
+          <w:sz w:val="22"/>
+          <w:szCs w:val="22"/>
+          <w:lang w:val="en-US"/>
+        </w:rPr>
+      </w:pPr>
+    </w:p>
+    <w:p>
+      <w:pPr>
         <w:pStyle w:val="Normal"/>
         <w:rPr>
           <w:rFonts w:ascii="Calibri" w:hAnsi="Calibri" w:eastAsia="Calibri" w:cs="Calibri"/>
@@ -869,26 +4403,39 @@
     </w:p>
     <w:p>
       <w:pPr>
-        <w:pStyle w:val="Normal"/>
-        <w:rPr>
-          <w:rFonts w:ascii="Calibri" w:hAnsi="Calibri" w:eastAsia="Calibri" w:cs="Calibri"/>
-          <w:noProof w:val="0"/>
-          <w:color w:val="FF0000"/>
-          <w:sz w:val="22"/>
-          <w:szCs w:val="22"/>
-          <w:lang w:val="en-US"/>
-        </w:rPr>
-      </w:pPr>
-      <w:r>
-        <w:rPr>
-          <w:rFonts w:ascii="Calibri" w:hAnsi="Calibri" w:eastAsia="Calibri" w:cs="Calibri"/>
-          <w:noProof w:val="0"/>
-          <w:color w:val="FF0000"/>
-          <w:sz w:val="22"/>
-          <w:szCs w:val="22"/>
-          <w:lang w:val="en-US"/>
-        </w:rPr>
-        <w:t>To be completed by Amoata</w:t>
+        <w:spacing w:line="257" w:lineRule="auto"/>
+      </w:pPr>
+      <w:r>
+        <w:rPr>
+          <w:rFonts w:ascii="Calibri" w:hAnsi="Calibri" w:eastAsia="Calibri" w:cs="Calibri"/>
+          <w:noProof w:val="0"/>
+          <w:sz w:val="22"/>
+          <w:szCs w:val="22"/>
+          <w:lang w:val="en-US"/>
+        </w:rPr>
+        <w:t xml:space="preserve">We managed to finish all task in the required amount of time. We completed every task on the story map and user were able to use all the function implemented in the website.by implementing many sprints we were able to work precisely on each task. Furthermore, we always had a meeting every Friday on zoom or in class, where we are trying to discuss and solve the difficulty everyone was facing on their task. </w:t>
+      </w:r>
+      <w:proofErr w:type="gramStart"/>
+      <w:r>
+        <w:rPr>
+          <w:rFonts w:ascii="Calibri" w:hAnsi="Calibri" w:eastAsia="Calibri" w:cs="Calibri"/>
+          <w:noProof w:val="0"/>
+          <w:sz w:val="22"/>
+          <w:szCs w:val="22"/>
+          <w:lang w:val="en-US"/>
+        </w:rPr>
+        <w:t>Overall</w:t>
+      </w:r>
+      <w:proofErr w:type="gramEnd"/>
+      <w:r>
+        <w:rPr>
+          <w:rFonts w:ascii="Calibri" w:hAnsi="Calibri" w:eastAsia="Calibri" w:cs="Calibri"/>
+          <w:noProof w:val="0"/>
+          <w:sz w:val="22"/>
+          <w:szCs w:val="22"/>
+          <w:lang w:val="en-US"/>
+        </w:rPr>
+        <w:t xml:space="preserve"> everything works well and working as a group help us develop our communication skill and project management skill.</w:t>
       </w:r>
     </w:p>
     <w:p>
@@ -937,6 +4484,21 @@
     </w:p>
     <w:p>
       <w:pPr>
+        <w:spacing w:line="257" w:lineRule="auto"/>
+      </w:pPr>
+      <w:r>
+        <w:rPr>
+          <w:rFonts w:ascii="Calibri" w:hAnsi="Calibri" w:eastAsia="Calibri" w:cs="Calibri"/>
+          <w:noProof w:val="0"/>
+          <w:sz w:val="22"/>
+          <w:szCs w:val="22"/>
+          <w:lang w:val="en-US"/>
+        </w:rPr>
+        <w:t>As a measure of improvement, we could have implemented more task in the website, add some extra functionality that might be suitable for a random user. We could have get more user responding to the HCI assessment and prepare efficiently before any weekly presentation.</w:t>
+      </w:r>
+    </w:p>
+    <w:p>
+      <w:pPr>
         <w:pStyle w:val="Normal"/>
         <w:rPr>
           <w:rFonts w:ascii="Calibri" w:hAnsi="Calibri" w:eastAsia="Calibri" w:cs="Calibri"/>
@@ -947,28 +4509,6 @@
           <w:lang w:val="en-US"/>
         </w:rPr>
       </w:pPr>
-      <w:r>
-        <w:rPr>
-          <w:rFonts w:ascii="Calibri" w:hAnsi="Calibri" w:eastAsia="Calibri" w:cs="Calibri"/>
-          <w:noProof w:val="0"/>
-          <w:color w:val="FF0000"/>
-          <w:sz w:val="22"/>
-          <w:szCs w:val="22"/>
-          <w:lang w:val="en-US"/>
-        </w:rPr>
-        <w:t xml:space="preserve">To be completed by </w:t>
-      </w:r>
-      <w:r>
-        <w:rPr>
-          <w:rFonts w:ascii="Calibri" w:hAnsi="Calibri" w:eastAsia="Calibri" w:cs="Calibri"/>
-          <w:noProof w:val="0"/>
-          <w:color w:val="FF0000"/>
-          <w:sz w:val="22"/>
-          <w:szCs w:val="22"/>
-          <w:lang w:val="en-US"/>
-        </w:rPr>
-        <w:t>Amoata</w:t>
-      </w:r>
     </w:p>
     <w:sectPr>
       <w:pgSz w:w="12240" w:h="15840" w:orient="portrait"/>
@@ -982,6 +4522,561 @@
 
 <file path=word/numbering.xml><?xml version="1.0" encoding="utf-8"?>
 <w:numbering xmlns:w="http://schemas.openxmlformats.org/wordprocessingml/2006/main">
+  <w:abstractNum xmlns:w="http://schemas.openxmlformats.org/wordprocessingml/2006/main" w:abstractNumId="9">
+    <w:multiLevelType xmlns:w="http://schemas.openxmlformats.org/wordprocessingml/2006/main" w:val="hybridMultilevel"/>
+    <w:lvl xmlns:w="http://schemas.openxmlformats.org/wordprocessingml/2006/main" w:ilvl="0">
+      <w:start w:val="1"/>
+      <w:numFmt w:val="bullet"/>
+      <w:lvlText w:val=""/>
+      <w:lvlJc w:val="left"/>
+      <w:pPr>
+        <w:ind w:left="720" w:hanging="360"/>
+      </w:pPr>
+      <w:rPr>
+        <w:rFonts w:hint="default" w:ascii="Symbol" w:hAnsi="Symbol"/>
+      </w:rPr>
+    </w:lvl>
+    <w:lvl xmlns:w="http://schemas.openxmlformats.org/wordprocessingml/2006/main" w:ilvl="1">
+      <w:start w:val="1"/>
+      <w:numFmt w:val="bullet"/>
+      <w:lvlText w:val="o"/>
+      <w:lvlJc w:val="left"/>
+      <w:pPr>
+        <w:ind w:left="1440" w:hanging="360"/>
+      </w:pPr>
+      <w:rPr>
+        <w:rFonts w:hint="default" w:ascii="Courier New" w:hAnsi="Courier New"/>
+      </w:rPr>
+    </w:lvl>
+    <w:lvl xmlns:w="http://schemas.openxmlformats.org/wordprocessingml/2006/main" w:ilvl="2">
+      <w:start w:val="1"/>
+      <w:numFmt w:val="bullet"/>
+      <w:lvlText w:val=""/>
+      <w:lvlJc w:val="left"/>
+      <w:pPr>
+        <w:ind w:left="2160" w:hanging="360"/>
+      </w:pPr>
+      <w:rPr>
+        <w:rFonts w:hint="default" w:ascii="Wingdings" w:hAnsi="Wingdings"/>
+      </w:rPr>
+    </w:lvl>
+    <w:lvl xmlns:w="http://schemas.openxmlformats.org/wordprocessingml/2006/main" w:ilvl="3">
+      <w:start w:val="1"/>
+      <w:numFmt w:val="bullet"/>
+      <w:lvlText w:val=""/>
+      <w:lvlJc w:val="left"/>
+      <w:pPr>
+        <w:ind w:left="2880" w:hanging="360"/>
+      </w:pPr>
+      <w:rPr>
+        <w:rFonts w:hint="default" w:ascii="Symbol" w:hAnsi="Symbol"/>
+      </w:rPr>
+    </w:lvl>
+    <w:lvl xmlns:w="http://schemas.openxmlformats.org/wordprocessingml/2006/main" w:ilvl="4">
+      <w:start w:val="1"/>
+      <w:numFmt w:val="bullet"/>
+      <w:lvlText w:val="o"/>
+      <w:lvlJc w:val="left"/>
+      <w:pPr>
+        <w:ind w:left="3600" w:hanging="360"/>
+      </w:pPr>
+      <w:rPr>
+        <w:rFonts w:hint="default" w:ascii="Courier New" w:hAnsi="Courier New"/>
+      </w:rPr>
+    </w:lvl>
+    <w:lvl xmlns:w="http://schemas.openxmlformats.org/wordprocessingml/2006/main" w:ilvl="5">
+      <w:start w:val="1"/>
+      <w:numFmt w:val="bullet"/>
+      <w:lvlText w:val=""/>
+      <w:lvlJc w:val="left"/>
+      <w:pPr>
+        <w:ind w:left="4320" w:hanging="360"/>
+      </w:pPr>
+      <w:rPr>
+        <w:rFonts w:hint="default" w:ascii="Wingdings" w:hAnsi="Wingdings"/>
+      </w:rPr>
+    </w:lvl>
+    <w:lvl xmlns:w="http://schemas.openxmlformats.org/wordprocessingml/2006/main" w:ilvl="6">
+      <w:start w:val="1"/>
+      <w:numFmt w:val="bullet"/>
+      <w:lvlText w:val=""/>
+      <w:lvlJc w:val="left"/>
+      <w:pPr>
+        <w:ind w:left="5040" w:hanging="360"/>
+      </w:pPr>
+      <w:rPr>
+        <w:rFonts w:hint="default" w:ascii="Symbol" w:hAnsi="Symbol"/>
+      </w:rPr>
+    </w:lvl>
+    <w:lvl xmlns:w="http://schemas.openxmlformats.org/wordprocessingml/2006/main" w:ilvl="7">
+      <w:start w:val="1"/>
+      <w:numFmt w:val="bullet"/>
+      <w:lvlText w:val="o"/>
+      <w:lvlJc w:val="left"/>
+      <w:pPr>
+        <w:ind w:left="5760" w:hanging="360"/>
+      </w:pPr>
+      <w:rPr>
+        <w:rFonts w:hint="default" w:ascii="Courier New" w:hAnsi="Courier New"/>
+      </w:rPr>
+    </w:lvl>
+    <w:lvl xmlns:w="http://schemas.openxmlformats.org/wordprocessingml/2006/main" w:ilvl="8">
+      <w:start w:val="1"/>
+      <w:numFmt w:val="bullet"/>
+      <w:lvlText w:val=""/>
+      <w:lvlJc w:val="left"/>
+      <w:pPr>
+        <w:ind w:left="6480" w:hanging="360"/>
+      </w:pPr>
+      <w:rPr>
+        <w:rFonts w:hint="default" w:ascii="Wingdings" w:hAnsi="Wingdings"/>
+      </w:rPr>
+    </w:lvl>
+  </w:abstractNum>
+  <w:abstractNum xmlns:w="http://schemas.openxmlformats.org/wordprocessingml/2006/main" w:abstractNumId="8">
+    <w:multiLevelType xmlns:w="http://schemas.openxmlformats.org/wordprocessingml/2006/main" w:val="hybridMultilevel"/>
+    <w:lvl xmlns:w="http://schemas.openxmlformats.org/wordprocessingml/2006/main" w:ilvl="0">
+      <w:start w:val="1"/>
+      <w:numFmt w:val="bullet"/>
+      <w:lvlText w:val=""/>
+      <w:lvlJc w:val="left"/>
+      <w:pPr>
+        <w:ind w:left="720" w:hanging="360"/>
+      </w:pPr>
+      <w:rPr>
+        <w:rFonts w:hint="default" w:ascii="Symbol" w:hAnsi="Symbol"/>
+      </w:rPr>
+    </w:lvl>
+    <w:lvl xmlns:w="http://schemas.openxmlformats.org/wordprocessingml/2006/main" w:ilvl="1">
+      <w:start w:val="1"/>
+      <w:numFmt w:val="bullet"/>
+      <w:lvlText w:val="o"/>
+      <w:lvlJc w:val="left"/>
+      <w:pPr>
+        <w:ind w:left="1440" w:hanging="360"/>
+      </w:pPr>
+      <w:rPr>
+        <w:rFonts w:hint="default" w:ascii="Courier New" w:hAnsi="Courier New"/>
+      </w:rPr>
+    </w:lvl>
+    <w:lvl xmlns:w="http://schemas.openxmlformats.org/wordprocessingml/2006/main" w:ilvl="2">
+      <w:start w:val="1"/>
+      <w:numFmt w:val="bullet"/>
+      <w:lvlText w:val=""/>
+      <w:lvlJc w:val="left"/>
+      <w:pPr>
+        <w:ind w:left="2160" w:hanging="360"/>
+      </w:pPr>
+      <w:rPr>
+        <w:rFonts w:hint="default" w:ascii="Wingdings" w:hAnsi="Wingdings"/>
+      </w:rPr>
+    </w:lvl>
+    <w:lvl xmlns:w="http://schemas.openxmlformats.org/wordprocessingml/2006/main" w:ilvl="3">
+      <w:start w:val="1"/>
+      <w:numFmt w:val="bullet"/>
+      <w:lvlText w:val=""/>
+      <w:lvlJc w:val="left"/>
+      <w:pPr>
+        <w:ind w:left="2880" w:hanging="360"/>
+      </w:pPr>
+      <w:rPr>
+        <w:rFonts w:hint="default" w:ascii="Symbol" w:hAnsi="Symbol"/>
+      </w:rPr>
+    </w:lvl>
+    <w:lvl xmlns:w="http://schemas.openxmlformats.org/wordprocessingml/2006/main" w:ilvl="4">
+      <w:start w:val="1"/>
+      <w:numFmt w:val="bullet"/>
+      <w:lvlText w:val="o"/>
+      <w:lvlJc w:val="left"/>
+      <w:pPr>
+        <w:ind w:left="3600" w:hanging="360"/>
+      </w:pPr>
+      <w:rPr>
+        <w:rFonts w:hint="default" w:ascii="Courier New" w:hAnsi="Courier New"/>
+      </w:rPr>
+    </w:lvl>
+    <w:lvl xmlns:w="http://schemas.openxmlformats.org/wordprocessingml/2006/main" w:ilvl="5">
+      <w:start w:val="1"/>
+      <w:numFmt w:val="bullet"/>
+      <w:lvlText w:val=""/>
+      <w:lvlJc w:val="left"/>
+      <w:pPr>
+        <w:ind w:left="4320" w:hanging="360"/>
+      </w:pPr>
+      <w:rPr>
+        <w:rFonts w:hint="default" w:ascii="Wingdings" w:hAnsi="Wingdings"/>
+      </w:rPr>
+    </w:lvl>
+    <w:lvl xmlns:w="http://schemas.openxmlformats.org/wordprocessingml/2006/main" w:ilvl="6">
+      <w:start w:val="1"/>
+      <w:numFmt w:val="bullet"/>
+      <w:lvlText w:val=""/>
+      <w:lvlJc w:val="left"/>
+      <w:pPr>
+        <w:ind w:left="5040" w:hanging="360"/>
+      </w:pPr>
+      <w:rPr>
+        <w:rFonts w:hint="default" w:ascii="Symbol" w:hAnsi="Symbol"/>
+      </w:rPr>
+    </w:lvl>
+    <w:lvl xmlns:w="http://schemas.openxmlformats.org/wordprocessingml/2006/main" w:ilvl="7">
+      <w:start w:val="1"/>
+      <w:numFmt w:val="bullet"/>
+      <w:lvlText w:val="o"/>
+      <w:lvlJc w:val="left"/>
+      <w:pPr>
+        <w:ind w:left="5760" w:hanging="360"/>
+      </w:pPr>
+      <w:rPr>
+        <w:rFonts w:hint="default" w:ascii="Courier New" w:hAnsi="Courier New"/>
+      </w:rPr>
+    </w:lvl>
+    <w:lvl xmlns:w="http://schemas.openxmlformats.org/wordprocessingml/2006/main" w:ilvl="8">
+      <w:start w:val="1"/>
+      <w:numFmt w:val="bullet"/>
+      <w:lvlText w:val=""/>
+      <w:lvlJc w:val="left"/>
+      <w:pPr>
+        <w:ind w:left="6480" w:hanging="360"/>
+      </w:pPr>
+      <w:rPr>
+        <w:rFonts w:hint="default" w:ascii="Wingdings" w:hAnsi="Wingdings"/>
+      </w:rPr>
+    </w:lvl>
+  </w:abstractNum>
+  <w:abstractNum xmlns:w="http://schemas.openxmlformats.org/wordprocessingml/2006/main" w:abstractNumId="7">
+    <w:multiLevelType xmlns:w="http://schemas.openxmlformats.org/wordprocessingml/2006/main" w:val="hybridMultilevel"/>
+    <w:lvl xmlns:w="http://schemas.openxmlformats.org/wordprocessingml/2006/main" w:ilvl="0">
+      <w:start w:val="1"/>
+      <w:numFmt w:val="bullet"/>
+      <w:lvlText w:val=""/>
+      <w:lvlJc w:val="left"/>
+      <w:pPr>
+        <w:ind w:left="720" w:hanging="360"/>
+      </w:pPr>
+      <w:rPr>
+        <w:rFonts w:hint="default" w:ascii="Symbol" w:hAnsi="Symbol"/>
+      </w:rPr>
+    </w:lvl>
+    <w:lvl xmlns:w="http://schemas.openxmlformats.org/wordprocessingml/2006/main" w:ilvl="1">
+      <w:start w:val="1"/>
+      <w:numFmt w:val="bullet"/>
+      <w:lvlText w:val="o"/>
+      <w:lvlJc w:val="left"/>
+      <w:pPr>
+        <w:ind w:left="1440" w:hanging="360"/>
+      </w:pPr>
+      <w:rPr>
+        <w:rFonts w:hint="default" w:ascii="Courier New" w:hAnsi="Courier New"/>
+      </w:rPr>
+    </w:lvl>
+    <w:lvl xmlns:w="http://schemas.openxmlformats.org/wordprocessingml/2006/main" w:ilvl="2">
+      <w:start w:val="1"/>
+      <w:numFmt w:val="bullet"/>
+      <w:lvlText w:val=""/>
+      <w:lvlJc w:val="left"/>
+      <w:pPr>
+        <w:ind w:left="2160" w:hanging="360"/>
+      </w:pPr>
+      <w:rPr>
+        <w:rFonts w:hint="default" w:ascii="Wingdings" w:hAnsi="Wingdings"/>
+      </w:rPr>
+    </w:lvl>
+    <w:lvl xmlns:w="http://schemas.openxmlformats.org/wordprocessingml/2006/main" w:ilvl="3">
+      <w:start w:val="1"/>
+      <w:numFmt w:val="bullet"/>
+      <w:lvlText w:val=""/>
+      <w:lvlJc w:val="left"/>
+      <w:pPr>
+        <w:ind w:left="2880" w:hanging="360"/>
+      </w:pPr>
+      <w:rPr>
+        <w:rFonts w:hint="default" w:ascii="Symbol" w:hAnsi="Symbol"/>
+      </w:rPr>
+    </w:lvl>
+    <w:lvl xmlns:w="http://schemas.openxmlformats.org/wordprocessingml/2006/main" w:ilvl="4">
+      <w:start w:val="1"/>
+      <w:numFmt w:val="bullet"/>
+      <w:lvlText w:val="o"/>
+      <w:lvlJc w:val="left"/>
+      <w:pPr>
+        <w:ind w:left="3600" w:hanging="360"/>
+      </w:pPr>
+      <w:rPr>
+        <w:rFonts w:hint="default" w:ascii="Courier New" w:hAnsi="Courier New"/>
+      </w:rPr>
+    </w:lvl>
+    <w:lvl xmlns:w="http://schemas.openxmlformats.org/wordprocessingml/2006/main" w:ilvl="5">
+      <w:start w:val="1"/>
+      <w:numFmt w:val="bullet"/>
+      <w:lvlText w:val=""/>
+      <w:lvlJc w:val="left"/>
+      <w:pPr>
+        <w:ind w:left="4320" w:hanging="360"/>
+      </w:pPr>
+      <w:rPr>
+        <w:rFonts w:hint="default" w:ascii="Wingdings" w:hAnsi="Wingdings"/>
+      </w:rPr>
+    </w:lvl>
+    <w:lvl xmlns:w="http://schemas.openxmlformats.org/wordprocessingml/2006/main" w:ilvl="6">
+      <w:start w:val="1"/>
+      <w:numFmt w:val="bullet"/>
+      <w:lvlText w:val=""/>
+      <w:lvlJc w:val="left"/>
+      <w:pPr>
+        <w:ind w:left="5040" w:hanging="360"/>
+      </w:pPr>
+      <w:rPr>
+        <w:rFonts w:hint="default" w:ascii="Symbol" w:hAnsi="Symbol"/>
+      </w:rPr>
+    </w:lvl>
+    <w:lvl xmlns:w="http://schemas.openxmlformats.org/wordprocessingml/2006/main" w:ilvl="7">
+      <w:start w:val="1"/>
+      <w:numFmt w:val="bullet"/>
+      <w:lvlText w:val="o"/>
+      <w:lvlJc w:val="left"/>
+      <w:pPr>
+        <w:ind w:left="5760" w:hanging="360"/>
+      </w:pPr>
+      <w:rPr>
+        <w:rFonts w:hint="default" w:ascii="Courier New" w:hAnsi="Courier New"/>
+      </w:rPr>
+    </w:lvl>
+    <w:lvl xmlns:w="http://schemas.openxmlformats.org/wordprocessingml/2006/main" w:ilvl="8">
+      <w:start w:val="1"/>
+      <w:numFmt w:val="bullet"/>
+      <w:lvlText w:val=""/>
+      <w:lvlJc w:val="left"/>
+      <w:pPr>
+        <w:ind w:left="6480" w:hanging="360"/>
+      </w:pPr>
+      <w:rPr>
+        <w:rFonts w:hint="default" w:ascii="Wingdings" w:hAnsi="Wingdings"/>
+      </w:rPr>
+    </w:lvl>
+  </w:abstractNum>
+  <w:abstractNum xmlns:w="http://schemas.openxmlformats.org/wordprocessingml/2006/main" w:abstractNumId="6">
+    <w:multiLevelType xmlns:w="http://schemas.openxmlformats.org/wordprocessingml/2006/main" w:val="hybridMultilevel"/>
+    <w:lvl xmlns:w="http://schemas.openxmlformats.org/wordprocessingml/2006/main" w:ilvl="0">
+      <w:start w:val="1"/>
+      <w:numFmt w:val="bullet"/>
+      <w:lvlText w:val=""/>
+      <w:lvlJc w:val="left"/>
+      <w:pPr>
+        <w:ind w:left="720" w:hanging="360"/>
+      </w:pPr>
+      <w:rPr>
+        <w:rFonts w:hint="default" w:ascii="Symbol" w:hAnsi="Symbol"/>
+      </w:rPr>
+    </w:lvl>
+    <w:lvl xmlns:w="http://schemas.openxmlformats.org/wordprocessingml/2006/main" w:ilvl="1">
+      <w:start w:val="1"/>
+      <w:numFmt w:val="bullet"/>
+      <w:lvlText w:val="o"/>
+      <w:lvlJc w:val="left"/>
+      <w:pPr>
+        <w:ind w:left="1440" w:hanging="360"/>
+      </w:pPr>
+      <w:rPr>
+        <w:rFonts w:hint="default" w:ascii="Courier New" w:hAnsi="Courier New"/>
+      </w:rPr>
+    </w:lvl>
+    <w:lvl xmlns:w="http://schemas.openxmlformats.org/wordprocessingml/2006/main" w:ilvl="2">
+      <w:start w:val="1"/>
+      <w:numFmt w:val="bullet"/>
+      <w:lvlText w:val=""/>
+      <w:lvlJc w:val="left"/>
+      <w:pPr>
+        <w:ind w:left="2160" w:hanging="360"/>
+      </w:pPr>
+      <w:rPr>
+        <w:rFonts w:hint="default" w:ascii="Wingdings" w:hAnsi="Wingdings"/>
+      </w:rPr>
+    </w:lvl>
+    <w:lvl xmlns:w="http://schemas.openxmlformats.org/wordprocessingml/2006/main" w:ilvl="3">
+      <w:start w:val="1"/>
+      <w:numFmt w:val="bullet"/>
+      <w:lvlText w:val=""/>
+      <w:lvlJc w:val="left"/>
+      <w:pPr>
+        <w:ind w:left="2880" w:hanging="360"/>
+      </w:pPr>
+      <w:rPr>
+        <w:rFonts w:hint="default" w:ascii="Symbol" w:hAnsi="Symbol"/>
+      </w:rPr>
+    </w:lvl>
+    <w:lvl xmlns:w="http://schemas.openxmlformats.org/wordprocessingml/2006/main" w:ilvl="4">
+      <w:start w:val="1"/>
+      <w:numFmt w:val="bullet"/>
+      <w:lvlText w:val="o"/>
+      <w:lvlJc w:val="left"/>
+      <w:pPr>
+        <w:ind w:left="3600" w:hanging="360"/>
+      </w:pPr>
+      <w:rPr>
+        <w:rFonts w:hint="default" w:ascii="Courier New" w:hAnsi="Courier New"/>
+      </w:rPr>
+    </w:lvl>
+    <w:lvl xmlns:w="http://schemas.openxmlformats.org/wordprocessingml/2006/main" w:ilvl="5">
+      <w:start w:val="1"/>
+      <w:numFmt w:val="bullet"/>
+      <w:lvlText w:val=""/>
+      <w:lvlJc w:val="left"/>
+      <w:pPr>
+        <w:ind w:left="4320" w:hanging="360"/>
+      </w:pPr>
+      <w:rPr>
+        <w:rFonts w:hint="default" w:ascii="Wingdings" w:hAnsi="Wingdings"/>
+      </w:rPr>
+    </w:lvl>
+    <w:lvl xmlns:w="http://schemas.openxmlformats.org/wordprocessingml/2006/main" w:ilvl="6">
+      <w:start w:val="1"/>
+      <w:numFmt w:val="bullet"/>
+      <w:lvlText w:val=""/>
+      <w:lvlJc w:val="left"/>
+      <w:pPr>
+        <w:ind w:left="5040" w:hanging="360"/>
+      </w:pPr>
+      <w:rPr>
+        <w:rFonts w:hint="default" w:ascii="Symbol" w:hAnsi="Symbol"/>
+      </w:rPr>
+    </w:lvl>
+    <w:lvl xmlns:w="http://schemas.openxmlformats.org/wordprocessingml/2006/main" w:ilvl="7">
+      <w:start w:val="1"/>
+      <w:numFmt w:val="bullet"/>
+      <w:lvlText w:val="o"/>
+      <w:lvlJc w:val="left"/>
+      <w:pPr>
+        <w:ind w:left="5760" w:hanging="360"/>
+      </w:pPr>
+      <w:rPr>
+        <w:rFonts w:hint="default" w:ascii="Courier New" w:hAnsi="Courier New"/>
+      </w:rPr>
+    </w:lvl>
+    <w:lvl xmlns:w="http://schemas.openxmlformats.org/wordprocessingml/2006/main" w:ilvl="8">
+      <w:start w:val="1"/>
+      <w:numFmt w:val="bullet"/>
+      <w:lvlText w:val=""/>
+      <w:lvlJc w:val="left"/>
+      <w:pPr>
+        <w:ind w:left="6480" w:hanging="360"/>
+      </w:pPr>
+      <w:rPr>
+        <w:rFonts w:hint="default" w:ascii="Wingdings" w:hAnsi="Wingdings"/>
+      </w:rPr>
+    </w:lvl>
+  </w:abstractNum>
+  <w:abstractNum xmlns:w="http://schemas.openxmlformats.org/wordprocessingml/2006/main" w:abstractNumId="5">
+    <w:multiLevelType xmlns:w="http://schemas.openxmlformats.org/wordprocessingml/2006/main" w:val="hybridMultilevel"/>
+    <w:lvl xmlns:w="http://schemas.openxmlformats.org/wordprocessingml/2006/main" w:ilvl="0">
+      <w:start w:val="1"/>
+      <w:numFmt w:val="bullet"/>
+      <w:lvlText w:val=""/>
+      <w:lvlJc w:val="left"/>
+      <w:pPr>
+        <w:ind w:left="720" w:hanging="360"/>
+      </w:pPr>
+      <w:rPr>
+        <w:rFonts w:hint="default" w:ascii="Symbol" w:hAnsi="Symbol"/>
+      </w:rPr>
+    </w:lvl>
+    <w:lvl xmlns:w="http://schemas.openxmlformats.org/wordprocessingml/2006/main" w:ilvl="1">
+      <w:start w:val="1"/>
+      <w:numFmt w:val="bullet"/>
+      <w:lvlText w:val="o"/>
+      <w:lvlJc w:val="left"/>
+      <w:pPr>
+        <w:ind w:left="1440" w:hanging="360"/>
+      </w:pPr>
+      <w:rPr>
+        <w:rFonts w:hint="default" w:ascii="Courier New" w:hAnsi="Courier New"/>
+      </w:rPr>
+    </w:lvl>
+    <w:lvl xmlns:w="http://schemas.openxmlformats.org/wordprocessingml/2006/main" w:ilvl="2">
+      <w:start w:val="1"/>
+      <w:numFmt w:val="bullet"/>
+      <w:lvlText w:val=""/>
+      <w:lvlJc w:val="left"/>
+      <w:pPr>
+        <w:ind w:left="2160" w:hanging="360"/>
+      </w:pPr>
+      <w:rPr>
+        <w:rFonts w:hint="default" w:ascii="Wingdings" w:hAnsi="Wingdings"/>
+      </w:rPr>
+    </w:lvl>
+    <w:lvl xmlns:w="http://schemas.openxmlformats.org/wordprocessingml/2006/main" w:ilvl="3">
+      <w:start w:val="1"/>
+      <w:numFmt w:val="bullet"/>
+      <w:lvlText w:val=""/>
+      <w:lvlJc w:val="left"/>
+      <w:pPr>
+        <w:ind w:left="2880" w:hanging="360"/>
+      </w:pPr>
+      <w:rPr>
+        <w:rFonts w:hint="default" w:ascii="Symbol" w:hAnsi="Symbol"/>
+      </w:rPr>
+    </w:lvl>
+    <w:lvl xmlns:w="http://schemas.openxmlformats.org/wordprocessingml/2006/main" w:ilvl="4">
+      <w:start w:val="1"/>
+      <w:numFmt w:val="bullet"/>
+      <w:lvlText w:val="o"/>
+      <w:lvlJc w:val="left"/>
+      <w:pPr>
+        <w:ind w:left="3600" w:hanging="360"/>
+      </w:pPr>
+      <w:rPr>
+        <w:rFonts w:hint="default" w:ascii="Courier New" w:hAnsi="Courier New"/>
+      </w:rPr>
+    </w:lvl>
+    <w:lvl xmlns:w="http://schemas.openxmlformats.org/wordprocessingml/2006/main" w:ilvl="5">
+      <w:start w:val="1"/>
+      <w:numFmt w:val="bullet"/>
+      <w:lvlText w:val=""/>
+      <w:lvlJc w:val="left"/>
+      <w:pPr>
+        <w:ind w:left="4320" w:hanging="360"/>
+      </w:pPr>
+      <w:rPr>
+        <w:rFonts w:hint="default" w:ascii="Wingdings" w:hAnsi="Wingdings"/>
+      </w:rPr>
+    </w:lvl>
+    <w:lvl xmlns:w="http://schemas.openxmlformats.org/wordprocessingml/2006/main" w:ilvl="6">
+      <w:start w:val="1"/>
+      <w:numFmt w:val="bullet"/>
+      <w:lvlText w:val=""/>
+      <w:lvlJc w:val="left"/>
+      <w:pPr>
+        <w:ind w:left="5040" w:hanging="360"/>
+      </w:pPr>
+      <w:rPr>
+        <w:rFonts w:hint="default" w:ascii="Symbol" w:hAnsi="Symbol"/>
+      </w:rPr>
+    </w:lvl>
+    <w:lvl xmlns:w="http://schemas.openxmlformats.org/wordprocessingml/2006/main" w:ilvl="7">
+      <w:start w:val="1"/>
+      <w:numFmt w:val="bullet"/>
+      <w:lvlText w:val="o"/>
+      <w:lvlJc w:val="left"/>
+      <w:pPr>
+        <w:ind w:left="5760" w:hanging="360"/>
+      </w:pPr>
+      <w:rPr>
+        <w:rFonts w:hint="default" w:ascii="Courier New" w:hAnsi="Courier New"/>
+      </w:rPr>
+    </w:lvl>
+    <w:lvl xmlns:w="http://schemas.openxmlformats.org/wordprocessingml/2006/main" w:ilvl="8">
+      <w:start w:val="1"/>
+      <w:numFmt w:val="bullet"/>
+      <w:lvlText w:val=""/>
+      <w:lvlJc w:val="left"/>
+      <w:pPr>
+        <w:ind w:left="6480" w:hanging="360"/>
+      </w:pPr>
+      <w:rPr>
+        <w:rFonts w:hint="default" w:ascii="Wingdings" w:hAnsi="Wingdings"/>
+      </w:rPr>
+    </w:lvl>
+  </w:abstractNum>
   <w:abstractNum xmlns:w="http://schemas.openxmlformats.org/wordprocessingml/2006/main" w:abstractNumId="4">
     <w:multiLevelType xmlns:w="http://schemas.openxmlformats.org/wordprocessingml/2006/main" w:val="hybridMultilevel"/>
     <w:lvl xmlns:w="http://schemas.openxmlformats.org/wordprocessingml/2006/main" w:ilvl="0">
@@ -1426,6 +5521,21 @@
       </w:rPr>
     </w:lvl>
   </w:abstractNum>
+  <w:num w:numId="9">
+    <w:abstractNumId w:val="9"/>
+  </w:num>
+  <w:num w:numId="8">
+    <w:abstractNumId w:val="8"/>
+  </w:num>
+  <w:num w:numId="7">
+    <w:abstractNumId w:val="7"/>
+  </w:num>
+  <w:num w:numId="6">
+    <w:abstractNumId w:val="6"/>
+  </w:num>
+  <w:num w:numId="5">
+    <w:abstractNumId w:val="5"/>
+  </w:num>
   <w:num w:numId="4">
     <w:abstractNumId w:val="4"/>
   </w:num>
@@ -1872,6 +5982,32 @@
       <w:contextualSpacing xmlns:w="http://schemas.openxmlformats.org/wordprocessingml/2006/main"/>
     </w:pPr>
   </w:style>
+  <w:style xmlns:w="http://schemas.openxmlformats.org/wordprocessingml/2006/main" w:type="table" w:styleId="TableGrid">
+    <w:name xmlns:w="http://schemas.openxmlformats.org/wordprocessingml/2006/main" w:val="Table Grid"/>
+    <w:basedOn xmlns:w="http://schemas.openxmlformats.org/wordprocessingml/2006/main" w:val="TableNormal"/>
+    <w:uiPriority xmlns:w="http://schemas.openxmlformats.org/wordprocessingml/2006/main" w:val="59"/>
+    <w:rsid xmlns:w="http://schemas.openxmlformats.org/wordprocessingml/2006/main" w:val="00FB4123"/>
+    <w:pPr xmlns:w="http://schemas.openxmlformats.org/wordprocessingml/2006/main">
+      <w:spacing w:after="0" w:line="240" w:lineRule="auto"/>
+    </w:pPr>
+    <w:tblPr xmlns:w="http://schemas.openxmlformats.org/wordprocessingml/2006/main">
+      <w:tblInd w:w="0" w:type="dxa"/>
+      <w:tblBorders>
+        <w:top w:val="single" w:color="000000" w:themeColor="text1" w:sz="4" w:space="0"/>
+        <w:left w:val="single" w:color="000000" w:themeColor="text1" w:sz="4" w:space="0"/>
+        <w:bottom w:val="single" w:color="000000" w:themeColor="text1" w:sz="4" w:space="0"/>
+        <w:right w:val="single" w:color="000000" w:themeColor="text1" w:sz="4" w:space="0"/>
+        <w:insideH w:val="single" w:color="000000" w:themeColor="text1" w:sz="4" w:space="0"/>
+        <w:insideV w:val="single" w:color="000000" w:themeColor="text1" w:sz="4" w:space="0"/>
+      </w:tblBorders>
+      <w:tblCellMar>
+        <w:top w:w="0" w:type="dxa"/>
+        <w:left w:w="108" w:type="dxa"/>
+        <w:bottom w:w="0" w:type="dxa"/>
+        <w:right w:w="108" w:type="dxa"/>
+      </w:tblCellMar>
+    </w:tblPr>
+  </w:style>
 </w:styles>
 </file>
 

</xml_diff>

<commit_message>
update final reports to latest version
</commit_message>
<xml_diff>
--- a/Documents/Final Report/PRCO204 Project management review.docx
+++ b/Documents/Final Report/PRCO204 Project management review.docx
@@ -128,10 +128,10 @@
       </w:pPr>
       <w:r>
         <w:drawing>
-          <wp:inline wp14:editId="7AF6B486" wp14:anchorId="4D2AE587">
+          <wp:inline wp14:editId="17885CE3" wp14:anchorId="4D2AE587">
             <wp:extent cx="4572000" cy="2571750"/>
             <wp:effectExtent l="0" t="0" r="0" b="0"/>
-            <wp:docPr id="565784234" name="" title=""/>
+            <wp:docPr id="764544970" name="" title=""/>
             <wp:cNvGraphicFramePr>
               <a:graphicFrameLocks noChangeAspect="1"/>
             </wp:cNvGraphicFramePr>
@@ -143,7 +143,7 @@
                     <pic:cNvPicPr/>
                   </pic:nvPicPr>
                   <pic:blipFill>
-                    <a:blip r:embed="Rac9b9faef21342f6">
+                    <a:blip r:embed="Ra94d5bc2db5d43bf">
                       <a:extLst xmlns:a="http://schemas.openxmlformats.org/drawingml/2006/main">
                         <a:ext xmlns:a="http://schemas.openxmlformats.org/drawingml/2006/main" uri="{28A0092B-C50C-407E-A947-70E740481C1C}">
                           <a14:useLocalDpi xmlns:a14="http://schemas.microsoft.com/office/drawing/2010/main" val="0"/>
@@ -154,12 +154,12 @@
                       <a:fillRect/>
                     </a:stretch>
                   </pic:blipFill>
-                  <pic:spPr xmlns:pic="http://schemas.openxmlformats.org/drawingml/2006/picture">
-                    <a:xfrm xmlns:a="http://schemas.openxmlformats.org/drawingml/2006/main" rot="0" flipH="0" flipV="0">
+                  <pic:spPr>
+                    <a:xfrm rot="0" flipH="0" flipV="0">
                       <a:off x="0" y="0"/>
                       <a:ext cx="4572000" cy="2571750"/>
                     </a:xfrm>
-                    <a:prstGeom xmlns:a="http://schemas.openxmlformats.org/drawingml/2006/main" prst="rect">
+                    <a:prstGeom prst="rect">
                       <a:avLst/>
                     </a:prstGeom>
                   </pic:spPr>
@@ -347,6 +347,16 @@
         </w:rPr>
         <w:t>This approach worked well for a team as it was easy to focus on a small subjection of the project and have a fixed timescale of two weeks to achieve this.</w:t>
       </w:r>
+      <w:r>
+        <w:rPr>
+          <w:rFonts w:ascii="Calibri" w:hAnsi="Calibri" w:eastAsia="Calibri" w:cs="Calibri"/>
+          <w:noProof w:val="0"/>
+          <w:sz w:val="22"/>
+          <w:szCs w:val="22"/>
+          <w:lang w:val="en-US"/>
+        </w:rPr>
+        <w:t xml:space="preserve"> We also, created a new branch on GitHub for each new sprint and merged it into master at the end of the sprint. This allowed us to separate our work into sections for each new sprint.</w:t>
+      </w:r>
     </w:p>
     <w:p>
       <w:pPr>
@@ -762,7 +772,61 @@
           <w:szCs w:val="22"/>
           <w:lang w:val="en-GB"/>
         </w:rPr>
-        <w:t>Attendees: Joseph Stephens, Marc Rasell, Amoata Eyorekon</w:t>
+        <w:t xml:space="preserve">Attendees: Joseph Stephens, Marc </w:t>
+      </w:r>
+      <w:proofErr w:type="spellStart"/>
+      <w:r>
+        <w:rPr>
+          <w:rFonts w:ascii="Calibri" w:hAnsi="Calibri" w:eastAsia="Calibri" w:cs="Calibri"/>
+          <w:noProof w:val="0"/>
+          <w:sz w:val="22"/>
+          <w:szCs w:val="22"/>
+          <w:lang w:val="en-GB"/>
+        </w:rPr>
+        <w:t>Rasell</w:t>
+      </w:r>
+      <w:proofErr w:type="spellEnd"/>
+      <w:r>
+        <w:rPr>
+          <w:rFonts w:ascii="Calibri" w:hAnsi="Calibri" w:eastAsia="Calibri" w:cs="Calibri"/>
+          <w:noProof w:val="0"/>
+          <w:sz w:val="22"/>
+          <w:szCs w:val="22"/>
+          <w:lang w:val="en-GB"/>
+        </w:rPr>
+        <w:t xml:space="preserve">, </w:t>
+      </w:r>
+      <w:proofErr w:type="spellStart"/>
+      <w:r>
+        <w:rPr>
+          <w:rFonts w:ascii="Calibri" w:hAnsi="Calibri" w:eastAsia="Calibri" w:cs="Calibri"/>
+          <w:noProof w:val="0"/>
+          <w:sz w:val="22"/>
+          <w:szCs w:val="22"/>
+          <w:lang w:val="en-GB"/>
+        </w:rPr>
+        <w:t>Amoata</w:t>
+      </w:r>
+      <w:proofErr w:type="spellEnd"/>
+      <w:r>
+        <w:rPr>
+          <w:rFonts w:ascii="Calibri" w:hAnsi="Calibri" w:eastAsia="Calibri" w:cs="Calibri"/>
+          <w:noProof w:val="0"/>
+          <w:sz w:val="22"/>
+          <w:szCs w:val="22"/>
+          <w:lang w:val="en-GB"/>
+        </w:rPr>
+        <w:t xml:space="preserve"> Eyorekon</w:t>
+      </w:r>
+      <w:r>
+        <w:rPr>
+          <w:rFonts w:ascii="Calibri" w:hAnsi="Calibri" w:eastAsia="Calibri" w:cs="Calibri"/>
+          <w:noProof w:val="0"/>
+          <w:sz w:val="22"/>
+          <w:szCs w:val="22"/>
+          <w:lang w:val="en-GB"/>
+        </w:rPr>
+        <w:t>, Jack Edwards</w:t>
       </w:r>
     </w:p>
     <w:p>
@@ -2690,10 +2754,10 @@
       </w:pPr>
       <w:r>
         <w:drawing>
-          <wp:inline wp14:editId="4E0E6BC4" wp14:anchorId="51C578F0">
+          <wp:inline wp14:editId="10AFE134" wp14:anchorId="51C578F0">
             <wp:extent cx="4572000" cy="2571750"/>
             <wp:effectExtent l="0" t="0" r="0" b="0"/>
-            <wp:docPr id="1968214443" name="" title=""/>
+            <wp:docPr id="1998518164" name="" title=""/>
             <wp:cNvGraphicFramePr>
               <a:graphicFrameLocks noChangeAspect="1"/>
             </wp:cNvGraphicFramePr>
@@ -2705,7 +2769,7 @@
                     <pic:cNvPicPr/>
                   </pic:nvPicPr>
                   <pic:blipFill>
-                    <a:blip r:embed="Rb3c65b4c9fca4c6c">
+                    <a:blip r:embed="R13de9df15f824ace">
                       <a:extLst xmlns:a="http://schemas.openxmlformats.org/drawingml/2006/main">
                         <a:ext xmlns:a="http://schemas.openxmlformats.org/drawingml/2006/main" uri="{28A0092B-C50C-407E-A947-70E740481C1C}">
                           <a14:useLocalDpi xmlns:a14="http://schemas.microsoft.com/office/drawing/2010/main" val="0"/>
@@ -2716,12 +2780,12 @@
                       <a:fillRect/>
                     </a:stretch>
                   </pic:blipFill>
-                  <pic:spPr xmlns:pic="http://schemas.openxmlformats.org/drawingml/2006/picture">
-                    <a:xfrm xmlns:a="http://schemas.openxmlformats.org/drawingml/2006/main" rot="0" flipH="0" flipV="0">
+                  <pic:spPr>
+                    <a:xfrm rot="0" flipH="0" flipV="0">
                       <a:off x="0" y="0"/>
                       <a:ext cx="4572000" cy="2571750"/>
                     </a:xfrm>
-                    <a:prstGeom xmlns:a="http://schemas.openxmlformats.org/drawingml/2006/main" prst="rect">
+                    <a:prstGeom prst="rect">
                       <a:avLst/>
                     </a:prstGeom>
                   </pic:spPr>
@@ -4415,7 +4479,6 @@
         </w:rPr>
         <w:t xml:space="preserve">We managed to finish all task in the required amount of time. We completed every task on the story map and user were able to use all the function implemented in the website.by implementing many sprints we were able to work precisely on each task. Furthermore, we always had a meeting every Friday on zoom or in class, where we are trying to discuss and solve the difficulty everyone was facing on their task. </w:t>
       </w:r>
-      <w:proofErr w:type="gramStart"/>
       <w:r>
         <w:rPr>
           <w:rFonts w:ascii="Calibri" w:hAnsi="Calibri" w:eastAsia="Calibri" w:cs="Calibri"/>
@@ -4426,7 +4489,16 @@
         </w:rPr>
         <w:t>Overall</w:t>
       </w:r>
-      <w:proofErr w:type="gramEnd"/>
+      <w:r>
+        <w:rPr>
+          <w:rFonts w:ascii="Calibri" w:hAnsi="Calibri" w:eastAsia="Calibri" w:cs="Calibri"/>
+          <w:noProof w:val="0"/>
+          <w:sz w:val="22"/>
+          <w:szCs w:val="22"/>
+          <w:lang w:val="en-US"/>
+        </w:rPr>
+        <w:t>,</w:t>
+      </w:r>
       <w:r>
         <w:rPr>
           <w:rFonts w:ascii="Calibri" w:hAnsi="Calibri" w:eastAsia="Calibri" w:cs="Calibri"/>
@@ -4494,7 +4566,27 @@
           <w:szCs w:val="22"/>
           <w:lang w:val="en-US"/>
         </w:rPr>
-        <w:t>As a measure of improvement, we could have implemented more task in the website, add some extra functionality that might be suitable for a random user. We could have get more user responding to the HCI assessment and prepare efficiently before any weekly presentation.</w:t>
+        <w:t xml:space="preserve">As a measure of improvement, we could have implemented more task in the website, add some extra functionality that might be suitable for a random user. We could have </w:t>
+      </w:r>
+      <w:r>
+        <w:rPr>
+          <w:rFonts w:ascii="Calibri" w:hAnsi="Calibri" w:eastAsia="Calibri" w:cs="Calibri"/>
+          <w:noProof w:val="0"/>
+          <w:sz w:val="22"/>
+          <w:szCs w:val="22"/>
+          <w:lang w:val="en-US"/>
+        </w:rPr>
+        <w:t>gotten</w:t>
+      </w:r>
+      <w:r>
+        <w:rPr>
+          <w:rFonts w:ascii="Calibri" w:hAnsi="Calibri" w:eastAsia="Calibri" w:cs="Calibri"/>
+          <w:noProof w:val="0"/>
+          <w:sz w:val="22"/>
+          <w:szCs w:val="22"/>
+          <w:lang w:val="en-US"/>
+        </w:rPr>
+        <w:t xml:space="preserve"> more user responding to the HCI assessment and prepare efficiently before any weekly presentation.</w:t>
       </w:r>
     </w:p>
     <w:p>

</xml_diff>